<commit_message>
Finish Ch 13.3 in LSR
</commit_message>
<xml_diff>
--- a/Stats/LSR/LSR_Chapter13_ComparingTwoMeans.docx
+++ b/Stats/LSR/LSR_Chapter13_ComparingTwoMeans.docx
@@ -931,13 +931,7 @@
         <w:ind w:left="1800"/>
       </w:pPr>
       <w:r>
-        <w:t>The thin black line is the t</w:t>
-      </w:r>
-      <w:r>
-        <w:t>heoretical distribution from which the psychology student grades (bars) are s</w:t>
-      </w:r>
-      <w:r>
-        <w:t>upposed to have been generated</w:t>
+        <w:t>The thin black line is the theoretical distribution from which the psychology student grades (bars) are supposed to have been generated</w:t>
       </w:r>
     </w:p>
     <w:p>
@@ -1080,13 +1074,7 @@
         <w:sym w:font="Wingdings" w:char="F0E8"/>
       </w:r>
       <w:r>
-        <w:t xml:space="preserve"> </w:t>
-      </w:r>
-      <w:r>
-        <w:t>µ</w:t>
-      </w:r>
-      <w:r>
-        <w:t xml:space="preserve"> = .675</w:t>
+        <w:t xml:space="preserve"> µ = .675</w:t>
       </w:r>
     </w:p>
     <w:p>
@@ -1117,19 +1105,7 @@
         <w:sym w:font="Wingdings" w:char="F0E8"/>
       </w:r>
       <w:r>
-        <w:t xml:space="preserve"> </w:t>
-      </w:r>
-      <w:r>
-        <w:t>µ</w:t>
-      </w:r>
-      <w:r>
-        <w:t xml:space="preserve"> != .675 or </w:t>
-      </w:r>
-      <w:r>
-        <w:t>µ</w:t>
-      </w:r>
-      <w:r>
-        <w:t xml:space="preserve"> &lt;&gt; .675</w:t>
+        <w:t xml:space="preserve"> µ != .675 or µ &lt;&gt; .675</w:t>
       </w:r>
     </w:p>
     <w:p>
@@ -3177,8 +3153,1900 @@
       <w:r>
         <w:t xml:space="preserve">In other words, this assumption is always wrong. </w:t>
       </w:r>
+    </w:p>
+    <w:p>
+      <w:pPr>
+        <w:pStyle w:val="ListBullet"/>
+        <w:numPr>
+          <w:ilvl w:val="0"/>
+          <w:numId w:val="0"/>
+        </w:numPr>
+        <w:ind w:left="360" w:hanging="360"/>
+      </w:pPr>
+    </w:p>
+    <w:p>
+      <w:pPr>
+        <w:pStyle w:val="ListBullet"/>
+        <w:numPr>
+          <w:ilvl w:val="0"/>
+          <w:numId w:val="0"/>
+        </w:numPr>
+        <w:ind w:left="360" w:hanging="360"/>
+        <w:jc w:val="center"/>
+      </w:pPr>
+      <w:r>
+        <w:rPr>
+          <w:b/>
+          <w:u w:val="single"/>
+        </w:rPr>
+        <w:t>13.2 The one-sample t-test</w:t>
+      </w:r>
+    </w:p>
+    <w:p>
+      <w:pPr>
+        <w:pStyle w:val="ListBullet"/>
+        <w:numPr>
+          <w:ilvl w:val="0"/>
+          <w:numId w:val="0"/>
+        </w:numPr>
+        <w:ind w:left="360" w:hanging="360"/>
+      </w:pPr>
+    </w:p>
+    <w:p>
+      <w:pPr>
+        <w:pStyle w:val="ListBullet"/>
+      </w:pPr>
+      <w:r>
+        <w:t>After some thought, decide</w:t>
+      </w:r>
+      <w:r>
+        <w:t xml:space="preserve"> it might not be safe to assume psychology student grades necessarily have the same </w:t>
+      </w:r>
+      <w:r>
+        <w:t xml:space="preserve">SD as the other students in the </w:t>
+      </w:r>
+      <w:r>
+        <w:t xml:space="preserve">class. </w:t>
+      </w:r>
+    </w:p>
+    <w:p>
+      <w:pPr>
+        <w:pStyle w:val="ListBullet"/>
+      </w:pPr>
+      <w:r>
+        <w:t xml:space="preserve">After all, if I’m entertaining the hypothesis that they </w:t>
+      </w:r>
+      <w:r>
+        <w:rPr>
+          <w:i/>
+        </w:rPr>
+        <w:t>don’t</w:t>
+      </w:r>
+      <w:r>
+        <w:t xml:space="preserve"> have the same mean, why believe they </w:t>
+      </w:r>
+      <w:r>
+        <w:rPr>
+          <w:i/>
+        </w:rPr>
+        <w:t>absolutely</w:t>
+      </w:r>
+      <w:r>
+        <w:t xml:space="preserve"> have the same</w:t>
+      </w:r>
+      <w:r>
+        <w:t xml:space="preserve"> DF</w:t>
+      </w:r>
+      <w:r>
+        <w:t xml:space="preserve">? </w:t>
+      </w:r>
+    </w:p>
+    <w:p>
+      <w:pPr>
+        <w:pStyle w:val="ListBullet"/>
+      </w:pPr>
+      <w:r>
+        <w:t>In view of this</w:t>
+      </w:r>
+      <w:r>
+        <w:t xml:space="preserve"> </w:t>
+      </w:r>
+      <w:r>
+        <w:sym w:font="Wingdings" w:char="F0E0"/>
+      </w:r>
+      <w:r>
+        <w:t xml:space="preserve"> </w:t>
+      </w:r>
+      <w:r>
+        <w:t xml:space="preserve">stop assuming </w:t>
+      </w:r>
+      <w:r>
+        <w:t xml:space="preserve">we the true value of σ = </w:t>
+      </w:r>
+      <w:r>
+        <w:t xml:space="preserve">violates assumptions of </w:t>
+      </w:r>
+      <w:r>
+        <w:t xml:space="preserve">a </w:t>
+      </w:r>
+      <w:r>
+        <w:t>z-test</w:t>
+      </w:r>
+    </w:p>
+    <w:p>
+      <w:pPr>
+        <w:pStyle w:val="ListBullet"/>
+      </w:pPr>
+      <w:r>
+        <w:t xml:space="preserve">Still </w:t>
+      </w:r>
+      <w:r>
+        <w:t>got raw data</w:t>
+      </w:r>
+      <w:r>
+        <w:t xml:space="preserve"> which </w:t>
+      </w:r>
+      <w:r>
+        <w:t xml:space="preserve">give an estimate of the population </w:t>
+      </w:r>
+      <w:r>
+        <w:t>SD</w:t>
+      </w:r>
+      <w:r>
+        <w:t xml:space="preserve">: </w:t>
+      </w:r>
+    </w:p>
+    <w:p>
+      <w:pPr>
+        <w:pStyle w:val="ListBullet"/>
+        <w:numPr>
+          <w:ilvl w:val="0"/>
+          <w:numId w:val="0"/>
+        </w:numPr>
+        <w:ind w:left="3240" w:firstLine="360"/>
+      </w:pPr>
+      <w:r>
+        <w:rPr>
+          <w:noProof/>
+        </w:rPr>
+        <w:drawing>
+          <wp:inline distT="0" distB="0" distL="0" distR="0" wp14:anchorId="22797D93" wp14:editId="25870FBB">
+            <wp:extent cx="952500" cy="304800"/>
+            <wp:effectExtent l="0" t="0" r="0" b="0"/>
+            <wp:docPr id="2" name="Picture 2"/>
+            <wp:cNvGraphicFramePr>
+              <a:graphicFrameLocks xmlns:a="http://schemas.openxmlformats.org/drawingml/2006/main" noChangeAspect="1"/>
+            </wp:cNvGraphicFramePr>
+            <a:graphic xmlns:a="http://schemas.openxmlformats.org/drawingml/2006/main">
+              <a:graphicData uri="http://schemas.openxmlformats.org/drawingml/2006/picture">
+                <pic:pic xmlns:pic="http://schemas.openxmlformats.org/drawingml/2006/picture">
+                  <pic:nvPicPr>
+                    <pic:cNvPr id="1" name=""/>
+                    <pic:cNvPicPr/>
+                  </pic:nvPicPr>
+                  <pic:blipFill>
+                    <a:blip r:embed="rId18"/>
+                    <a:stretch>
+                      <a:fillRect/>
+                    </a:stretch>
+                  </pic:blipFill>
+                  <pic:spPr>
+                    <a:xfrm>
+                      <a:off x="0" y="0"/>
+                      <a:ext cx="952500" cy="304800"/>
+                    </a:xfrm>
+                    <a:prstGeom prst="rect">
+                      <a:avLst/>
+                    </a:prstGeom>
+                  </pic:spPr>
+                </pic:pic>
+              </a:graphicData>
+            </a:graphic>
+          </wp:inline>
+        </w:drawing>
+      </w:r>
+    </w:p>
+    <w:p>
+      <w:pPr>
+        <w:pStyle w:val="ListBullet"/>
+      </w:pPr>
+      <w:r>
+        <w:t xml:space="preserve">Can’t </w:t>
+      </w:r>
+      <w:r>
+        <w:t xml:space="preserve">say </w:t>
+      </w:r>
+      <w:r>
+        <w:t xml:space="preserve">we </w:t>
+      </w:r>
+      <w:r>
+        <w:rPr>
+          <w:i/>
+        </w:rPr>
+        <w:t>know</w:t>
+      </w:r>
+      <w:r>
+        <w:t xml:space="preserve"> </w:t>
+      </w:r>
+      <w:r>
+        <w:t>σ = 9.5 but</w:t>
+      </w:r>
+      <w:r>
+        <w:rPr>
+          <w:i/>
+        </w:rPr>
+        <w:t xml:space="preserve"> can</w:t>
+      </w:r>
+      <w:r>
+        <w:t xml:space="preserve"> say σ</w:t>
+      </w:r>
+      <w:r>
+        <w:t xml:space="preserve">^ = </w:t>
+      </w:r>
+      <w:r>
+        <w:t>9.52</w:t>
+      </w:r>
+    </w:p>
+    <w:p>
+      <w:pPr>
+        <w:pStyle w:val="ListBullet"/>
+      </w:pPr>
+      <w:r>
+        <w:t>Running a z-test</w:t>
+      </w:r>
+      <w:r>
+        <w:t xml:space="preserve"> but </w:t>
+      </w:r>
+      <w:r>
+        <w:t xml:space="preserve">w/ the </w:t>
+      </w:r>
+      <w:r>
+        <w:t xml:space="preserve">estimated </w:t>
+      </w:r>
+      <w:r>
+        <w:t xml:space="preserve">SD </w:t>
+      </w:r>
+      <w:r>
+        <w:t xml:space="preserve">of 9.52 instead of relying on </w:t>
+      </w:r>
+      <w:r>
+        <w:t xml:space="preserve">the </w:t>
+      </w:r>
+      <w:r>
+        <w:t xml:space="preserve">assumption the true </w:t>
+      </w:r>
+      <w:r>
+        <w:t xml:space="preserve">SD = </w:t>
+      </w:r>
+      <w:r>
+        <w:t>9.5</w:t>
+      </w:r>
+      <w:r>
+        <w:t xml:space="preserve"> still gives </w:t>
+      </w:r>
+      <w:r>
+        <w:t>a significant result</w:t>
+      </w:r>
+      <w:r>
+        <w:t>, + t</w:t>
+      </w:r>
+      <w:r>
+        <w:t xml:space="preserve">his approach is close, but not quite correct. </w:t>
+      </w:r>
+    </w:p>
+    <w:p>
+      <w:pPr>
+        <w:pStyle w:val="ListBullet"/>
+      </w:pPr>
+      <w:r>
+        <w:t xml:space="preserve">Now are </w:t>
+      </w:r>
+      <w:r>
+        <w:t xml:space="preserve">relying on an </w:t>
+      </w:r>
+      <w:r>
+        <w:rPr>
+          <w:i/>
+        </w:rPr>
+        <w:t>estimate</w:t>
+      </w:r>
+      <w:r>
+        <w:t xml:space="preserve"> of the population </w:t>
+      </w:r>
+      <w:r>
+        <w:t>SD</w:t>
+      </w:r>
+      <w:r>
+        <w:t xml:space="preserve">, we need to </w:t>
+      </w:r>
+      <w:r>
+        <w:rPr>
+          <w:i/>
+        </w:rPr>
+        <w:t xml:space="preserve">make some adjustment for the fact that we have some uncertainty about what the true population </w:t>
+      </w:r>
+      <w:r>
+        <w:rPr>
+          <w:i/>
+        </w:rPr>
+        <w:t>SD</w:t>
+      </w:r>
+      <w:r>
+        <w:rPr>
+          <w:i/>
+        </w:rPr>
+        <w:t xml:space="preserve"> actually is</w:t>
+      </w:r>
+      <w:r>
+        <w:t xml:space="preserve">. </w:t>
+      </w:r>
+    </w:p>
+    <w:p>
+      <w:pPr>
+        <w:pStyle w:val="ListBullet"/>
+      </w:pPr>
+      <w:r>
+        <w:t xml:space="preserve">Maybe our data are just a fluke </w:t>
+      </w:r>
+      <w:r>
+        <w:t xml:space="preserve">+ </w:t>
+      </w:r>
+      <w:r>
+        <w:t xml:space="preserve">maybe the true population </w:t>
+      </w:r>
+      <w:r>
+        <w:t>SD</w:t>
+      </w:r>
+      <w:r>
+        <w:t xml:space="preserve"> </w:t>
+      </w:r>
+      <w:r>
+        <w:t xml:space="preserve">= </w:t>
+      </w:r>
+      <w:r>
+        <w:t>11</w:t>
+      </w:r>
+    </w:p>
+    <w:p>
+      <w:pPr>
+        <w:pStyle w:val="ListBullet"/>
+      </w:pPr>
+      <w:r>
+        <w:t xml:space="preserve">If </w:t>
+      </w:r>
+      <w:r>
+        <w:t>that were actually true</w:t>
+      </w:r>
+      <w:r>
+        <w:t xml:space="preserve"> + we ran the z-test assuming σ = </w:t>
+      </w:r>
+      <w:r>
+        <w:t>11, the result woul</w:t>
+      </w:r>
+      <w:r>
+        <w:t>d end up being non-significant</w:t>
+      </w:r>
+    </w:p>
+    <w:p>
+      <w:pPr>
+        <w:pStyle w:val="ListBullet"/>
+      </w:pPr>
+      <w:r>
+        <w:t xml:space="preserve">This </w:t>
+      </w:r>
+      <w:r>
+        <w:t>annoying</w:t>
+      </w:r>
+      <w:r>
+        <w:t xml:space="preserve"> ambiguity </w:t>
+      </w:r>
+      <w:r>
+        <w:t xml:space="preserve">was resolved in 1908 by </w:t>
+      </w:r>
+      <w:r>
+        <w:t xml:space="preserve">William Sealy </w:t>
+      </w:r>
+      <w:proofErr w:type="spellStart"/>
+      <w:r>
+        <w:t>Gosset</w:t>
+      </w:r>
+      <w:proofErr w:type="spellEnd"/>
+      <w:r>
+        <w:t xml:space="preserve">, </w:t>
+      </w:r>
+      <w:r>
+        <w:t xml:space="preserve">a chemist for Guinness brewery at the time </w:t>
+      </w:r>
+      <w:r>
+        <w:t xml:space="preserve">who </w:t>
+      </w:r>
+      <w:r>
+        <w:t>published the work under the pseudonym “A Student</w:t>
+      </w:r>
+      <w:r>
+        <w:t xml:space="preserve">” </w:t>
+      </w:r>
+      <w:r>
+        <w:sym w:font="Wingdings" w:char="F0E0"/>
+      </w:r>
+      <w:r>
+        <w:t xml:space="preserve"> </w:t>
+      </w:r>
+      <w:r>
+        <w:rPr>
+          <w:b/>
+        </w:rPr>
+        <w:t>Student’s t-test</w:t>
+      </w:r>
+      <w:r>
+        <w:t xml:space="preserve"> </w:t>
+      </w:r>
+    </w:p>
+    <w:p>
+      <w:pPr>
+        <w:pStyle w:val="ListBullet"/>
+      </w:pPr>
+      <w:r>
+        <w:t>Partially helped us</w:t>
+      </w:r>
+      <w:r>
+        <w:t xml:space="preserve"> accommodate the fact that we aren’t completely sure what the true </w:t>
+      </w:r>
+      <w:r>
+        <w:t>SD</w:t>
+      </w:r>
+      <w:r>
+        <w:t xml:space="preserve"> is</w:t>
+      </w:r>
+    </w:p>
+    <w:p>
+      <w:pPr>
+        <w:pStyle w:val="ListBullet"/>
+        <w:tabs>
+          <w:tab w:val="clear" w:pos="360"/>
+          <w:tab w:val="num" w:pos="720"/>
+        </w:tabs>
+        <w:ind w:left="720"/>
+      </w:pPr>
+      <w:r>
+        <w:t>Fisher found general solution to the problem</w:t>
+      </w:r>
+    </w:p>
+    <w:p>
+      <w:pPr>
+        <w:pStyle w:val="ListBullet"/>
+      </w:pPr>
+      <w:r>
+        <w:t xml:space="preserve">Not knowing the true SD </w:t>
+      </w:r>
+      <w:r>
+        <w:t xml:space="preserve">subtly changes the sampling distribution. </w:t>
+      </w:r>
+    </w:p>
+    <w:p>
+      <w:pPr>
+        <w:pStyle w:val="ListBullet"/>
+      </w:pPr>
+      <w:proofErr w:type="gramStart"/>
+      <w:r>
+        <w:rPr>
+          <w:b/>
+        </w:rPr>
+        <w:lastRenderedPageBreak/>
+        <w:t>t-statistic</w:t>
+      </w:r>
+      <w:proofErr w:type="gramEnd"/>
+      <w:r>
+        <w:t xml:space="preserve"> is calculated in </w:t>
+      </w:r>
+      <w:r>
+        <w:rPr>
+          <w:i/>
+        </w:rPr>
+        <w:t>exactly the same way</w:t>
+      </w:r>
+      <w:r>
+        <w:t xml:space="preserve"> mentioned above. </w:t>
+      </w:r>
+    </w:p>
+    <w:p>
+      <w:pPr>
+        <w:pStyle w:val="ListBullet"/>
+      </w:pPr>
+      <w:r>
+        <w:t>If our null is “</w:t>
+      </w:r>
+      <w:r>
+        <w:t xml:space="preserve">the </w:t>
+      </w:r>
+      <w:r>
+        <w:t xml:space="preserve">true mean = </w:t>
+      </w:r>
+      <w:r>
+        <w:t>µ</w:t>
+      </w:r>
+      <w:r>
+        <w:t>”</w:t>
+      </w:r>
+      <w:r>
+        <w:t xml:space="preserve">, but our sample has mean X¯ </w:t>
+      </w:r>
+      <w:r>
+        <w:t xml:space="preserve">+ </w:t>
+      </w:r>
+      <w:r>
+        <w:t xml:space="preserve">our estimate of the population </w:t>
+      </w:r>
+      <w:r>
+        <w:t>SD</w:t>
+      </w:r>
+      <w:r>
+        <w:t xml:space="preserve"> is σ</w:t>
+      </w:r>
+      <w:r>
+        <w:t>ˆ</w:t>
+      </w:r>
+      <w:r>
+        <w:t xml:space="preserve">, then our t statistic is: </w:t>
+      </w:r>
+    </w:p>
+    <w:p>
+      <w:pPr>
+        <w:pStyle w:val="ListBullet"/>
+        <w:numPr>
+          <w:ilvl w:val="0"/>
+          <w:numId w:val="0"/>
+        </w:numPr>
+        <w:ind w:left="3240" w:firstLine="360"/>
+      </w:pPr>
+      <w:r>
+        <w:rPr>
+          <w:noProof/>
+        </w:rPr>
+        <w:drawing>
+          <wp:inline distT="0" distB="0" distL="0" distR="0" wp14:anchorId="5CB0A268" wp14:editId="40560967">
+            <wp:extent cx="657225" cy="390525"/>
+            <wp:effectExtent l="0" t="0" r="9525" b="9525"/>
+            <wp:docPr id="6" name="Picture 6"/>
+            <wp:cNvGraphicFramePr>
+              <a:graphicFrameLocks xmlns:a="http://schemas.openxmlformats.org/drawingml/2006/main" noChangeAspect="1"/>
+            </wp:cNvGraphicFramePr>
+            <a:graphic xmlns:a="http://schemas.openxmlformats.org/drawingml/2006/main">
+              <a:graphicData uri="http://schemas.openxmlformats.org/drawingml/2006/picture">
+                <pic:pic xmlns:pic="http://schemas.openxmlformats.org/drawingml/2006/picture">
+                  <pic:nvPicPr>
+                    <pic:cNvPr id="1" name=""/>
+                    <pic:cNvPicPr/>
+                  </pic:nvPicPr>
+                  <pic:blipFill>
+                    <a:blip r:embed="rId19"/>
+                    <a:stretch>
+                      <a:fillRect/>
+                    </a:stretch>
+                  </pic:blipFill>
+                  <pic:spPr>
+                    <a:xfrm>
+                      <a:off x="0" y="0"/>
+                      <a:ext cx="657225" cy="390525"/>
+                    </a:xfrm>
+                    <a:prstGeom prst="rect">
+                      <a:avLst/>
+                    </a:prstGeom>
+                  </pic:spPr>
+                </pic:pic>
+              </a:graphicData>
+            </a:graphic>
+          </wp:inline>
+        </w:drawing>
+      </w:r>
+    </w:p>
+    <w:p>
+      <w:pPr>
+        <w:pStyle w:val="ListBullet"/>
+      </w:pPr>
+      <w:r>
+        <w:t xml:space="preserve">Only </w:t>
+      </w:r>
+      <w:r>
+        <w:t xml:space="preserve">thing that </w:t>
+      </w:r>
+      <w:r>
+        <w:t xml:space="preserve">changed in the equation = </w:t>
+      </w:r>
+      <w:r>
+        <w:t xml:space="preserve">instead of using known true value σ, use the estimate ˆσ. </w:t>
+      </w:r>
+    </w:p>
+    <w:p>
+      <w:pPr>
+        <w:pStyle w:val="ListBullet"/>
+        <w:numPr>
+          <w:ilvl w:val="0"/>
+          <w:numId w:val="0"/>
+        </w:numPr>
+        <w:ind w:left="1800" w:firstLine="360"/>
+      </w:pPr>
+      <w:r>
+        <w:rPr>
+          <w:noProof/>
+        </w:rPr>
+        <w:drawing>
+          <wp:inline distT="0" distB="0" distL="0" distR="0" wp14:anchorId="265F405F" wp14:editId="2881576F">
+            <wp:extent cx="3048000" cy="1543050"/>
+            <wp:effectExtent l="0" t="0" r="0" b="0"/>
+            <wp:docPr id="12" name="Picture 12"/>
+            <wp:cNvGraphicFramePr>
+              <a:graphicFrameLocks xmlns:a="http://schemas.openxmlformats.org/drawingml/2006/main" noChangeAspect="1"/>
+            </wp:cNvGraphicFramePr>
+            <a:graphic xmlns:a="http://schemas.openxmlformats.org/drawingml/2006/main">
+              <a:graphicData uri="http://schemas.openxmlformats.org/drawingml/2006/picture">
+                <pic:pic xmlns:pic="http://schemas.openxmlformats.org/drawingml/2006/picture">
+                  <pic:nvPicPr>
+                    <pic:cNvPr id="1" name=""/>
+                    <pic:cNvPicPr/>
+                  </pic:nvPicPr>
+                  <pic:blipFill>
+                    <a:blip r:embed="rId20"/>
+                    <a:stretch>
+                      <a:fillRect/>
+                    </a:stretch>
+                  </pic:blipFill>
+                  <pic:spPr>
+                    <a:xfrm>
+                      <a:off x="0" y="0"/>
+                      <a:ext cx="3048000" cy="1543050"/>
+                    </a:xfrm>
+                    <a:prstGeom prst="rect">
+                      <a:avLst/>
+                    </a:prstGeom>
+                  </pic:spPr>
+                </pic:pic>
+              </a:graphicData>
+            </a:graphic>
+          </wp:inline>
+        </w:drawing>
+      </w:r>
+    </w:p>
+    <w:p>
+      <w:pPr>
+        <w:pStyle w:val="ListBullet"/>
+        <w:tabs>
+          <w:tab w:val="clear" w:pos="360"/>
+          <w:tab w:val="num" w:pos="720"/>
+        </w:tabs>
+        <w:ind w:left="720"/>
+      </w:pPr>
+      <w:r>
+        <w:t xml:space="preserve">Graphical illustration of the null </w:t>
+      </w:r>
+      <w:r>
+        <w:t xml:space="preserve">+ </w:t>
+      </w:r>
+      <w:r>
+        <w:t>alternative assumed by the (</w:t>
+      </w:r>
+      <w:r>
+        <w:t>2-</w:t>
+      </w:r>
+      <w:r>
+        <w:t xml:space="preserve">sided) </w:t>
+      </w:r>
+      <w:r>
+        <w:t xml:space="preserve">1 </w:t>
+      </w:r>
+      <w:r>
+        <w:t xml:space="preserve">sample t-test. </w:t>
+      </w:r>
+    </w:p>
+    <w:p>
+      <w:pPr>
+        <w:pStyle w:val="ListBullet"/>
+        <w:tabs>
+          <w:tab w:val="clear" w:pos="360"/>
+          <w:tab w:val="num" w:pos="1080"/>
+        </w:tabs>
+        <w:ind w:left="1080"/>
+      </w:pPr>
+      <w:r>
+        <w:t>Note the similarity to the z-test</w:t>
+      </w:r>
+    </w:p>
+    <w:p>
+      <w:pPr>
+        <w:pStyle w:val="ListBullet"/>
+        <w:tabs>
+          <w:tab w:val="clear" w:pos="360"/>
+          <w:tab w:val="num" w:pos="1440"/>
+        </w:tabs>
+        <w:ind w:left="1440"/>
+      </w:pPr>
+      <w:r>
+        <w:t xml:space="preserve">The null </w:t>
+      </w:r>
+      <w:r>
+        <w:t xml:space="preserve">= </w:t>
+      </w:r>
+      <w:r>
+        <w:t xml:space="preserve">the population mean µ is equal to some specified value µ0, </w:t>
+      </w:r>
+    </w:p>
+    <w:p>
+      <w:pPr>
+        <w:pStyle w:val="ListBullet"/>
+        <w:tabs>
+          <w:tab w:val="clear" w:pos="360"/>
+          <w:tab w:val="num" w:pos="1440"/>
+        </w:tabs>
+        <w:ind w:left="1440"/>
+      </w:pPr>
+      <w:r>
+        <w:t xml:space="preserve">The </w:t>
+      </w:r>
+      <w:r>
+        <w:t xml:space="preserve">alternative </w:t>
+      </w:r>
+      <w:r>
+        <w:t xml:space="preserve">= It </w:t>
+      </w:r>
+      <w:r>
+        <w:t xml:space="preserve">is not. </w:t>
+      </w:r>
+    </w:p>
+    <w:p>
+      <w:pPr>
+        <w:pStyle w:val="ListBullet"/>
+        <w:tabs>
+          <w:tab w:val="clear" w:pos="360"/>
+          <w:tab w:val="num" w:pos="1080"/>
+        </w:tabs>
+        <w:ind w:left="1080"/>
+      </w:pPr>
+      <w:r>
+        <w:t xml:space="preserve">Like the z-test, assume the data are normally distributed; but do </w:t>
+      </w:r>
+      <w:r>
+        <w:t xml:space="preserve">NOT </w:t>
+      </w:r>
+      <w:r>
+        <w:t xml:space="preserve">assume the population </w:t>
+      </w:r>
+      <w:r>
+        <w:t xml:space="preserve">SD </w:t>
+      </w:r>
+      <w:r>
+        <w:t>σ is known in advance</w:t>
+      </w:r>
+    </w:p>
+    <w:p>
+      <w:pPr>
+        <w:pStyle w:val="ListBullet"/>
+        <w:numPr>
+          <w:ilvl w:val="0"/>
+          <w:numId w:val="0"/>
+        </w:numPr>
+        <w:ind w:left="1080"/>
+      </w:pPr>
+    </w:p>
+    <w:p>
+      <w:pPr>
+        <w:pStyle w:val="ListBullet"/>
+      </w:pPr>
+      <w:r>
+        <w:t xml:space="preserve">If </w:t>
+      </w:r>
+      <w:r>
+        <w:t>this estim</w:t>
+      </w:r>
+      <w:r>
+        <w:t xml:space="preserve">ate has been constructed from n </w:t>
+      </w:r>
+      <w:r>
+        <w:t xml:space="preserve">observations, the sampling distribution turns into a </w:t>
+      </w:r>
+      <w:r>
+        <w:rPr>
+          <w:b/>
+        </w:rPr>
+        <w:t xml:space="preserve">t-distribution </w:t>
+      </w:r>
+      <w:r>
+        <w:t xml:space="preserve">w/ n - </w:t>
+      </w:r>
+      <w:r>
+        <w:t xml:space="preserve">1 </w:t>
+      </w:r>
+      <w:proofErr w:type="gramStart"/>
+      <w:r>
+        <w:t>dF</w:t>
+      </w:r>
+      <w:proofErr w:type="gramEnd"/>
+      <w:r>
+        <w:t xml:space="preserve">. </w:t>
+      </w:r>
+    </w:p>
+    <w:p>
+      <w:pPr>
+        <w:pStyle w:val="ListBullet"/>
+      </w:pPr>
+      <w:r>
+        <w:t>The t-</w:t>
+      </w:r>
+      <w:r>
+        <w:t>distribution is very similar to th</w:t>
+      </w:r>
+      <w:r>
+        <w:t xml:space="preserve">e normal distribution, but has heavier </w:t>
+      </w:r>
+      <w:r>
+        <w:t>tails</w:t>
+      </w:r>
+    </w:p>
+    <w:p>
+      <w:pPr>
+        <w:pStyle w:val="ListBullet"/>
+        <w:numPr>
+          <w:ilvl w:val="0"/>
+          <w:numId w:val="0"/>
+        </w:numPr>
+        <w:ind w:left="1080" w:firstLine="360"/>
+      </w:pPr>
+      <w:r>
+        <w:rPr>
+          <w:noProof/>
+        </w:rPr>
+        <w:drawing>
+          <wp:inline distT="0" distB="0" distL="0" distR="0" wp14:anchorId="1279A677" wp14:editId="275E5C7D">
+            <wp:extent cx="4038600" cy="2019300"/>
+            <wp:effectExtent l="0" t="0" r="0" b="0"/>
+            <wp:docPr id="17" name="Picture 17"/>
+            <wp:cNvGraphicFramePr>
+              <a:graphicFrameLocks xmlns:a="http://schemas.openxmlformats.org/drawingml/2006/main" noChangeAspect="1"/>
+            </wp:cNvGraphicFramePr>
+            <a:graphic xmlns:a="http://schemas.openxmlformats.org/drawingml/2006/main">
+              <a:graphicData uri="http://schemas.openxmlformats.org/drawingml/2006/picture">
+                <pic:pic xmlns:pic="http://schemas.openxmlformats.org/drawingml/2006/picture">
+                  <pic:nvPicPr>
+                    <pic:cNvPr id="1" name=""/>
+                    <pic:cNvPicPr/>
+                  </pic:nvPicPr>
+                  <pic:blipFill>
+                    <a:blip r:embed="rId21"/>
+                    <a:stretch>
+                      <a:fillRect/>
+                    </a:stretch>
+                  </pic:blipFill>
+                  <pic:spPr>
+                    <a:xfrm>
+                      <a:off x="0" y="0"/>
+                      <a:ext cx="4038600" cy="2019300"/>
+                    </a:xfrm>
+                    <a:prstGeom prst="rect">
+                      <a:avLst/>
+                    </a:prstGeom>
+                  </pic:spPr>
+                </pic:pic>
+              </a:graphicData>
+            </a:graphic>
+          </wp:inline>
+        </w:drawing>
+      </w:r>
+    </w:p>
+    <w:p>
+      <w:pPr>
+        <w:pStyle w:val="ListBullet"/>
+        <w:tabs>
+          <w:tab w:val="clear" w:pos="360"/>
+          <w:tab w:val="num" w:pos="720"/>
+        </w:tabs>
+        <w:ind w:left="720"/>
+      </w:pPr>
+      <w:r>
+        <w:t xml:space="preserve">Notice </w:t>
+      </w:r>
+      <w:r>
+        <w:t>the t-</w:t>
+      </w:r>
+      <w:r>
+        <w:t>distribution</w:t>
+      </w:r>
+      <w:r>
+        <w:t>’s</w:t>
+      </w:r>
+      <w:r>
+        <w:t xml:space="preserve"> heavier tails (higher </w:t>
+      </w:r>
+      <w:r>
+        <w:rPr>
+          <w:b/>
+        </w:rPr>
+        <w:t>kurtosis</w:t>
+      </w:r>
+      <w:r>
+        <w:t xml:space="preserve">) than </w:t>
+      </w:r>
+      <w:r>
+        <w:t xml:space="preserve">a </w:t>
+      </w:r>
+      <w:r>
+        <w:t>normal distribution</w:t>
+      </w:r>
+      <w:r>
+        <w:t xml:space="preserve"> which </w:t>
+      </w:r>
+      <w:r>
+        <w:t xml:space="preserve">is quite exaggerated when the </w:t>
+      </w:r>
+      <w:proofErr w:type="gramStart"/>
+      <w:r>
+        <w:t>dF</w:t>
+      </w:r>
+      <w:proofErr w:type="gramEnd"/>
+      <w:r>
+        <w:t xml:space="preserve"> </w:t>
+      </w:r>
+      <w:r>
+        <w:t xml:space="preserve">are very small, but negligible for larger values. </w:t>
+      </w:r>
+    </w:p>
+    <w:p>
+      <w:pPr>
+        <w:pStyle w:val="ListBullet"/>
+        <w:tabs>
+          <w:tab w:val="clear" w:pos="360"/>
+          <w:tab w:val="num" w:pos="720"/>
+        </w:tabs>
+        <w:ind w:left="720"/>
+        <w:rPr>
+          <w:u w:val="single"/>
+        </w:rPr>
+      </w:pPr>
+      <w:r>
+        <w:t xml:space="preserve">In other words, </w:t>
+      </w:r>
+      <w:r>
+        <w:rPr>
+          <w:u w:val="single"/>
+        </w:rPr>
+        <w:t xml:space="preserve">for large </w:t>
+      </w:r>
+      <w:proofErr w:type="gramStart"/>
+      <w:r>
+        <w:rPr>
+          <w:u w:val="single"/>
+        </w:rPr>
+        <w:t>dF</w:t>
+      </w:r>
+      <w:proofErr w:type="gramEnd"/>
+      <w:r>
+        <w:rPr>
+          <w:u w:val="single"/>
+        </w:rPr>
+        <w:t>, the t-</w:t>
+      </w:r>
+      <w:r>
+        <w:rPr>
+          <w:u w:val="single"/>
+        </w:rPr>
+        <w:t>distribution is essentially identical to a normal distribution.</w:t>
+      </w:r>
+    </w:p>
+    <w:p>
+      <w:pPr>
+        <w:pStyle w:val="ListBullet"/>
+        <w:tabs>
+          <w:tab w:val="clear" w:pos="360"/>
+          <w:tab w:val="num" w:pos="720"/>
+        </w:tabs>
+        <w:ind w:left="720"/>
+      </w:pPr>
+      <w:r>
+        <w:t>This is as it should be: i</w:t>
+      </w:r>
+      <w:r>
+        <w:t xml:space="preserve">f you have a sample size of n = 70M, your estimate </w:t>
+      </w:r>
+      <w:r>
+        <w:t xml:space="preserve">of the </w:t>
+      </w:r>
+      <w:r>
+        <w:t>SD</w:t>
+      </w:r>
+      <w:r>
+        <w:t xml:space="preserve"> would</w:t>
+      </w:r>
+      <w:r>
+        <w:t xml:space="preserve"> be pretty much perfect</w:t>
+      </w:r>
+    </w:p>
+    <w:p>
+      <w:pPr>
+        <w:pStyle w:val="ListBullet"/>
+        <w:tabs>
+          <w:tab w:val="clear" w:pos="360"/>
+          <w:tab w:val="num" w:pos="720"/>
+        </w:tabs>
+        <w:ind w:left="720"/>
+        <w:rPr>
+          <w:b/>
+        </w:rPr>
+      </w:pPr>
+      <w:r>
+        <w:rPr>
+          <w:b/>
+        </w:rPr>
+        <w:t xml:space="preserve">So, </w:t>
+      </w:r>
+      <w:r>
+        <w:rPr>
+          <w:b/>
+        </w:rPr>
+        <w:t>expect that for large n</w:t>
+      </w:r>
+      <w:r>
+        <w:rPr>
+          <w:b/>
+        </w:rPr>
+        <w:t xml:space="preserve">, the t-test </w:t>
+      </w:r>
+      <w:r>
+        <w:rPr>
+          <w:b/>
+        </w:rPr>
+        <w:t xml:space="preserve">behaves </w:t>
+      </w:r>
+      <w:r>
+        <w:rPr>
+          <w:b/>
+        </w:rPr>
+        <w:t>ex</w:t>
+      </w:r>
+      <w:r>
+        <w:rPr>
+          <w:b/>
+        </w:rPr>
+        <w:t>actly the same way as a z-test</w:t>
+      </w:r>
+    </w:p>
+    <w:p>
+      <w:pPr>
+        <w:pStyle w:val="ListBullet"/>
+      </w:pPr>
+      <w:r>
+        <w:t xml:space="preserve">Mechanics </w:t>
+      </w:r>
+      <w:r>
+        <w:t>of the t-test are almost identical to the mechanics of the z-test</w:t>
+      </w:r>
+      <w:r>
+        <w:t xml:space="preserve"> = </w:t>
+      </w:r>
+      <w:r>
+        <w:t xml:space="preserve">not much point in going through the tedious exercise of showing you how to do the calculations using low level </w:t>
+      </w:r>
+      <w:r>
+        <w:t>commands</w:t>
+      </w:r>
+    </w:p>
+    <w:p>
+      <w:pPr>
+        <w:pStyle w:val="ListBullet"/>
+      </w:pPr>
+      <w:r>
+        <w:lastRenderedPageBreak/>
+        <w:t>P</w:t>
+      </w:r>
+      <w:r>
+        <w:t xml:space="preserve">retty much identical to calculations </w:t>
+      </w:r>
+      <w:r>
+        <w:t>did earlier</w:t>
+      </w:r>
+      <w:r>
+        <w:t xml:space="preserve"> except </w:t>
+      </w:r>
+      <w:r>
+        <w:t xml:space="preserve">w/ </w:t>
+      </w:r>
+      <w:r>
+        <w:t xml:space="preserve">the </w:t>
+      </w:r>
+      <w:r>
+        <w:rPr>
+          <w:i/>
+        </w:rPr>
+        <w:t>estimated</w:t>
+      </w:r>
+      <w:r>
+        <w:t xml:space="preserve"> </w:t>
+      </w:r>
+      <w:r>
+        <w:t>SD</w:t>
+      </w:r>
+      <w:r>
+        <w:t xml:space="preserve"> </w:t>
+      </w:r>
+    </w:p>
+    <w:p>
+      <w:pPr>
+        <w:pStyle w:val="ListBullet"/>
+      </w:pPr>
+      <w:r>
+        <w:t>Then test our hypothesis using the t-</w:t>
+      </w:r>
+      <w:r>
+        <w:t xml:space="preserve">distribution rather </w:t>
+      </w:r>
+      <w:r>
+        <w:t>than the normal distribution (</w:t>
+      </w:r>
+      <w:proofErr w:type="spellStart"/>
+      <w:r>
+        <w:rPr>
+          <w:b/>
+        </w:rPr>
+        <w:t>p</w:t>
+      </w:r>
+      <w:r>
+        <w:rPr>
+          <w:b/>
+        </w:rPr>
+        <w:t>t</w:t>
+      </w:r>
+      <w:proofErr w:type="spellEnd"/>
+      <w:r>
+        <w:rPr>
+          <w:b/>
+        </w:rPr>
+        <w:t>()</w:t>
+      </w:r>
+      <w:r>
+        <w:t xml:space="preserve"> rather than </w:t>
+      </w:r>
+      <w:proofErr w:type="spellStart"/>
+      <w:r>
+        <w:rPr>
+          <w:b/>
+        </w:rPr>
+        <w:t>pnorm</w:t>
+      </w:r>
+      <w:proofErr w:type="spellEnd"/>
+      <w:r>
+        <w:rPr>
+          <w:b/>
+        </w:rPr>
+        <w:t>())</w:t>
+      </w:r>
+    </w:p>
+    <w:p>
+      <w:pPr>
+        <w:pStyle w:val="ListBullet"/>
+      </w:pPr>
+      <w:proofErr w:type="spellStart"/>
+      <w:proofErr w:type="gramStart"/>
+      <w:r>
+        <w:rPr>
+          <w:b/>
+        </w:rPr>
+        <w:t>t.test</w:t>
+      </w:r>
+      <w:proofErr w:type="spellEnd"/>
+      <w:r>
+        <w:rPr>
+          <w:b/>
+        </w:rPr>
+        <w:t>(</w:t>
+      </w:r>
+      <w:proofErr w:type="gramEnd"/>
+      <w:r>
+        <w:rPr>
+          <w:b/>
+        </w:rPr>
+        <w:t>)</w:t>
+      </w:r>
+      <w:r>
+        <w:rPr>
+          <w:b/>
+        </w:rPr>
+        <w:t xml:space="preserve"> = </w:t>
+      </w:r>
+      <w:r>
+        <w:t>very flexible (</w:t>
+      </w:r>
+      <w:r>
+        <w:t xml:space="preserve">can </w:t>
+      </w:r>
+      <w:r>
+        <w:t xml:space="preserve">run lots of different kinds of t-tests) </w:t>
+      </w:r>
+      <w:r>
+        <w:t xml:space="preserve">+ </w:t>
+      </w:r>
+      <w:r>
+        <w:t xml:space="preserve">is somewhat terse (output </w:t>
+      </w:r>
+      <w:r>
+        <w:t xml:space="preserve">= </w:t>
+      </w:r>
+      <w:r>
+        <w:t xml:space="preserve">quite compressed). </w:t>
+      </w:r>
+    </w:p>
+    <w:p>
+      <w:pPr>
+        <w:pStyle w:val="ListBullet"/>
+      </w:pPr>
+      <w:r>
+        <w:t xml:space="preserve">Simpler </w:t>
+      </w:r>
+      <w:r>
+        <w:t xml:space="preserve">functions in </w:t>
+      </w:r>
+      <w:proofErr w:type="spellStart"/>
+      <w:r>
+        <w:rPr>
+          <w:b/>
+        </w:rPr>
+        <w:t>lsr</w:t>
+      </w:r>
+      <w:proofErr w:type="spellEnd"/>
+      <w:r>
+        <w:t xml:space="preserve"> </w:t>
+      </w:r>
+    </w:p>
+    <w:p>
+      <w:pPr>
+        <w:pStyle w:val="ListBullet"/>
+        <w:tabs>
+          <w:tab w:val="clear" w:pos="360"/>
+          <w:tab w:val="num" w:pos="720"/>
+        </w:tabs>
+        <w:ind w:left="720"/>
+      </w:pPr>
+      <w:r>
+        <w:t>1</w:t>
+      </w:r>
+      <w:r>
+        <w:t>-sample t-test</w:t>
+      </w:r>
+      <w:r>
+        <w:t xml:space="preserve"> </w:t>
+      </w:r>
+      <w:r>
+        <w:sym w:font="Wingdings" w:char="F0E0"/>
+      </w:r>
+      <w:r>
+        <w:t xml:space="preserve"> </w:t>
+      </w:r>
+      <w:proofErr w:type="spellStart"/>
+      <w:proofErr w:type="gramStart"/>
+      <w:r>
+        <w:rPr>
+          <w:b/>
+        </w:rPr>
+        <w:t>oneSampleTTest</w:t>
+      </w:r>
+      <w:proofErr w:type="spellEnd"/>
+      <w:r>
+        <w:rPr>
+          <w:b/>
+        </w:rPr>
+        <w:t>(</w:t>
+      </w:r>
+      <w:proofErr w:type="gramEnd"/>
+      <w:r>
+        <w:rPr>
+          <w:b/>
+        </w:rPr>
+        <w:t>)</w:t>
+      </w:r>
+      <w:r>
+        <w:t xml:space="preserve"> </w:t>
+      </w:r>
+      <w:r>
+        <w:sym w:font="Wingdings" w:char="F0E0"/>
+      </w:r>
+      <w:r>
+        <w:t xml:space="preserve"> specify x (</w:t>
+      </w:r>
+      <w:r>
+        <w:t>variable containing the data</w:t>
+      </w:r>
+      <w:r>
+        <w:t xml:space="preserve">) + </w:t>
+      </w:r>
+      <w:r>
+        <w:t xml:space="preserve">mu, the true population mean </w:t>
+      </w:r>
+      <w:r>
+        <w:rPr>
+          <w:i/>
+        </w:rPr>
+        <w:t>according to the null</w:t>
+      </w:r>
+      <w:r>
+        <w:t xml:space="preserve">. </w:t>
+      </w:r>
+    </w:p>
+    <w:p>
+      <w:pPr>
+        <w:pStyle w:val="ListBullet"/>
+        <w:numPr>
+          <w:ilvl w:val="0"/>
+          <w:numId w:val="0"/>
+        </w:numPr>
+        <w:ind w:left="720" w:firstLine="720"/>
+      </w:pPr>
+      <w:r>
+        <w:rPr>
+          <w:noProof/>
+        </w:rPr>
+        <w:drawing>
+          <wp:inline distT="0" distB="0" distL="0" distR="0" wp14:anchorId="2259A49D" wp14:editId="06DD1870">
+            <wp:extent cx="2889793" cy="2190750"/>
+            <wp:effectExtent l="0" t="0" r="6350" b="0"/>
+            <wp:docPr id="18" name="Picture 18"/>
+            <wp:cNvGraphicFramePr>
+              <a:graphicFrameLocks xmlns:a="http://schemas.openxmlformats.org/drawingml/2006/main" noChangeAspect="1"/>
+            </wp:cNvGraphicFramePr>
+            <a:graphic xmlns:a="http://schemas.openxmlformats.org/drawingml/2006/main">
+              <a:graphicData uri="http://schemas.openxmlformats.org/drawingml/2006/picture">
+                <pic:pic xmlns:pic="http://schemas.openxmlformats.org/drawingml/2006/picture">
+                  <pic:nvPicPr>
+                    <pic:cNvPr id="1" name=""/>
+                    <pic:cNvPicPr/>
+                  </pic:nvPicPr>
+                  <pic:blipFill>
+                    <a:blip r:embed="rId22"/>
+                    <a:stretch>
+                      <a:fillRect/>
+                    </a:stretch>
+                  </pic:blipFill>
+                  <pic:spPr>
+                    <a:xfrm>
+                      <a:off x="0" y="0"/>
+                      <a:ext cx="2896183" cy="2195594"/>
+                    </a:xfrm>
+                    <a:prstGeom prst="rect">
+                      <a:avLst/>
+                    </a:prstGeom>
+                  </pic:spPr>
+                </pic:pic>
+              </a:graphicData>
+            </a:graphic>
+          </wp:inline>
+        </w:drawing>
+      </w:r>
+    </w:p>
+    <w:p>
+      <w:pPr>
+        <w:pStyle w:val="ListBullet"/>
+        <w:tabs>
+          <w:tab w:val="clear" w:pos="360"/>
+          <w:tab w:val="num" w:pos="1080"/>
+        </w:tabs>
+        <w:ind w:left="1080"/>
+      </w:pPr>
+      <w:r>
+        <w:t>Output is</w:t>
+      </w:r>
+      <w:r>
+        <w:t xml:space="preserve"> trying to lead you through the </w:t>
+      </w:r>
+      <w:r>
+        <w:t xml:space="preserve">entire </w:t>
+      </w:r>
+      <w:r>
+        <w:t xml:space="preserve">data analysis process. </w:t>
+      </w:r>
+    </w:p>
+    <w:p>
+      <w:pPr>
+        <w:pStyle w:val="ListBullet"/>
+        <w:tabs>
+          <w:tab w:val="clear" w:pos="360"/>
+          <w:tab w:val="num" w:pos="1080"/>
+        </w:tabs>
+        <w:ind w:left="1080"/>
+      </w:pPr>
+      <w:r>
+        <w:t>1</w:t>
+      </w:r>
+      <w:r>
+        <w:rPr>
+          <w:vertAlign w:val="superscript"/>
+        </w:rPr>
+        <w:t>st</w:t>
+      </w:r>
+      <w:r>
+        <w:t xml:space="preserve"> 2 </w:t>
+      </w:r>
+      <w:r>
+        <w:t xml:space="preserve">lines </w:t>
+      </w:r>
+      <w:r>
+        <w:t xml:space="preserve">= </w:t>
+      </w:r>
+      <w:r>
+        <w:t xml:space="preserve">what kind of test was run </w:t>
+      </w:r>
+      <w:r>
+        <w:t xml:space="preserve">+ </w:t>
+      </w:r>
+      <w:r>
+        <w:t xml:space="preserve">what data were used. </w:t>
+      </w:r>
+    </w:p>
+    <w:p>
+      <w:pPr>
+        <w:pStyle w:val="ListBullet"/>
+        <w:tabs>
+          <w:tab w:val="clear" w:pos="360"/>
+          <w:tab w:val="num" w:pos="1080"/>
+        </w:tabs>
+        <w:ind w:left="1080"/>
+      </w:pPr>
+      <w:r>
+        <w:t xml:space="preserve">Then see </w:t>
+      </w:r>
+      <w:r>
+        <w:t xml:space="preserve">some basic </w:t>
+      </w:r>
+      <w:r>
+        <w:t xml:space="preserve">info about the sample </w:t>
+      </w:r>
+      <w:r>
+        <w:sym w:font="Wingdings" w:char="F0E0"/>
+      </w:r>
+      <w:r>
+        <w:t xml:space="preserve"> </w:t>
+      </w:r>
+      <w:r>
+        <w:t xml:space="preserve">sample mean </w:t>
+      </w:r>
+      <w:r>
+        <w:t xml:space="preserve">+ </w:t>
+      </w:r>
+      <w:r>
+        <w:t>SD</w:t>
+      </w:r>
+      <w:r>
+        <w:t xml:space="preserve"> </w:t>
+      </w:r>
+    </w:p>
+    <w:p>
+      <w:pPr>
+        <w:pStyle w:val="ListBullet"/>
+        <w:tabs>
+          <w:tab w:val="clear" w:pos="360"/>
+          <w:tab w:val="num" w:pos="1080"/>
+        </w:tabs>
+        <w:ind w:left="1080"/>
+      </w:pPr>
+      <w:r>
+        <w:t xml:space="preserve">Then </w:t>
+      </w:r>
+      <w:r>
+        <w:t xml:space="preserve">moves towards inferential statistics </w:t>
+      </w:r>
+      <w:r>
+        <w:sym w:font="Wingdings" w:char="F0E0"/>
+      </w:r>
+      <w:r>
+        <w:t xml:space="preserve"> </w:t>
+      </w:r>
+      <w:r>
+        <w:t xml:space="preserve">telling you what the null </w:t>
+      </w:r>
+      <w:r>
+        <w:t xml:space="preserve">+ </w:t>
+      </w:r>
+      <w:r>
+        <w:t>alternative were</w:t>
+      </w:r>
+      <w:r>
+        <w:t xml:space="preserve"> + </w:t>
+      </w:r>
+      <w:r>
+        <w:t xml:space="preserve">reports the results of the test: </w:t>
+      </w:r>
+    </w:p>
+    <w:p>
+      <w:pPr>
+        <w:pStyle w:val="ListBullet"/>
+        <w:tabs>
+          <w:tab w:val="clear" w:pos="360"/>
+          <w:tab w:val="num" w:pos="1440"/>
+        </w:tabs>
+        <w:ind w:left="1440"/>
+      </w:pPr>
+      <w:r>
+        <w:t xml:space="preserve">The </w:t>
+      </w:r>
+      <w:r>
+        <w:t xml:space="preserve">t-statistic, the </w:t>
+      </w:r>
+      <w:proofErr w:type="gramStart"/>
+      <w:r>
+        <w:t>dF</w:t>
+      </w:r>
       <w:bookmarkStart w:id="0" w:name="_GoBack"/>
       <w:bookmarkEnd w:id="0"/>
+      <w:proofErr w:type="gramEnd"/>
+      <w:r>
+        <w:t xml:space="preserve">, </w:t>
+      </w:r>
+      <w:r>
+        <w:t xml:space="preserve">+ </w:t>
+      </w:r>
+      <w:r>
+        <w:t xml:space="preserve">the p-value. </w:t>
+      </w:r>
+    </w:p>
+    <w:p>
+      <w:pPr>
+        <w:pStyle w:val="ListBullet"/>
+        <w:tabs>
+          <w:tab w:val="clear" w:pos="360"/>
+          <w:tab w:val="num" w:pos="1080"/>
+        </w:tabs>
+        <w:ind w:left="1080"/>
+      </w:pPr>
+      <w:r>
+        <w:t>Finally</w:t>
+      </w:r>
+      <w:r>
+        <w:t xml:space="preserve"> </w:t>
+      </w:r>
+      <w:r>
+        <w:t xml:space="preserve">reports </w:t>
+      </w:r>
+      <w:r>
+        <w:t xml:space="preserve">2 </w:t>
+      </w:r>
+      <w:r>
+        <w:t xml:space="preserve">other things you might care about: the </w:t>
+      </w:r>
+      <w:r>
+        <w:rPr>
+          <w:b/>
+        </w:rPr>
+        <w:t>confidence interval</w:t>
+      </w:r>
+      <w:r>
+        <w:t xml:space="preserve"> for the mean + </w:t>
+      </w:r>
+      <w:r>
+        <w:t xml:space="preserve">a measure of </w:t>
+      </w:r>
+      <w:r>
+        <w:rPr>
+          <w:b/>
+        </w:rPr>
+        <w:t>effect size</w:t>
+      </w:r>
+      <w:r>
+        <w:t xml:space="preserve"> </w:t>
+      </w:r>
+    </w:p>
+    <w:p>
+      <w:pPr>
+        <w:pStyle w:val="ListBullet"/>
+      </w:pPr>
+      <w:r>
+        <w:t>R</w:t>
+      </w:r>
+      <w:r>
+        <w:t>esult is statistically significant (i.e. p</w:t>
+      </w:r>
+      <w:r>
+        <w:t xml:space="preserve"> &lt; </w:t>
+      </w:r>
+      <w:r>
+        <w:t>.05</w:t>
+      </w:r>
+      <w:r>
+        <w:t xml:space="preserve">) + </w:t>
+      </w:r>
+      <w:r>
+        <w:t xml:space="preserve">could report the result by saying: </w:t>
+      </w:r>
+    </w:p>
+    <w:p>
+      <w:pPr>
+        <w:pStyle w:val="ListBullet"/>
+        <w:tabs>
+          <w:tab w:val="clear" w:pos="360"/>
+          <w:tab w:val="num" w:pos="720"/>
+        </w:tabs>
+        <w:ind w:left="720"/>
+      </w:pPr>
+      <w:r>
+        <w:t>“</w:t>
+      </w:r>
+      <w:r>
+        <w:t>With a mean grade of 72.3, psychology students scored slightly higher than t</w:t>
+      </w:r>
+      <w:r>
+        <w:t>he average grade of 67.5 (</w:t>
+      </w:r>
+      <w:proofErr w:type="gramStart"/>
+      <w:r>
+        <w:t>t(</w:t>
+      </w:r>
+      <w:proofErr w:type="gramEnd"/>
+      <w:r>
+        <w:t>19) =</w:t>
+      </w:r>
+      <w:r>
+        <w:t xml:space="preserve"> 2.25, p</w:t>
+      </w:r>
+      <w:r>
+        <w:t>&lt;</w:t>
+      </w:r>
+      <w:r>
+        <w:t xml:space="preserve"> .05); the 95% confidence interval is [67.8, 76.8]. </w:t>
+      </w:r>
+    </w:p>
+    <w:p>
+      <w:pPr>
+        <w:pStyle w:val="ListBullet"/>
+        <w:tabs>
+          <w:tab w:val="clear" w:pos="360"/>
+          <w:tab w:val="num" w:pos="1080"/>
+        </w:tabs>
+        <w:ind w:left="1080"/>
+      </w:pPr>
+      <w:r>
+        <w:t xml:space="preserve">t(19) = </w:t>
+      </w:r>
+      <w:r>
+        <w:t xml:space="preserve">shorthand for a t-statistic </w:t>
+      </w:r>
+      <w:r>
+        <w:t>w/</w:t>
+      </w:r>
+      <w:r>
+        <w:t xml:space="preserve"> 19</w:t>
+      </w:r>
+      <w:r>
+        <w:t xml:space="preserve"> dF</w:t>
+      </w:r>
+      <w:r>
+        <w:t xml:space="preserve"> </w:t>
+      </w:r>
+    </w:p>
+    <w:p>
+      <w:pPr>
+        <w:pStyle w:val="ListBullet"/>
+      </w:pPr>
+      <w:r>
+        <w:t xml:space="preserve">It’s </w:t>
+      </w:r>
+      <w:r>
+        <w:t xml:space="preserve">often the case that people don’t report the </w:t>
+      </w:r>
+      <w:r>
+        <w:t>CI</w:t>
+      </w:r>
+      <w:r>
+        <w:t xml:space="preserve">, or do so using a much more compressed form </w:t>
+      </w:r>
+    </w:p>
+    <w:p>
+      <w:pPr>
+        <w:pStyle w:val="ListBullet"/>
+        <w:tabs>
+          <w:tab w:val="clear" w:pos="360"/>
+          <w:tab w:val="num" w:pos="720"/>
+        </w:tabs>
+        <w:ind w:left="720"/>
+      </w:pPr>
+      <w:r>
+        <w:t xml:space="preserve">Not </w:t>
+      </w:r>
+      <w:r>
+        <w:t xml:space="preserve">uncommon to see the </w:t>
+      </w:r>
+      <w:r>
+        <w:t xml:space="preserve">CI </w:t>
+      </w:r>
+      <w:r>
+        <w:t xml:space="preserve">included as part of the </w:t>
+      </w:r>
+      <w:r>
+        <w:rPr>
+          <w:b/>
+        </w:rPr>
+        <w:t>stat block</w:t>
+      </w:r>
+      <w:r>
+        <w:t xml:space="preserve">, </w:t>
+      </w:r>
+    </w:p>
+    <w:p>
+      <w:pPr>
+        <w:pStyle w:val="ListBullet"/>
+        <w:numPr>
+          <w:ilvl w:val="0"/>
+          <w:numId w:val="0"/>
+        </w:numPr>
+        <w:ind w:left="2160" w:firstLine="720"/>
+      </w:pPr>
+      <w:r>
+        <w:rPr>
+          <w:noProof/>
+        </w:rPr>
+        <w:drawing>
+          <wp:inline distT="0" distB="0" distL="0" distR="0" wp14:anchorId="68DE6302" wp14:editId="7B4F3BBA">
+            <wp:extent cx="2276475" cy="200025"/>
+            <wp:effectExtent l="0" t="0" r="9525" b="9525"/>
+            <wp:docPr id="19" name="Picture 19"/>
+            <wp:cNvGraphicFramePr>
+              <a:graphicFrameLocks xmlns:a="http://schemas.openxmlformats.org/drawingml/2006/main" noChangeAspect="1"/>
+            </wp:cNvGraphicFramePr>
+            <a:graphic xmlns:a="http://schemas.openxmlformats.org/drawingml/2006/main">
+              <a:graphicData uri="http://schemas.openxmlformats.org/drawingml/2006/picture">
+                <pic:pic xmlns:pic="http://schemas.openxmlformats.org/drawingml/2006/picture">
+                  <pic:nvPicPr>
+                    <pic:cNvPr id="1" name=""/>
+                    <pic:cNvPicPr/>
+                  </pic:nvPicPr>
+                  <pic:blipFill>
+                    <a:blip r:embed="rId23"/>
+                    <a:stretch>
+                      <a:fillRect/>
+                    </a:stretch>
+                  </pic:blipFill>
+                  <pic:spPr>
+                    <a:xfrm>
+                      <a:off x="0" y="0"/>
+                      <a:ext cx="2276475" cy="200025"/>
+                    </a:xfrm>
+                    <a:prstGeom prst="rect">
+                      <a:avLst/>
+                    </a:prstGeom>
+                  </pic:spPr>
+                </pic:pic>
+              </a:graphicData>
+            </a:graphic>
+          </wp:inline>
+        </w:drawing>
+      </w:r>
+    </w:p>
+    <w:p>
+      <w:pPr>
+        <w:pStyle w:val="ListBullet"/>
+      </w:pPr>
+      <w:r>
+        <w:rPr>
+          <w:u w:val="single"/>
+        </w:rPr>
+        <w:t>Assumptions of the one sample t-test</w:t>
+      </w:r>
+      <w:r>
+        <w:t xml:space="preserve"> </w:t>
+      </w:r>
+      <w:r>
+        <w:t>(</w:t>
+      </w:r>
+      <w:r>
+        <w:t xml:space="preserve">same assumptions as the z-test, minus the one about the known </w:t>
+      </w:r>
+      <w:r>
+        <w:t>SD</w:t>
+      </w:r>
+      <w:r>
+        <w:t>)</w:t>
+      </w:r>
+    </w:p>
+    <w:p>
+      <w:pPr>
+        <w:pStyle w:val="ListBullet"/>
+        <w:tabs>
+          <w:tab w:val="clear" w:pos="360"/>
+          <w:tab w:val="num" w:pos="720"/>
+        </w:tabs>
+        <w:ind w:left="720"/>
+      </w:pPr>
+      <w:r>
+        <w:rPr>
+          <w:b/>
+        </w:rPr>
+        <w:t>Normality</w:t>
+      </w:r>
+      <w:r>
+        <w:t xml:space="preserve"> </w:t>
+      </w:r>
+      <w:r>
+        <w:sym w:font="Wingdings" w:char="F0E0"/>
+      </w:r>
+      <w:r>
+        <w:t xml:space="preserve"> still assuming the population distribution is normal</w:t>
+      </w:r>
+      <w:r>
+        <w:t xml:space="preserve"> + </w:t>
+      </w:r>
+      <w:r>
+        <w:t xml:space="preserve">there are standard tools you can use to check to see if this assumption is met </w:t>
+      </w:r>
+      <w:r>
+        <w:t>+ other tests you can do in it</w:t>
+      </w:r>
+      <w:r>
+        <w:t xml:space="preserve">s place if violated </w:t>
+      </w:r>
+    </w:p>
+    <w:p>
+      <w:pPr>
+        <w:pStyle w:val="ListBullet"/>
+        <w:tabs>
+          <w:tab w:val="clear" w:pos="360"/>
+          <w:tab w:val="num" w:pos="720"/>
+        </w:tabs>
+        <w:ind w:left="720"/>
+      </w:pPr>
+      <w:r>
+        <w:rPr>
+          <w:b/>
+        </w:rPr>
+        <w:t>Independence</w:t>
+      </w:r>
+      <w:r>
+        <w:t xml:space="preserve"> </w:t>
+      </w:r>
+      <w:r>
+        <w:sym w:font="Wingdings" w:char="F0E0"/>
+      </w:r>
+      <w:r>
+        <w:t xml:space="preserve"> must </w:t>
+      </w:r>
+      <w:r>
+        <w:t xml:space="preserve">assume observations in our sample are generated independently of one another. See the earlier discussion about the z-test for specifics </w:t>
+      </w:r>
+    </w:p>
+    <w:p>
+      <w:pPr>
+        <w:pStyle w:val="ListBullet"/>
+      </w:pPr>
+      <w:r>
+        <w:t xml:space="preserve">Overall, these </w:t>
+      </w:r>
+      <w:r>
+        <w:t xml:space="preserve">2 </w:t>
+      </w:r>
+      <w:r>
+        <w:t xml:space="preserve">assumptions aren’t terribly unreasonable, </w:t>
+      </w:r>
+      <w:r>
+        <w:t>+</w:t>
+      </w:r>
+      <w:r>
+        <w:t xml:space="preserve"> as a consequence </w:t>
+      </w:r>
+      <w:r>
+        <w:t>a</w:t>
+      </w:r>
+      <w:r>
+        <w:t xml:space="preserve"> </w:t>
+      </w:r>
+      <w:r>
+        <w:t>1</w:t>
+      </w:r>
+      <w:r>
+        <w:t xml:space="preserve">-sample t-test is widely used in practice as a way of comparing a sample mean </w:t>
+      </w:r>
+      <w:r>
+        <w:t xml:space="preserve">vs. </w:t>
+      </w:r>
+      <w:r>
+        <w:t xml:space="preserve">a </w:t>
+      </w:r>
+      <w:r>
+        <w:t>hypothesized</w:t>
+      </w:r>
+      <w:r>
+        <w:t xml:space="preserve"> population mean.</w:t>
+      </w:r>
     </w:p>
     <w:sectPr>
       <w:pgSz w:w="12240" w:h="15840"/>
@@ -3366,6 +5234,12 @@
     <w:abstractNumId w:val="0"/>
   </w:num>
   <w:num w:numId="8">
+    <w:abstractNumId w:val="0"/>
+  </w:num>
+  <w:num w:numId="9">
+    <w:abstractNumId w:val="0"/>
+  </w:num>
+  <w:num w:numId="10">
     <w:abstractNumId w:val="0"/>
   </w:num>
 </w:numbering>
@@ -3769,6 +5643,7 @@
   <w:style w:type="character" w:default="1" w:styleId="DefaultParagraphFont">
     <w:name w:val="Default Paragraph Font"/>
     <w:uiPriority w:val="1"/>
+    <w:semiHidden/>
     <w:unhideWhenUsed/>
   </w:style>
   <w:style w:type="table" w:default="1" w:styleId="TableNormal">

</xml_diff>

<commit_message>
Finish Ch 13.9 in LSR
</commit_message>
<xml_diff>
--- a/Stats/LSR/LSR_Chapter13_ComparingTwoMeans.docx
+++ b/Stats/LSR/LSR_Chapter13_ComparingTwoMeans.docx
@@ -1,6 +1,6 @@
 
 <file path=word/document.xml><?xml version="1.0" encoding="utf-8"?>
-<w:document xmlns:wpc="http://schemas.microsoft.com/office/word/2010/wordprocessingCanvas" xmlns:mc="http://schemas.openxmlformats.org/markup-compatibility/2006" xmlns:o="urn:schemas-microsoft-com:office:office" xmlns:r="http://schemas.openxmlformats.org/officeDocument/2006/relationships" xmlns:m="http://schemas.openxmlformats.org/officeDocument/2006/math" xmlns:v="urn:schemas-microsoft-com:vml" xmlns:wp14="http://schemas.microsoft.com/office/word/2010/wordprocessingDrawing" xmlns:wp="http://schemas.openxmlformats.org/drawingml/2006/wordprocessingDrawing" xmlns:w10="urn:schemas-microsoft-com:office:word" xmlns:w="http://schemas.openxmlformats.org/wordprocessingml/2006/main" xmlns:w14="http://schemas.microsoft.com/office/word/2010/wordml" xmlns:w15="http://schemas.microsoft.com/office/word/2012/wordml" xmlns:wpg="http://schemas.microsoft.com/office/word/2010/wordprocessingGroup" xmlns:wpi="http://schemas.microsoft.com/office/word/2010/wordprocessingInk" xmlns:wne="http://schemas.microsoft.com/office/word/2006/wordml" xmlns:wps="http://schemas.microsoft.com/office/word/2010/wordprocessingShape" mc:Ignorable="w14 w15 wp14">
+<w:document xmlns:wpc="http://schemas.microsoft.com/office/word/2010/wordprocessingCanvas" xmlns:cx="http://schemas.microsoft.com/office/drawing/2014/chartex" xmlns:cx1="http://schemas.microsoft.com/office/drawing/2015/9/8/chartex" xmlns:cx2="http://schemas.microsoft.com/office/drawing/2015/10/21/chartex" xmlns:cx3="http://schemas.microsoft.com/office/drawing/2016/5/9/chartex" xmlns:cx4="http://schemas.microsoft.com/office/drawing/2016/5/10/chartex" xmlns:cx5="http://schemas.microsoft.com/office/drawing/2016/5/11/chartex" xmlns:cx6="http://schemas.microsoft.com/office/drawing/2016/5/12/chartex" xmlns:cx7="http://schemas.microsoft.com/office/drawing/2016/5/13/chartex" xmlns:cx8="http://schemas.microsoft.com/office/drawing/2016/5/14/chartex" xmlns:mc="http://schemas.openxmlformats.org/markup-compatibility/2006" xmlns:aink="http://schemas.microsoft.com/office/drawing/2016/ink" xmlns:am3d="http://schemas.microsoft.com/office/drawing/2017/model3d" xmlns:o="urn:schemas-microsoft-com:office:office" xmlns:r="http://schemas.openxmlformats.org/officeDocument/2006/relationships" xmlns:m="http://schemas.openxmlformats.org/officeDocument/2006/math" xmlns:v="urn:schemas-microsoft-com:vml" xmlns:wp14="http://schemas.microsoft.com/office/word/2010/wordprocessingDrawing" xmlns:wp="http://schemas.openxmlformats.org/drawingml/2006/wordprocessingDrawing" xmlns:w10="urn:schemas-microsoft-com:office:word" xmlns:w="http://schemas.openxmlformats.org/wordprocessingml/2006/main" xmlns:w14="http://schemas.microsoft.com/office/word/2010/wordml" xmlns:w15="http://schemas.microsoft.com/office/word/2012/wordml" xmlns:w16cid="http://schemas.microsoft.com/office/word/2016/wordml/cid" xmlns:w16se="http://schemas.microsoft.com/office/word/2015/wordml/symex" xmlns:wpg="http://schemas.microsoft.com/office/word/2010/wordprocessingGroup" xmlns:wpi="http://schemas.microsoft.com/office/word/2010/wordprocessingInk" xmlns:wne="http://schemas.microsoft.com/office/word/2006/wordml" xmlns:wps="http://schemas.microsoft.com/office/word/2010/wordprocessingShape" mc:Ignorable="w14 w15 w16se w16cid wp14">
   <w:body>
     <w:p>
       <w:pPr>
@@ -993,43 +993,43 @@
       <w:r>
         <w:t xml:space="preserve">= </w:t>
       </w:r>
+      <w:r>
+        <w:rPr>
+          <w:i/>
+          <w:u w:val="single"/>
+        </w:rPr>
+        <w:t xml:space="preserve">Be </w:t>
+      </w:r>
+      <w:r>
+        <w:rPr>
+          <w:i/>
+          <w:u w:val="single"/>
+        </w:rPr>
+        <w:t xml:space="preserve">clear about what the null </w:t>
+      </w:r>
+      <w:r>
+        <w:rPr>
+          <w:i/>
+          <w:u w:val="single"/>
+        </w:rPr>
+        <w:t>+</w:t>
+      </w:r>
+      <w:r>
+        <w:rPr>
+          <w:i/>
+          <w:u w:val="single"/>
+        </w:rPr>
+        <w:t xml:space="preserve"> alternative </w:t>
+      </w:r>
       <w:proofErr w:type="gramStart"/>
       <w:r>
         <w:rPr>
           <w:i/>
           <w:u w:val="single"/>
         </w:rPr>
-        <w:t>Be</w:t>
+        <w:t>are</w:t>
       </w:r>
       <w:proofErr w:type="gramEnd"/>
-      <w:r>
-        <w:rPr>
-          <w:i/>
-          <w:u w:val="single"/>
-        </w:rPr>
-        <w:t xml:space="preserve"> </w:t>
-      </w:r>
-      <w:r>
-        <w:rPr>
-          <w:i/>
-          <w:u w:val="single"/>
-        </w:rPr>
-        <w:t xml:space="preserve">clear about what the null </w:t>
-      </w:r>
-      <w:r>
-        <w:rPr>
-          <w:i/>
-          <w:u w:val="single"/>
-        </w:rPr>
-        <w:t>+</w:t>
-      </w:r>
-      <w:r>
-        <w:rPr>
-          <w:i/>
-          <w:u w:val="single"/>
-        </w:rPr>
-        <w:t xml:space="preserve"> alternative are</w:t>
-      </w:r>
       <w:r>
         <w:t xml:space="preserve">. </w:t>
       </w:r>
@@ -1399,13 +1399,8 @@
         </w:tabs>
         <w:ind w:left="1080"/>
       </w:pPr>
-      <w:proofErr w:type="gramStart"/>
-      <w:r>
-        <w:t>i.e</w:t>
-      </w:r>
-      <w:proofErr w:type="gramEnd"/>
-      <w:r>
-        <w:t xml:space="preserve">. </w:t>
+      <w:r>
+        <w:t xml:space="preserve">i.e. </w:t>
       </w:r>
       <w:r>
         <w:t xml:space="preserve">something that would help discriminate between H0 </w:t>
@@ -1974,14 +1969,12 @@
       <w:r>
         <w:t xml:space="preserve">, z, or </w:t>
       </w:r>
-      <w:proofErr w:type="gramStart"/>
       <w:r>
         <w:t>z</w:t>
       </w:r>
       <w:r>
         <w:t>(</w:t>
       </w:r>
-      <w:proofErr w:type="gramEnd"/>
       <w:r>
         <w:t>X¯</w:t>
       </w:r>
@@ -3441,7 +3434,6 @@
       <w:pPr>
         <w:pStyle w:val="ListBullet"/>
       </w:pPr>
-      <w:proofErr w:type="gramStart"/>
       <w:r>
         <w:rPr>
           <w:b/>
@@ -3449,15 +3441,22 @@
         <w:lastRenderedPageBreak/>
         <w:t>t-statistic</w:t>
       </w:r>
+      <w:r>
+        <w:t xml:space="preserve"> is calculated in </w:t>
+      </w:r>
+      <w:proofErr w:type="gramStart"/>
+      <w:r>
+        <w:rPr>
+          <w:i/>
+        </w:rPr>
+        <w:t>exactly the same</w:t>
+      </w:r>
       <w:proofErr w:type="gramEnd"/>
       <w:r>
-        <w:t xml:space="preserve"> is calculated in </w:t>
-      </w:r>
-      <w:r>
         <w:rPr>
           <w:i/>
         </w:rPr>
-        <w:t>exactly the same way</w:t>
+        <w:t xml:space="preserve"> way</w:t>
       </w:r>
       <w:r>
         <w:t xml:space="preserve"> mentioned above. </w:t>
@@ -3719,12 +3718,10 @@
         <w:t xml:space="preserve">1 </w:t>
       </w:r>
       <w:proofErr w:type="spellStart"/>
-      <w:proofErr w:type="gramStart"/>
       <w:r>
         <w:t>dF</w:t>
       </w:r>
       <w:proofErr w:type="spellEnd"/>
-      <w:proofErr w:type="gramEnd"/>
       <w:r>
         <w:t xml:space="preserve">. </w:t>
       </w:r>
@@ -3818,12 +3815,10 @@
         <w:t xml:space="preserve">) than a normal distribution which is quite exaggerated when the </w:t>
       </w:r>
       <w:proofErr w:type="spellStart"/>
-      <w:proofErr w:type="gramStart"/>
       <w:r>
         <w:t>dF</w:t>
       </w:r>
       <w:proofErr w:type="spellEnd"/>
-      <w:proofErr w:type="gramEnd"/>
       <w:r>
         <w:t xml:space="preserve"> are very small, but negligible for larger values. </w:t>
       </w:r>
@@ -3850,7 +3845,6 @@
         <w:t xml:space="preserve">for large </w:t>
       </w:r>
       <w:proofErr w:type="spellStart"/>
-      <w:proofErr w:type="gramStart"/>
       <w:r>
         <w:rPr>
           <w:u w:val="single"/>
@@ -3858,7 +3852,6 @@
         <w:t>dF</w:t>
       </w:r>
       <w:proofErr w:type="spellEnd"/>
-      <w:proofErr w:type="gramEnd"/>
       <w:r>
         <w:rPr>
           <w:u w:val="single"/>
@@ -4045,12 +4038,18 @@
       <w:pPr>
         <w:pStyle w:val="ListBullet"/>
       </w:pPr>
+      <w:r>
+        <w:rPr>
+          <w:b/>
+        </w:rPr>
+        <w:t>t.</w:t>
+      </w:r>
       <w:proofErr w:type="gramStart"/>
       <w:r>
         <w:rPr>
           <w:b/>
         </w:rPr>
-        <w:t>t.test(</w:t>
+        <w:t>test(</w:t>
       </w:r>
       <w:proofErr w:type="gramEnd"/>
       <w:r>
@@ -4371,12 +4370,10 @@
         <w:t xml:space="preserve">t-statistic, the </w:t>
       </w:r>
       <w:proofErr w:type="spellStart"/>
-      <w:proofErr w:type="gramStart"/>
       <w:r>
         <w:t>dF</w:t>
       </w:r>
       <w:proofErr w:type="spellEnd"/>
-      <w:proofErr w:type="gramEnd"/>
       <w:r>
         <w:t xml:space="preserve">, </w:t>
       </w:r>
@@ -5094,15 +5091,7 @@
         <w:t>Research question</w:t>
       </w:r>
       <w:r>
-        <w:t xml:space="preserve"> = whether </w:t>
-      </w:r>
-      <w:proofErr w:type="gramStart"/>
-      <w:r>
-        <w:t>A or</w:t>
-      </w:r>
-      <w:proofErr w:type="gramEnd"/>
-      <w:r>
-        <w:t xml:space="preserve"> B is a better tutor, or if it doesn’t make much of a difference. </w:t>
+        <w:t xml:space="preserve"> = whether A or B is a better tutor, or if it doesn’t make much of a difference. </w:t>
       </w:r>
     </w:p>
     <w:p>
@@ -7409,15 +7398,7 @@
         <w:t xml:space="preserve"> σ</w:t>
       </w:r>
       <w:r>
-        <w:t xml:space="preserve"> / </w:t>
-      </w:r>
-      <w:proofErr w:type="spellStart"/>
-      <w:r>
-        <w:t>Sqrt</w:t>
-      </w:r>
-      <w:proofErr w:type="spellEnd"/>
-      <w:r>
-        <w:t>(</w:t>
+        <w:t xml:space="preserve"> / Sqrt(</w:t>
       </w:r>
       <w:r>
         <w:t>N</w:t>
@@ -7700,12 +7681,10 @@
         <w:t xml:space="preserve">The </w:t>
       </w:r>
       <w:proofErr w:type="spellStart"/>
-      <w:proofErr w:type="gramStart"/>
       <w:r>
         <w:t>dF</w:t>
       </w:r>
       <w:proofErr w:type="spellEnd"/>
-      <w:proofErr w:type="gramEnd"/>
       <w:r>
         <w:t>, however, is slightly different</w:t>
       </w:r>
@@ -7790,16 +7769,19 @@
           <w:u w:val="single"/>
         </w:rPr>
       </w:pPr>
-      <w:r>
-        <w:t xml:space="preserve">So the total </w:t>
+      <w:proofErr w:type="gramStart"/>
+      <w:r>
+        <w:t>So</w:t>
+      </w:r>
+      <w:proofErr w:type="gramEnd"/>
+      <w:r>
+        <w:t xml:space="preserve"> the total </w:t>
       </w:r>
       <w:proofErr w:type="spellStart"/>
-      <w:proofErr w:type="gramStart"/>
       <w:r>
         <w:t>dF</w:t>
       </w:r>
       <w:proofErr w:type="spellEnd"/>
-      <w:proofErr w:type="gramEnd"/>
       <w:r>
         <w:t xml:space="preserve"> for this test are </w:t>
       </w:r>
@@ -7885,11 +7867,19 @@
       <w:r>
         <w:t xml:space="preserve"> </w:t>
       </w:r>
-      <w:r>
-        <w:rPr>
-          <w:b/>
-        </w:rPr>
-        <w:t>independentSamplesTTest()</w:t>
+      <w:proofErr w:type="spellStart"/>
+      <w:r>
+        <w:rPr>
+          <w:b/>
+        </w:rPr>
+        <w:t>independentSamplesTTest</w:t>
+      </w:r>
+      <w:proofErr w:type="spellEnd"/>
+      <w:r>
+        <w:rPr>
+          <w:b/>
+        </w:rPr>
+        <w:t>()</w:t>
       </w:r>
     </w:p>
     <w:p>
@@ -8335,12 +8325,10 @@
         <w:t xml:space="preserve">At a bare minimum, you’d expect to see the t-statistic, </w:t>
       </w:r>
       <w:proofErr w:type="spellStart"/>
-      <w:proofErr w:type="gramStart"/>
       <w:r>
         <w:t>dF</w:t>
       </w:r>
       <w:proofErr w:type="spellEnd"/>
-      <w:proofErr w:type="gramEnd"/>
       <w:r>
         <w:t xml:space="preserve"> </w:t>
       </w:r>
@@ -8777,16 +8765,11 @@
       <w:r>
         <w:t>report is “</w:t>
       </w:r>
-      <w:proofErr w:type="gramStart"/>
       <w:r>
         <w:t>A</w:t>
       </w:r>
       <w:r>
-        <w:t>’s</w:t>
-      </w:r>
-      <w:proofErr w:type="gramEnd"/>
-      <w:r>
-        <w:t xml:space="preserve"> class had higher grades than </w:t>
+        <w:t xml:space="preserve">’s class had higher grades than </w:t>
       </w:r>
       <w:r>
         <w:t>B</w:t>
@@ -8812,16 +8795,11 @@
       <w:r>
         <w:t xml:space="preserve">’s group comes first, so it makes sense to report the t-statistic as if </w:t>
       </w:r>
-      <w:proofErr w:type="gramStart"/>
       <w:r>
         <w:t>A</w:t>
       </w:r>
       <w:r>
-        <w:t>’s</w:t>
-      </w:r>
-      <w:proofErr w:type="gramEnd"/>
-      <w:r>
-        <w:t xml:space="preserve"> class corresponded to group 1. </w:t>
+        <w:t xml:space="preserve">’s class corresponded to group 1. </w:t>
       </w:r>
     </w:p>
     <w:p>
@@ -9160,13 +9138,8 @@
       <w:r>
         <w:t xml:space="preserve">1) </w:t>
       </w:r>
-      <w:proofErr w:type="gramStart"/>
-      <w:r>
-        <w:t>assume</w:t>
-      </w:r>
-      <w:proofErr w:type="gramEnd"/>
-      <w:r>
-        <w:t xml:space="preserve"> the observations </w:t>
+      <w:r>
+        <w:t xml:space="preserve">assume the observations </w:t>
       </w:r>
       <w:r>
         <w:t xml:space="preserve">w/in </w:t>
@@ -9913,15 +9886,7 @@
         <w:t xml:space="preserve"> </w:t>
       </w:r>
       <w:r>
-        <w:t xml:space="preserve">difference between Welch </w:t>
-      </w:r>
-      <w:proofErr w:type="gramStart"/>
-      <w:r>
-        <w:t>+</w:t>
-      </w:r>
-      <w:proofErr w:type="gramEnd"/>
-      <w:r>
-        <w:t xml:space="preserve"> Student </w:t>
+        <w:t xml:space="preserve">difference between Welch + Student </w:t>
       </w:r>
       <w:r>
         <w:t xml:space="preserve">= </w:t>
@@ -10289,22 +10254,19 @@
       <w:pPr>
         <w:pStyle w:val="ListBullet"/>
       </w:pPr>
-      <w:r>
-        <w:t xml:space="preserve">As a general rule, it’s not a good idea to go out </w:t>
+      <w:proofErr w:type="gramStart"/>
+      <w:r>
+        <w:t>As a general rule</w:t>
+      </w:r>
+      <w:proofErr w:type="gramEnd"/>
+      <w:r>
+        <w:t xml:space="preserve">, it’s not a good idea to go out </w:t>
       </w:r>
       <w:r>
         <w:t>of your way to try to interpret/</w:t>
       </w:r>
       <w:r>
-        <w:t xml:space="preserve">explain the difference between a p-value of .049 </w:t>
-      </w:r>
-      <w:proofErr w:type="gramStart"/>
-      <w:r>
-        <w:t>+</w:t>
-      </w:r>
-      <w:proofErr w:type="gramEnd"/>
-      <w:r>
-        <w:t xml:space="preserve"> a p-value of .051. </w:t>
+        <w:t xml:space="preserve">explain the difference between a p-value of .049 + a p-value of .051. </w:t>
       </w:r>
     </w:p>
     <w:p>
@@ -12666,13 +12628,16 @@
           <w:u w:val="single"/>
         </w:rPr>
       </w:pPr>
+      <w:r>
+        <w:t xml:space="preserve">t-statistic is defined in </w:t>
+      </w:r>
       <w:proofErr w:type="gramStart"/>
       <w:r>
-        <w:t>t-statistic</w:t>
+        <w:t>more or less the</w:t>
       </w:r>
       <w:proofErr w:type="gramEnd"/>
       <w:r>
-        <w:t xml:space="preserve"> is defined in more or less the same way too. If D¯ </w:t>
+        <w:t xml:space="preserve"> same way too. If D¯ </w:t>
       </w:r>
       <w:r>
         <w:t>=</w:t>
@@ -12852,13 +12817,8 @@
       <w:r>
         <w:t xml:space="preserve"> </w:t>
       </w:r>
-      <w:proofErr w:type="gramStart"/>
-      <w:r>
-        <w:t>its</w:t>
-      </w:r>
-      <w:proofErr w:type="gramEnd"/>
-      <w:r>
-        <w:t xml:space="preserve"> </w:t>
+      <w:r>
+        <w:t xml:space="preserve">its </w:t>
       </w:r>
       <w:r>
         <w:t xml:space="preserve">a </w:t>
@@ -13128,11 +13088,19 @@
       <w:r>
         <w:t xml:space="preserve">use </w:t>
       </w:r>
-      <w:r>
-        <w:rPr>
-          <w:b/>
-        </w:rPr>
-        <w:t>pairedSamplesTTest()</w:t>
+      <w:proofErr w:type="spellStart"/>
+      <w:r>
+        <w:rPr>
+          <w:b/>
+        </w:rPr>
+        <w:t>pairedSamplesTTest</w:t>
+      </w:r>
+      <w:proofErr w:type="spellEnd"/>
+      <w:r>
+        <w:rPr>
+          <w:b/>
+        </w:rPr>
+        <w:t>()</w:t>
       </w:r>
       <w:r>
         <w:t xml:space="preserve"> </w:t>
@@ -14189,13 +14157,8 @@
         </w:tabs>
         <w:ind w:left="1080"/>
       </w:pPr>
-      <w:proofErr w:type="gramStart"/>
-      <w:r>
-        <w:t>data</w:t>
-      </w:r>
-      <w:proofErr w:type="gramEnd"/>
-      <w:r>
-        <w:t xml:space="preserve"> frame </w:t>
+      <w:r>
+        <w:t xml:space="preserve">data frame </w:t>
       </w:r>
       <w:r>
         <w:t xml:space="preserve">= </w:t>
@@ -15110,12 +15073,10 @@
         <w:t xml:space="preserve">+ </w:t>
       </w:r>
       <w:proofErr w:type="spellStart"/>
-      <w:proofErr w:type="gramStart"/>
       <w:r>
         <w:t>dF</w:t>
       </w:r>
       <w:proofErr w:type="spellEnd"/>
-      <w:proofErr w:type="gramEnd"/>
       <w:r>
         <w:t xml:space="preserve"> </w:t>
       </w:r>
@@ -15944,12 +15905,18 @@
       <w:r>
         <w:t xml:space="preserve"> </w:t>
       </w:r>
+      <w:r>
+        <w:rPr>
+          <w:b/>
+        </w:rPr>
+        <w:t>t.</w:t>
+      </w:r>
       <w:proofErr w:type="gramStart"/>
       <w:r>
         <w:rPr>
           <w:b/>
         </w:rPr>
-        <w:t>t.test(</w:t>
+        <w:t>test(</w:t>
       </w:r>
       <w:proofErr w:type="gramEnd"/>
       <w:r>
@@ -16125,12 +16092,10 @@
         <w:t xml:space="preserve"> the t-statistic, the </w:t>
       </w:r>
       <w:proofErr w:type="spellStart"/>
-      <w:proofErr w:type="gramStart"/>
       <w:r>
         <w:t>dF</w:t>
       </w:r>
       <w:proofErr w:type="spellEnd"/>
-      <w:proofErr w:type="gramEnd"/>
       <w:r>
         <w:t>, + the p-value, etc</w:t>
       </w:r>
@@ -16659,10 +16624,7 @@
         <w:t>Cohen’s d</w:t>
       </w:r>
       <w:r>
-        <w:t xml:space="preserve"> </w:t>
-      </w:r>
-      <w:r>
-        <w:t xml:space="preserve">= </w:t>
+        <w:t xml:space="preserve"> = </w:t>
       </w:r>
       <w:r>
         <w:t xml:space="preserve">most commonly used measure of </w:t>
@@ -16872,40 +16834,13 @@
         <w:ind w:left="720"/>
       </w:pPr>
       <w:r>
-        <w:t>Don’</w:t>
-      </w:r>
-      <w:r>
-        <w:t>t use these blindly</w:t>
-      </w:r>
-      <w:r>
-        <w:t xml:space="preserve"> </w:t>
+        <w:t xml:space="preserve">Don’t use these blindly </w:t>
       </w:r>
       <w:r>
         <w:sym w:font="Wingdings" w:char="F0E0"/>
       </w:r>
       <w:r>
-        <w:t xml:space="preserve"> </w:t>
-      </w:r>
-      <w:r>
-        <w:t>d statistic has a natural interpretation in + of itself</w:t>
-      </w:r>
-      <w:r>
-        <w:t xml:space="preserve"> = </w:t>
-      </w:r>
-      <w:r>
-        <w:t>re</w:t>
-      </w:r>
-      <w:r>
-        <w:t xml:space="preserve">-describes difference </w:t>
-      </w:r>
-      <w:r>
-        <w:t xml:space="preserve">in means as </w:t>
-      </w:r>
-      <w:r>
-        <w:t xml:space="preserve"># </w:t>
-      </w:r>
-      <w:r>
-        <w:t xml:space="preserve">of SDs that separates those means. </w:t>
+        <w:t xml:space="preserve"> d statistic has a natural interpretation in + of itself = re-describes difference in means as # of SDs that separates those means. </w:t>
       </w:r>
     </w:p>
     <w:p>
@@ -17070,190 +17005,204 @@
         </w:tabs>
         <w:ind w:left="720"/>
       </w:pPr>
+      <w:r>
+        <w:rPr>
+          <w:b/>
+          <w:i/>
+        </w:rPr>
+        <w:t>δ</w:t>
+      </w:r>
+      <w:r>
+        <w:rPr>
+          <w:i/>
+        </w:rPr>
+        <w:t xml:space="preserve"> to refer to a theoretical </w:t>
+      </w:r>
+      <w:r>
+        <w:rPr>
+          <w:i/>
+          <w:u w:val="single"/>
+        </w:rPr>
+        <w:t>population</w:t>
+      </w:r>
+      <w:r>
+        <w:rPr>
+          <w:i/>
+        </w:rPr>
+        <w:t xml:space="preserve"> effect.</w:t>
+      </w:r>
+      <w:r>
+        <w:t xml:space="preserve"> </w:t>
+      </w:r>
+    </w:p>
+    <w:p>
+      <w:pPr>
+        <w:pStyle w:val="ListBullet"/>
+      </w:pPr>
+      <w:r>
+        <w:t xml:space="preserve">Obviously, </w:t>
+      </w:r>
+      <w:r>
+        <w:t xml:space="preserve">this means </w:t>
+      </w:r>
+      <w:r>
+        <w:t xml:space="preserve">there are several different things all called </w:t>
+      </w:r>
+      <w:r>
+        <w:rPr>
+          <w:b/>
+        </w:rPr>
+        <w:t>d</w:t>
+      </w:r>
+      <w:r>
+        <w:t xml:space="preserve">. </w:t>
+      </w:r>
+    </w:p>
+    <w:p>
+      <w:pPr>
+        <w:pStyle w:val="ListBullet"/>
+      </w:pPr>
+      <w:proofErr w:type="spellStart"/>
+      <w:r>
+        <w:rPr>
+          <w:b/>
+        </w:rPr>
+        <w:t>cohensD</w:t>
+      </w:r>
+      <w:proofErr w:type="spellEnd"/>
+      <w:r>
+        <w:rPr>
+          <w:b/>
+        </w:rPr>
+        <w:t>()</w:t>
+      </w:r>
+      <w:r>
+        <w:t xml:space="preserve"> </w:t>
+      </w:r>
+      <w:r>
+        <w:t xml:space="preserve">in </w:t>
+      </w:r>
+      <w:proofErr w:type="spellStart"/>
+      <w:r>
+        <w:rPr>
+          <w:b/>
+        </w:rPr>
+        <w:t>lsr</w:t>
+      </w:r>
+      <w:proofErr w:type="spellEnd"/>
+      <w:r>
+        <w:t xml:space="preserve"> uses the </w:t>
+      </w:r>
+      <w:r>
+        <w:rPr>
+          <w:b/>
+        </w:rPr>
+        <w:t>method argument</w:t>
+      </w:r>
+      <w:r>
+        <w:t xml:space="preserve"> to distinguish betw</w:t>
+      </w:r>
+      <w:r>
+        <w:t>een them</w:t>
+      </w:r>
+    </w:p>
+    <w:p>
+      <w:pPr>
+        <w:pStyle w:val="ListBullet"/>
+      </w:pPr>
+      <w:r>
+        <w:t xml:space="preserve">Suspicion: </w:t>
+      </w:r>
+      <w:r>
+        <w:t xml:space="preserve">only time </w:t>
+      </w:r>
+      <w:r>
+        <w:t xml:space="preserve">you’d </w:t>
+      </w:r>
+      <w:r>
+        <w:t xml:space="preserve">want Cohen’s d is when </w:t>
+      </w:r>
+      <w:r>
+        <w:t>running a t-test</w:t>
+      </w:r>
+    </w:p>
+    <w:p>
+      <w:pPr>
+        <w:pStyle w:val="ListBullet"/>
+      </w:pPr>
+      <w:r>
+        <w:t xml:space="preserve">If </w:t>
+      </w:r>
+      <w:r>
+        <w:t>using oneSampl</w:t>
+      </w:r>
+      <w:r>
+        <w:t>eTTest, independentSamplesTTest, or</w:t>
+      </w:r>
+      <w:r>
+        <w:t xml:space="preserve"> </w:t>
+      </w:r>
       <w:proofErr w:type="gramStart"/>
       <w:r>
-        <w:rPr>
-          <w:b/>
-          <w:i/>
-        </w:rPr>
-        <w:t>δ</w:t>
+        <w:t>pairedSamplesTTest(</w:t>
       </w:r>
       <w:proofErr w:type="gramEnd"/>
       <w:r>
-        <w:rPr>
-          <w:i/>
-        </w:rPr>
-        <w:t xml:space="preserve"> to refer to a theoretical </w:t>
-      </w:r>
-      <w:r>
-        <w:rPr>
-          <w:i/>
-          <w:u w:val="single"/>
-        </w:rPr>
-        <w:t>population</w:t>
-      </w:r>
-      <w:r>
-        <w:rPr>
-          <w:i/>
-        </w:rPr>
-        <w:t xml:space="preserve"> effect.</w:t>
+        <w:t>)</w:t>
       </w:r>
       <w:r>
         <w:t xml:space="preserve"> </w:t>
       </w:r>
-    </w:p>
-    <w:p>
-      <w:pPr>
-        <w:pStyle w:val="ListBullet"/>
-      </w:pPr>
-      <w:r>
-        <w:t xml:space="preserve">Obviously, </w:t>
-      </w:r>
-      <w:r>
-        <w:t xml:space="preserve">this means </w:t>
-      </w:r>
-      <w:r>
-        <w:t xml:space="preserve">there are several different things all called </w:t>
-      </w:r>
-      <w:r>
-        <w:rPr>
-          <w:b/>
-        </w:rPr>
-        <w:t>d</w:t>
-      </w:r>
-      <w:r>
-        <w:t xml:space="preserve">. </w:t>
-      </w:r>
-    </w:p>
-    <w:p>
-      <w:pPr>
-        <w:pStyle w:val="ListBullet"/>
-      </w:pPr>
-      <w:r>
-        <w:rPr>
-          <w:b/>
-        </w:rPr>
-        <w:t>cohensD()</w:t>
-      </w:r>
-      <w:r>
-        <w:t xml:space="preserve"> </w:t>
-      </w:r>
-      <w:r>
-        <w:t xml:space="preserve">in </w:t>
+      <w:r>
+        <w:t>to run t</w:t>
+      </w:r>
+      <w:r>
+        <w:t xml:space="preserve">-test </w:t>
+      </w:r>
+      <w:r>
+        <w:sym w:font="Wingdings" w:char="F0E0"/>
+      </w:r>
+      <w:r>
+        <w:t xml:space="preserve"> they </w:t>
+      </w:r>
+      <w:r>
+        <w:t xml:space="preserve">automatically produce an estimate of Cohen’s d as part of the output. </w:t>
+      </w:r>
+    </w:p>
+    <w:p>
+      <w:pPr>
+        <w:pStyle w:val="ListBullet"/>
+      </w:pPr>
+      <w:r>
+        <w:t>However, if using t.</w:t>
+      </w:r>
+      <w:proofErr w:type="gramStart"/>
+      <w:r>
+        <w:t>test(</w:t>
+      </w:r>
+      <w:proofErr w:type="gramEnd"/>
+      <w:r>
+        <w:t>)</w:t>
+      </w:r>
+      <w:r>
+        <w:t xml:space="preserve">, </w:t>
+      </w:r>
+      <w:r>
+        <w:t xml:space="preserve">you’ll need to use </w:t>
       </w:r>
       <w:proofErr w:type="spellStart"/>
       <w:r>
         <w:rPr>
           <w:b/>
         </w:rPr>
-        <w:t>lsr</w:t>
+        <w:t>cohensD</w:t>
       </w:r>
       <w:proofErr w:type="spellEnd"/>
       <w:r>
-        <w:t xml:space="preserve"> uses the </w:t>
-      </w:r>
-      <w:r>
-        <w:rPr>
-          <w:b/>
-        </w:rPr>
-        <w:t>method argument</w:t>
-      </w:r>
-      <w:r>
-        <w:t xml:space="preserve"> to distinguish betw</w:t>
-      </w:r>
-      <w:r>
-        <w:t>een them</w:t>
-      </w:r>
-    </w:p>
-    <w:p>
-      <w:pPr>
-        <w:pStyle w:val="ListBullet"/>
-      </w:pPr>
-      <w:r>
-        <w:t xml:space="preserve">Suspicion: </w:t>
-      </w:r>
-      <w:r>
-        <w:t xml:space="preserve">only time </w:t>
-      </w:r>
-      <w:r>
-        <w:t xml:space="preserve">you’d </w:t>
-      </w:r>
-      <w:r>
-        <w:t xml:space="preserve">want Cohen’s d is when </w:t>
-      </w:r>
-      <w:r>
-        <w:t>running a t-test</w:t>
-      </w:r>
-    </w:p>
-    <w:p>
-      <w:pPr>
-        <w:pStyle w:val="ListBullet"/>
-      </w:pPr>
-      <w:r>
-        <w:t xml:space="preserve">If </w:t>
-      </w:r>
-      <w:r>
-        <w:t>using oneSampl</w:t>
-      </w:r>
-      <w:r>
-        <w:t>eTTest, independentSamplesTTest, or</w:t>
-      </w:r>
-      <w:r>
-        <w:t xml:space="preserve"> </w:t>
-      </w:r>
-      <w:proofErr w:type="gramStart"/>
-      <w:r>
-        <w:t>pairedSamplesTTest(</w:t>
-      </w:r>
-      <w:proofErr w:type="gramEnd"/>
-      <w:r>
-        <w:t>)</w:t>
-      </w:r>
-      <w:r>
-        <w:t xml:space="preserve"> </w:t>
-      </w:r>
-      <w:r>
-        <w:t>to run t</w:t>
-      </w:r>
-      <w:r>
-        <w:t xml:space="preserve">-test </w:t>
-      </w:r>
-      <w:r>
-        <w:sym w:font="Wingdings" w:char="F0E0"/>
-      </w:r>
-      <w:r>
-        <w:t xml:space="preserve"> they </w:t>
-      </w:r>
-      <w:r>
-        <w:t xml:space="preserve">automatically produce an estimate of Cohen’s d as part of the output. </w:t>
-      </w:r>
-    </w:p>
-    <w:p>
-      <w:pPr>
-        <w:pStyle w:val="ListBullet"/>
-      </w:pPr>
-      <w:r>
-        <w:t xml:space="preserve">However, if using </w:t>
-      </w:r>
-      <w:proofErr w:type="gramStart"/>
-      <w:r>
-        <w:t>t.test(</w:t>
-      </w:r>
-      <w:proofErr w:type="gramEnd"/>
-      <w:r>
-        <w:t>)</w:t>
-      </w:r>
-      <w:r>
-        <w:t xml:space="preserve">, </w:t>
-      </w:r>
-      <w:r>
-        <w:t xml:space="preserve">you’ll need to use </w:t>
-      </w:r>
-      <w:r>
-        <w:rPr>
-          <w:b/>
-        </w:rPr>
-        <w:t>cohensD()</w:t>
+        <w:rPr>
+          <w:b/>
+        </w:rPr>
+        <w:t>()</w:t>
       </w:r>
       <w:r>
         <w:t xml:space="preserve"> (also in </w:t>
@@ -17513,11 +17462,9 @@
         </w:tabs>
         <w:ind w:left="720"/>
       </w:pPr>
-      <w:proofErr w:type="gramStart"/>
       <w:r>
         <w:t>mu</w:t>
       </w:r>
-      <w:proofErr w:type="gramEnd"/>
       <w:r>
         <w:t xml:space="preserve"> = the </w:t>
       </w:r>
@@ -18084,16 +18031,11 @@
         <w:t xml:space="preserve">Where </w:t>
       </w:r>
       <w:r>
-        <w:t>ˆ</w:t>
-      </w:r>
-      <w:proofErr w:type="gramStart"/>
-      <w:r>
-        <w:t>σ</w:t>
+        <w:t>ˆσ</w:t>
       </w:r>
       <w:r>
         <w:t>(</w:t>
       </w:r>
-      <w:proofErr w:type="gramEnd"/>
       <w:r>
         <w:t>p</w:t>
       </w:r>
@@ -19283,13 +19225,8 @@
         </w:tabs>
         <w:ind w:left="720"/>
       </w:pPr>
-      <w:proofErr w:type="gramStart"/>
-      <w:r>
-        <w:t>where</w:t>
-      </w:r>
-      <w:proofErr w:type="gramEnd"/>
-      <w:r>
-        <w:t xml:space="preserve"> ˆ</w:t>
+      <w:r>
+        <w:t>where ˆ</w:t>
       </w:r>
       <w:proofErr w:type="spellStart"/>
       <w:r>
@@ -19529,7 +19466,1140 @@
           <w:numId w:val="0"/>
         </w:numPr>
         <w:ind w:left="360" w:hanging="360"/>
-      </w:pPr>
+        <w:jc w:val="center"/>
+      </w:pPr>
+      <w:r>
+        <w:rPr>
+          <w:b/>
+          <w:u w:val="single"/>
+        </w:rPr>
+        <w:t>13.9 Checking the normality of a sample</w:t>
+      </w:r>
+    </w:p>
+    <w:p>
+      <w:pPr>
+        <w:pStyle w:val="ListBullet"/>
+        <w:numPr>
+          <w:ilvl w:val="0"/>
+          <w:numId w:val="0"/>
+        </w:numPr>
+        <w:ind w:left="360"/>
+      </w:pPr>
+    </w:p>
+    <w:p>
+      <w:pPr>
+        <w:pStyle w:val="ListBullet"/>
+      </w:pPr>
+      <w:r>
+        <w:t xml:space="preserve">All tests discussed so far have assumed data are normally distributed </w:t>
+      </w:r>
+      <w:r>
+        <w:sym w:font="Wingdings" w:char="F0E0"/>
+      </w:r>
+      <w:r>
+        <w:t xml:space="preserve"> often quite reasonable, b/c the CLT tends to ensure many real-world quantities ARE normally distributed</w:t>
+      </w:r>
+    </w:p>
+    <w:p>
+      <w:pPr>
+        <w:pStyle w:val="ListBullet"/>
+      </w:pPr>
+      <w:r>
+        <w:t xml:space="preserve">Any time you suspect a variable is an average of lots of different things = pretty good chance it will be normally distributed or at least close enough to normal you can get away w/ using t-tests. </w:t>
+      </w:r>
+    </w:p>
+    <w:p>
+      <w:pPr>
+        <w:pStyle w:val="ListBullet"/>
+      </w:pPr>
+      <w:r>
+        <w:t xml:space="preserve">However, life doesn’t come w/ guarantees + there are lots of ways you can end up w/ variables that are highly non-normal. </w:t>
+      </w:r>
+    </w:p>
+    <w:p>
+      <w:pPr>
+        <w:pStyle w:val="ListBullet"/>
+      </w:pPr>
+      <w:r>
+        <w:lastRenderedPageBreak/>
+        <w:t xml:space="preserve">Any time you think a variable is </w:t>
+      </w:r>
+      <w:proofErr w:type="gramStart"/>
+      <w:r>
+        <w:t>actually the</w:t>
+      </w:r>
+      <w:proofErr w:type="gramEnd"/>
+      <w:r>
+        <w:t xml:space="preserve"> minimum of lots of different things = very good chance it will end up quite skewed. </w:t>
+      </w:r>
+    </w:p>
+    <w:p>
+      <w:pPr>
+        <w:pStyle w:val="ListBullet"/>
+      </w:pPr>
+      <w:r>
+        <w:t xml:space="preserve">In psychology, </w:t>
+      </w:r>
+      <w:r>
+        <w:rPr>
+          <w:b/>
+        </w:rPr>
+        <w:t>response time</w:t>
+      </w:r>
+      <w:r>
+        <w:t xml:space="preserve"> (RT) data is a good example of this. </w:t>
+      </w:r>
+    </w:p>
+    <w:p>
+      <w:pPr>
+        <w:pStyle w:val="ListBullet"/>
+      </w:pPr>
+      <w:r>
+        <w:t>If you suppose there are lots of things that could trigger a response from a human participant, the actual response will occur the 1</w:t>
+      </w:r>
+      <w:r>
+        <w:rPr>
+          <w:vertAlign w:val="superscript"/>
+        </w:rPr>
+        <w:t>st</w:t>
+      </w:r>
+      <w:r>
+        <w:t xml:space="preserve"> time 1 of these trigger events occurs (massive oversimplification)</w:t>
+      </w:r>
+    </w:p>
+    <w:p>
+      <w:pPr>
+        <w:pStyle w:val="ListBullet"/>
+      </w:pPr>
+      <w:r>
+        <w:t xml:space="preserve">This means RT data are systematically non-normal. </w:t>
+      </w:r>
+    </w:p>
+    <w:p>
+      <w:pPr>
+        <w:pStyle w:val="ListBullet"/>
+      </w:pPr>
+      <w:r>
+        <w:t xml:space="preserve">if normality is assumed by all tests + is mostly </w:t>
+      </w:r>
+      <w:r>
+        <w:rPr>
+          <w:i/>
+        </w:rPr>
+        <w:t>but not always satisfied</w:t>
+      </w:r>
+      <w:r>
+        <w:t xml:space="preserve"> (at least approximately) by real world data, how can we check </w:t>
+      </w:r>
+      <w:r>
+        <w:rPr>
+          <w:b/>
+        </w:rPr>
+        <w:t>normality</w:t>
+      </w:r>
+      <w:r>
+        <w:t xml:space="preserve"> of a sample? </w:t>
+      </w:r>
+    </w:p>
+    <w:p>
+      <w:pPr>
+        <w:pStyle w:val="ListBullet"/>
+      </w:pPr>
+      <w:r>
+        <w:t xml:space="preserve">2 methods: </w:t>
+      </w:r>
+      <w:r>
+        <w:rPr>
+          <w:b/>
+        </w:rPr>
+        <w:t>QQ plots</w:t>
+      </w:r>
+      <w:r>
+        <w:t xml:space="preserve">, + </w:t>
+      </w:r>
+      <w:r>
+        <w:rPr>
+          <w:b/>
+        </w:rPr>
+        <w:t>the Shapiro-Wilk test</w:t>
+      </w:r>
+      <w:r>
+        <w:t xml:space="preserve">. </w:t>
+      </w:r>
+    </w:p>
+    <w:p>
+      <w:pPr>
+        <w:pStyle w:val="ListBullet"/>
+        <w:numPr>
+          <w:ilvl w:val="0"/>
+          <w:numId w:val="0"/>
+        </w:numPr>
+        <w:ind w:left="360"/>
+      </w:pPr>
+    </w:p>
+    <w:p>
+      <w:pPr>
+        <w:pStyle w:val="ListBullet"/>
+      </w:pPr>
+      <w:r>
+        <w:rPr>
+          <w:b/>
+        </w:rPr>
+        <w:t xml:space="preserve">Quantile-quantile (QQ) plots </w:t>
+      </w:r>
+      <w:r>
+        <w:t xml:space="preserve">= 1 way to check if a sample violates the normality assumption is </w:t>
+      </w:r>
+    </w:p>
+    <w:p>
+      <w:pPr>
+        <w:pStyle w:val="ListBullet"/>
+      </w:pPr>
+      <w:r>
+        <w:t xml:space="preserve">Allows you to visually check whether you’re seeing any systematic violations. </w:t>
+      </w:r>
+    </w:p>
+    <w:p>
+      <w:pPr>
+        <w:pStyle w:val="ListBullet"/>
+      </w:pPr>
+      <w:r>
+        <w:t>In a QQ plot, each observation is plotted as a single dot:</w:t>
+      </w:r>
+    </w:p>
+    <w:p>
+      <w:pPr>
+        <w:pStyle w:val="ListBullet"/>
+        <w:tabs>
+          <w:tab w:val="clear" w:pos="360"/>
+          <w:tab w:val="num" w:pos="720"/>
+        </w:tabs>
+        <w:ind w:left="720"/>
+      </w:pPr>
+      <w:r>
+        <w:t xml:space="preserve">w/ x = </w:t>
+      </w:r>
+      <w:r>
+        <w:rPr>
+          <w:u w:val="single"/>
+        </w:rPr>
+        <w:t>the theoretical quantile</w:t>
+      </w:r>
+      <w:r>
+        <w:t xml:space="preserve"> the observation should fall in if data were normally distributed (w/ mean + variance estimated from the sample) </w:t>
+      </w:r>
+    </w:p>
+    <w:p>
+      <w:pPr>
+        <w:pStyle w:val="ListBullet"/>
+        <w:tabs>
+          <w:tab w:val="clear" w:pos="360"/>
+          <w:tab w:val="num" w:pos="720"/>
+        </w:tabs>
+        <w:ind w:left="720"/>
+      </w:pPr>
+      <w:r>
+        <w:t xml:space="preserve">w/ y = </w:t>
+      </w:r>
+      <w:r>
+        <w:rPr>
+          <w:u w:val="single"/>
+        </w:rPr>
+        <w:t>the actual quantile</w:t>
+      </w:r>
+      <w:r>
+        <w:t xml:space="preserve"> of the data w/in the sample. </w:t>
+      </w:r>
+    </w:p>
+    <w:p>
+      <w:pPr>
+        <w:pStyle w:val="ListBullet"/>
+      </w:pPr>
+      <w:r>
+        <w:t xml:space="preserve">If data are normal = dots should form a straight line. </w:t>
+      </w:r>
+    </w:p>
+    <w:p>
+      <w:pPr>
+        <w:pStyle w:val="ListBullet"/>
+      </w:pPr>
+      <w:r>
+        <w:t xml:space="preserve">Generate data by sampling from a normal distribution + drawing a QQ plot </w:t>
+      </w:r>
+    </w:p>
+    <w:p>
+      <w:pPr>
+        <w:pStyle w:val="ListBullet"/>
+        <w:numPr>
+          <w:ilvl w:val="0"/>
+          <w:numId w:val="0"/>
+        </w:numPr>
+        <w:ind w:left="1080" w:firstLine="360"/>
+      </w:pPr>
+      <w:r>
+        <w:rPr>
+          <w:noProof/>
+        </w:rPr>
+        <w:drawing>
+          <wp:inline distT="0" distB="0" distL="0" distR="0" wp14:anchorId="1616AA35" wp14:editId="1CAD962B">
+            <wp:extent cx="3573780" cy="1615837"/>
+            <wp:effectExtent l="0" t="0" r="7620" b="3810"/>
+            <wp:docPr id="85" name="Picture 85"/>
+            <wp:cNvGraphicFramePr>
+              <a:graphicFrameLocks xmlns:a="http://schemas.openxmlformats.org/drawingml/2006/main" noChangeAspect="1"/>
+            </wp:cNvGraphicFramePr>
+            <a:graphic xmlns:a="http://schemas.openxmlformats.org/drawingml/2006/main">
+              <a:graphicData uri="http://schemas.openxmlformats.org/drawingml/2006/picture">
+                <pic:pic xmlns:pic="http://schemas.openxmlformats.org/drawingml/2006/picture">
+                  <pic:nvPicPr>
+                    <pic:cNvPr id="1" name=""/>
+                    <pic:cNvPicPr/>
+                  </pic:nvPicPr>
+                  <pic:blipFill>
+                    <a:blip r:embed="rId92"/>
+                    <a:stretch>
+                      <a:fillRect/>
+                    </a:stretch>
+                  </pic:blipFill>
+                  <pic:spPr>
+                    <a:xfrm>
+                      <a:off x="0" y="0"/>
+                      <a:ext cx="3587200" cy="1621904"/>
+                    </a:xfrm>
+                    <a:prstGeom prst="rect">
+                      <a:avLst/>
+                    </a:prstGeom>
+                  </pic:spPr>
+                </pic:pic>
+              </a:graphicData>
+            </a:graphic>
+          </wp:inline>
+        </w:drawing>
+      </w:r>
+    </w:p>
+    <w:p>
+      <w:pPr>
+        <w:pStyle w:val="ListBullet"/>
+        <w:tabs>
+          <w:tab w:val="clear" w:pos="360"/>
+          <w:tab w:val="num" w:pos="1080"/>
+        </w:tabs>
+        <w:ind w:left="1080"/>
+      </w:pPr>
+      <w:r>
+        <w:t xml:space="preserve">The </w:t>
+      </w:r>
+      <w:r>
+        <w:rPr>
+          <w:b/>
+        </w:rPr>
+        <w:t>Shapiro-Wilk statistic</w:t>
+      </w:r>
+      <w:r>
+        <w:t xml:space="preserve"> associated w/ these data is </w:t>
+      </w:r>
+      <w:proofErr w:type="gramStart"/>
+      <w:r>
+        <w:t>W  =</w:t>
+      </w:r>
+      <w:proofErr w:type="gramEnd"/>
+      <w:r>
+        <w:t xml:space="preserve"> .99, indicating no significant departures from normality were detected </w:t>
+      </w:r>
+    </w:p>
+    <w:p>
+      <w:pPr>
+        <w:pStyle w:val="ListBullet"/>
+      </w:pPr>
+      <w:r>
+        <w:t>These data form a pretty straight line = no surprise given we sampled from a normal distribution</w:t>
+      </w:r>
+    </w:p>
+    <w:p>
+      <w:pPr>
+        <w:pStyle w:val="ListBullet"/>
+      </w:pPr>
+      <w:r>
+        <w:t>In contrast</w:t>
+      </w:r>
+      <w:r>
+        <w:t>:</w:t>
+      </w:r>
+    </w:p>
+    <w:p>
+      <w:pPr>
+        <w:pStyle w:val="ListBullet"/>
+        <w:numPr>
+          <w:ilvl w:val="0"/>
+          <w:numId w:val="0"/>
+        </w:numPr>
+        <w:ind w:left="360"/>
+        <w:rPr>
+          <w:noProof/>
+        </w:rPr>
+      </w:pPr>
+      <w:r>
+        <w:rPr>
+          <w:noProof/>
+        </w:rPr>
+        <w:drawing>
+          <wp:inline distT="0" distB="0" distL="0" distR="0" wp14:anchorId="6A4A6002" wp14:editId="1BAD3E6D">
+            <wp:extent cx="2682240" cy="1234518"/>
+            <wp:effectExtent l="0" t="0" r="3810" b="3810"/>
+            <wp:docPr id="88" name="Picture 88"/>
+            <wp:cNvGraphicFramePr>
+              <a:graphicFrameLocks xmlns:a="http://schemas.openxmlformats.org/drawingml/2006/main" noChangeAspect="1"/>
+            </wp:cNvGraphicFramePr>
+            <a:graphic xmlns:a="http://schemas.openxmlformats.org/drawingml/2006/main">
+              <a:graphicData uri="http://schemas.openxmlformats.org/drawingml/2006/picture">
+                <pic:pic xmlns:pic="http://schemas.openxmlformats.org/drawingml/2006/picture">
+                  <pic:nvPicPr>
+                    <pic:cNvPr id="1" name=""/>
+                    <pic:cNvPicPr/>
+                  </pic:nvPicPr>
+                  <pic:blipFill rotWithShape="1">
+                    <a:blip r:embed="rId93"/>
+                    <a:srcRect b="54980"/>
+                    <a:stretch/>
+                  </pic:blipFill>
+                  <pic:spPr bwMode="auto">
+                    <a:xfrm>
+                      <a:off x="0" y="0"/>
+                      <a:ext cx="2689825" cy="1238009"/>
+                    </a:xfrm>
+                    <a:prstGeom prst="rect">
+                      <a:avLst/>
+                    </a:prstGeom>
+                    <a:ln>
+                      <a:noFill/>
+                    </a:ln>
+                    <a:extLst>
+                      <a:ext uri="{53640926-AAD7-44D8-BBD7-CCE9431645EC}">
+                        <a14:shadowObscured xmlns:a14="http://schemas.microsoft.com/office/drawing/2010/main"/>
+                      </a:ext>
+                    </a:extLst>
+                  </pic:spPr>
+                </pic:pic>
+              </a:graphicData>
+            </a:graphic>
+          </wp:inline>
+        </w:drawing>
+      </w:r>
+      <w:r>
+        <w:rPr>
+          <w:noProof/>
+        </w:rPr>
+        <w:t xml:space="preserve"> </w:t>
+      </w:r>
+      <w:r>
+        <w:rPr>
+          <w:noProof/>
+        </w:rPr>
+        <w:drawing>
+          <wp:inline distT="0" distB="0" distL="0" distR="0" wp14:anchorId="77B4A64E" wp14:editId="100A3BF1">
+            <wp:extent cx="2849880" cy="1283968"/>
+            <wp:effectExtent l="0" t="0" r="7620" b="0"/>
+            <wp:docPr id="89" name="Picture 89"/>
+            <wp:cNvGraphicFramePr>
+              <a:graphicFrameLocks xmlns:a="http://schemas.openxmlformats.org/drawingml/2006/main" noChangeAspect="1"/>
+            </wp:cNvGraphicFramePr>
+            <a:graphic xmlns:a="http://schemas.openxmlformats.org/drawingml/2006/main">
+              <a:graphicData uri="http://schemas.openxmlformats.org/drawingml/2006/picture">
+                <pic:pic xmlns:pic="http://schemas.openxmlformats.org/drawingml/2006/picture">
+                  <pic:nvPicPr>
+                    <pic:cNvPr id="1" name=""/>
+                    <pic:cNvPicPr/>
+                  </pic:nvPicPr>
+                  <pic:blipFill rotWithShape="1">
+                    <a:blip r:embed="rId93"/>
+                    <a:srcRect t="55930"/>
+                    <a:stretch/>
+                  </pic:blipFill>
+                  <pic:spPr bwMode="auto">
+                    <a:xfrm>
+                      <a:off x="0" y="0"/>
+                      <a:ext cx="2870228" cy="1293136"/>
+                    </a:xfrm>
+                    <a:prstGeom prst="rect">
+                      <a:avLst/>
+                    </a:prstGeom>
+                    <a:ln>
+                      <a:noFill/>
+                    </a:ln>
+                    <a:extLst>
+                      <a:ext uri="{53640926-AAD7-44D8-BBD7-CCE9431645EC}">
+                        <a14:shadowObscured xmlns:a14="http://schemas.microsoft.com/office/drawing/2010/main"/>
+                      </a:ext>
+                    </a:extLst>
+                  </pic:spPr>
+                </pic:pic>
+              </a:graphicData>
+            </a:graphic>
+          </wp:inline>
+        </w:drawing>
+      </w:r>
+    </w:p>
+    <w:p>
+      <w:pPr>
+        <w:pStyle w:val="ListBullet"/>
+        <w:tabs>
+          <w:tab w:val="clear" w:pos="360"/>
+          <w:tab w:val="num" w:pos="720"/>
+        </w:tabs>
+        <w:ind w:left="720"/>
+      </w:pPr>
+      <w:r>
+        <w:t xml:space="preserve">1) Skewness = </w:t>
+      </w:r>
+      <w:r>
+        <w:t>1.94</w:t>
+      </w:r>
+      <w:r>
+        <w:t xml:space="preserve">, </w:t>
+      </w:r>
+      <w:r>
+        <w:t xml:space="preserve">Shapiro-Wilk statistic </w:t>
+      </w:r>
+      <w:r>
+        <w:t>W =</w:t>
+      </w:r>
+      <w:r>
+        <w:t xml:space="preserve"> .80, reflecting significa</w:t>
+      </w:r>
+      <w:r>
+        <w:t>nt departure from normality (p &lt;</w:t>
+      </w:r>
+      <w:r>
+        <w:t xml:space="preserve"> .001). </w:t>
+      </w:r>
+    </w:p>
+    <w:p>
+      <w:pPr>
+        <w:pStyle w:val="ListBullet"/>
+        <w:tabs>
+          <w:tab w:val="clear" w:pos="360"/>
+          <w:tab w:val="num" w:pos="720"/>
+        </w:tabs>
+        <w:ind w:left="720"/>
+      </w:pPr>
+      <w:r>
+        <w:t xml:space="preserve">2) Heavy </w:t>
+      </w:r>
+      <w:r>
+        <w:t>tails prod</w:t>
+      </w:r>
+      <w:r>
+        <w:t>uce a high kurtosis (2.80),</w:t>
+      </w:r>
+      <w:r>
+        <w:t xml:space="preserve"> resulting Shapiro-Wilk statistic </w:t>
+      </w:r>
+      <w:r>
+        <w:t>W =</w:t>
+      </w:r>
+      <w:r>
+        <w:t xml:space="preserve"> .93, again reflectin</w:t>
+      </w:r>
+      <w:r>
+        <w:t>g significant non-normality (p &lt;</w:t>
+      </w:r>
+      <w:r>
+        <w:t xml:space="preserve"> .001).</w:t>
+      </w:r>
+    </w:p>
+    <w:p>
+      <w:pPr>
+        <w:pStyle w:val="ListBullet"/>
+      </w:pPr>
+      <w:r>
+        <w:t xml:space="preserve">Highly </w:t>
+      </w:r>
+      <w:r>
+        <w:t>skewed</w:t>
+      </w:r>
+      <w:r>
+        <w:t xml:space="preserve"> = QQ plot curves upwards</w:t>
+      </w:r>
+    </w:p>
+    <w:p>
+      <w:pPr>
+        <w:pStyle w:val="ListBullet"/>
+      </w:pPr>
+      <w:r>
+        <w:t xml:space="preserve">Heavy </w:t>
+      </w:r>
+      <w:r>
+        <w:t xml:space="preserve">tailed (high kurtosis) </w:t>
+      </w:r>
+      <w:r>
+        <w:t xml:space="preserve">= </w:t>
+      </w:r>
+      <w:r>
+        <w:t>QQ plot flattens in middle + curves sharply at either end</w:t>
+      </w:r>
+    </w:p>
+    <w:p>
+      <w:pPr>
+        <w:pStyle w:val="ListBullet"/>
+        <w:numPr>
+          <w:ilvl w:val="0"/>
+          <w:numId w:val="0"/>
+        </w:numPr>
+        <w:ind w:left="360"/>
+      </w:pPr>
+    </w:p>
+    <w:p>
+      <w:pPr>
+        <w:pStyle w:val="ListBullet"/>
+      </w:pPr>
+      <w:r>
+        <w:rPr>
+          <w:b/>
+        </w:rPr>
+        <w:t>Shapiro-Wilk tests</w:t>
+      </w:r>
+      <w:r>
+        <w:t xml:space="preserve"> </w:t>
+      </w:r>
+      <w:r>
+        <w:t>= more formal way to check normality of data</w:t>
+      </w:r>
+    </w:p>
+    <w:p>
+      <w:pPr>
+        <w:pStyle w:val="ListBullet"/>
+        <w:tabs>
+          <w:tab w:val="clear" w:pos="360"/>
+          <w:tab w:val="num" w:pos="720"/>
+        </w:tabs>
+        <w:ind w:left="720"/>
+      </w:pPr>
+      <w:r>
+        <w:t xml:space="preserve">Either that, or </w:t>
+      </w:r>
+      <w:r>
+        <w:rPr>
+          <w:b/>
+        </w:rPr>
+        <w:t>Kolmogorov-Smirnov test</w:t>
+      </w:r>
+      <w:r>
+        <w:rPr>
+          <w:b/>
+        </w:rPr>
+        <w:t xml:space="preserve"> = </w:t>
+      </w:r>
+      <w:r>
+        <w:t xml:space="preserve">probably more traditional, </w:t>
+      </w:r>
+      <w:r>
+        <w:t xml:space="preserve">though most suggest Shapiro-Wilk </w:t>
+      </w:r>
+      <w:r>
+        <w:t xml:space="preserve">= </w:t>
+      </w:r>
+      <w:r>
+        <w:t>better test of normality</w:t>
+      </w:r>
+    </w:p>
+    <w:p>
+      <w:pPr>
+        <w:pStyle w:val="ListBullet"/>
+        <w:tabs>
+          <w:tab w:val="clear" w:pos="360"/>
+          <w:tab w:val="num" w:pos="720"/>
+        </w:tabs>
+        <w:ind w:left="720"/>
+      </w:pPr>
+      <w:proofErr w:type="spellStart"/>
+      <w:r>
+        <w:rPr>
+          <w:b/>
+        </w:rPr>
+        <w:t>Kolomogorov</w:t>
+      </w:r>
+      <w:proofErr w:type="spellEnd"/>
+      <w:r>
+        <w:rPr>
+          <w:b/>
+        </w:rPr>
+        <w:t>-Smirnov</w:t>
+      </w:r>
+      <w:r>
+        <w:t xml:space="preserve"> </w:t>
+      </w:r>
+      <w:r>
+        <w:t xml:space="preserve">= </w:t>
+      </w:r>
+      <w:r>
+        <w:t>general purpose test of distributional equivalence</w:t>
+      </w:r>
+      <w:r>
+        <w:t xml:space="preserve"> = </w:t>
+      </w:r>
+      <w:r>
+        <w:t xml:space="preserve">can be adapted to handle </w:t>
+      </w:r>
+      <w:r>
+        <w:rPr>
+          <w:i/>
+        </w:rPr>
+        <w:t>other</w:t>
+      </w:r>
+      <w:r>
+        <w:t xml:space="preserve"> kinds of distribution tests</w:t>
+      </w:r>
+      <w:r>
+        <w:t xml:space="preserve"> w/ </w:t>
+      </w:r>
+      <w:proofErr w:type="spellStart"/>
+      <w:r>
+        <w:rPr>
+          <w:b/>
+        </w:rPr>
+        <w:t>ks.</w:t>
+      </w:r>
+      <w:proofErr w:type="gramStart"/>
+      <w:r>
+        <w:rPr>
+          <w:b/>
+        </w:rPr>
+        <w:t>test</w:t>
+      </w:r>
+      <w:proofErr w:type="spellEnd"/>
+      <w:r>
+        <w:rPr>
+          <w:b/>
+        </w:rPr>
+        <w:t>(</w:t>
+      </w:r>
+      <w:proofErr w:type="gramEnd"/>
+      <w:r>
+        <w:rPr>
+          <w:b/>
+        </w:rPr>
+        <w:t>)</w:t>
+      </w:r>
+      <w:r>
+        <w:t xml:space="preserve"> </w:t>
+      </w:r>
+    </w:p>
+    <w:p>
+      <w:pPr>
+        <w:pStyle w:val="ListBullet"/>
+      </w:pPr>
+      <w:r>
+        <w:t>T</w:t>
+      </w:r>
+      <w:r>
+        <w:t xml:space="preserve">he </w:t>
+      </w:r>
+      <w:r>
+        <w:rPr>
+          <w:u w:val="single"/>
+        </w:rPr>
+        <w:t>null</w:t>
+      </w:r>
+      <w:r>
+        <w:t xml:space="preserve"> being tested </w:t>
+      </w:r>
+      <w:r>
+        <w:t xml:space="preserve">= </w:t>
+      </w:r>
+      <w:r>
+        <w:rPr>
+          <w:i/>
+        </w:rPr>
+        <w:t>a set of N observations is normally distributed</w:t>
+      </w:r>
+      <w:r>
+        <w:t xml:space="preserve">. </w:t>
+      </w:r>
+    </w:p>
+    <w:p>
+      <w:pPr>
+        <w:pStyle w:val="ListBullet"/>
+      </w:pPr>
+      <w:r>
+        <w:t xml:space="preserve">The test statistic it calculates is conventionally denoted as </w:t>
+      </w:r>
+      <w:r>
+        <w:rPr>
+          <w:b/>
+        </w:rPr>
+        <w:t>W</w:t>
+      </w:r>
+    </w:p>
+    <w:p>
+      <w:pPr>
+        <w:pStyle w:val="ListBullet"/>
+        <w:tabs>
+          <w:tab w:val="clear" w:pos="360"/>
+          <w:tab w:val="num" w:pos="720"/>
+        </w:tabs>
+        <w:ind w:left="720"/>
+      </w:pPr>
+      <w:r>
+        <w:t>First, sort observati</w:t>
+      </w:r>
+      <w:r>
+        <w:t>ons in order of increasing size</w:t>
+      </w:r>
+      <w:r>
+        <w:t xml:space="preserve"> + let X1 </w:t>
+      </w:r>
+      <w:r>
+        <w:t xml:space="preserve">= </w:t>
+      </w:r>
+      <w:r>
+        <w:t xml:space="preserve">smallest value in the sample, X2 </w:t>
+      </w:r>
+      <w:r>
+        <w:t>= 2</w:t>
+      </w:r>
+      <w:r>
+        <w:rPr>
+          <w:vertAlign w:val="superscript"/>
+        </w:rPr>
+        <w:t>nd</w:t>
+      </w:r>
+      <w:r>
+        <w:t xml:space="preserve"> </w:t>
+      </w:r>
+      <w:r>
+        <w:t xml:space="preserve">smallest + so on. </w:t>
+      </w:r>
+    </w:p>
+    <w:p>
+      <w:pPr>
+        <w:pStyle w:val="ListBullet"/>
+        <w:tabs>
+          <w:tab w:val="clear" w:pos="360"/>
+          <w:tab w:val="num" w:pos="720"/>
+        </w:tabs>
+        <w:ind w:left="720"/>
+      </w:pPr>
+      <w:r>
+        <w:t xml:space="preserve">Then </w:t>
+      </w:r>
+      <w:r>
+        <w:t>W is given by:</w:t>
+      </w:r>
+    </w:p>
+    <w:p>
+      <w:pPr>
+        <w:pStyle w:val="ListBullet"/>
+        <w:numPr>
+          <w:ilvl w:val="0"/>
+          <w:numId w:val="0"/>
+        </w:numPr>
+        <w:ind w:left="3240" w:firstLine="360"/>
+      </w:pPr>
+      <w:r>
+        <w:rPr>
+          <w:noProof/>
+        </w:rPr>
+        <w:drawing>
+          <wp:inline distT="0" distB="0" distL="0" distR="0" wp14:anchorId="2F01C5B1" wp14:editId="001BFEC9">
+            <wp:extent cx="1733550" cy="666750"/>
+            <wp:effectExtent l="0" t="0" r="0" b="0"/>
+            <wp:docPr id="90" name="Picture 90"/>
+            <wp:cNvGraphicFramePr>
+              <a:graphicFrameLocks xmlns:a="http://schemas.openxmlformats.org/drawingml/2006/main" noChangeAspect="1"/>
+            </wp:cNvGraphicFramePr>
+            <a:graphic xmlns:a="http://schemas.openxmlformats.org/drawingml/2006/main">
+              <a:graphicData uri="http://schemas.openxmlformats.org/drawingml/2006/picture">
+                <pic:pic xmlns:pic="http://schemas.openxmlformats.org/drawingml/2006/picture">
+                  <pic:nvPicPr>
+                    <pic:cNvPr id="1" name=""/>
+                    <pic:cNvPicPr/>
+                  </pic:nvPicPr>
+                  <pic:blipFill>
+                    <a:blip r:embed="rId94"/>
+                    <a:stretch>
+                      <a:fillRect/>
+                    </a:stretch>
+                  </pic:blipFill>
+                  <pic:spPr>
+                    <a:xfrm>
+                      <a:off x="0" y="0"/>
+                      <a:ext cx="1733550" cy="666750"/>
+                    </a:xfrm>
+                    <a:prstGeom prst="rect">
+                      <a:avLst/>
+                    </a:prstGeom>
+                  </pic:spPr>
+                </pic:pic>
+              </a:graphicData>
+            </a:graphic>
+          </wp:inline>
+        </w:drawing>
+      </w:r>
+    </w:p>
+    <w:p>
+      <w:pPr>
+        <w:pStyle w:val="ListBullet"/>
+        <w:tabs>
+          <w:tab w:val="clear" w:pos="360"/>
+          <w:tab w:val="num" w:pos="1080"/>
+        </w:tabs>
+        <w:ind w:left="1080"/>
+      </w:pPr>
+      <w:r>
+        <w:t xml:space="preserve">where X¯ </w:t>
+      </w:r>
+      <w:r>
+        <w:t xml:space="preserve">= </w:t>
+      </w:r>
+      <w:r>
+        <w:t xml:space="preserve">mean of </w:t>
+      </w:r>
+      <w:r>
+        <w:t>observations</w:t>
+      </w:r>
+      <w:r>
+        <w:t xml:space="preserve"> + </w:t>
+      </w:r>
+      <w:r>
+        <w:t xml:space="preserve">the </w:t>
+      </w:r>
+      <w:r>
+        <w:t>a</w:t>
+      </w:r>
+      <w:r>
+        <w:t>(</w:t>
+      </w:r>
+      <w:proofErr w:type="spellStart"/>
+      <w:r>
+        <w:t>i</w:t>
+      </w:r>
+      <w:proofErr w:type="spellEnd"/>
+      <w:r>
+        <w:t>)</w:t>
+      </w:r>
+      <w:r>
+        <w:t xml:space="preserve"> something complicated beyond scope of an introductory text. </w:t>
+      </w:r>
+    </w:p>
+    <w:p>
+      <w:pPr>
+        <w:pStyle w:val="ListBullet"/>
+      </w:pPr>
+      <w:r>
+        <w:t xml:space="preserve">B/c it’s a little hard to explain </w:t>
+      </w:r>
+      <w:r>
+        <w:t xml:space="preserve">math </w:t>
+      </w:r>
+      <w:r>
+        <w:t xml:space="preserve">behind W, a better idea </w:t>
+      </w:r>
+      <w:r>
+        <w:t xml:space="preserve">= </w:t>
+      </w:r>
+      <w:r>
+        <w:t xml:space="preserve">give a </w:t>
+      </w:r>
+      <w:proofErr w:type="gramStart"/>
+      <w:r>
+        <w:t>broad brush</w:t>
+      </w:r>
+      <w:proofErr w:type="gramEnd"/>
+      <w:r>
+        <w:t xml:space="preserve"> description of how it behaves. </w:t>
+      </w:r>
+    </w:p>
+    <w:p>
+      <w:pPr>
+        <w:pStyle w:val="ListBullet"/>
+      </w:pPr>
+      <w:r>
+        <w:t xml:space="preserve">Unlike most test statistics, it’s </w:t>
+      </w:r>
+      <w:proofErr w:type="gramStart"/>
+      <w:r>
+        <w:t xml:space="preserve">actually </w:t>
+      </w:r>
+      <w:r>
+        <w:t>SMALL</w:t>
+      </w:r>
+      <w:proofErr w:type="gramEnd"/>
+      <w:r>
+        <w:t xml:space="preserve"> values of W that indicate </w:t>
+      </w:r>
+      <w:r>
+        <w:t xml:space="preserve">departure from normality. </w:t>
+      </w:r>
+    </w:p>
+    <w:p>
+      <w:pPr>
+        <w:pStyle w:val="ListBullet"/>
+      </w:pPr>
+      <w:r>
+        <w:t xml:space="preserve">W statistic has a maximum value </w:t>
+      </w:r>
+      <w:r>
+        <w:t xml:space="preserve">= </w:t>
+      </w:r>
+      <w:r>
+        <w:t xml:space="preserve">1, which arises when data look perfectly normal. </w:t>
+      </w:r>
+    </w:p>
+    <w:p>
+      <w:pPr>
+        <w:pStyle w:val="ListBullet"/>
+      </w:pPr>
+      <w:r>
+        <w:t>Smaller value of W =</w:t>
+      </w:r>
+      <w:r>
+        <w:t xml:space="preserve"> less normal data are. </w:t>
+      </w:r>
+    </w:p>
+    <w:p>
+      <w:pPr>
+        <w:pStyle w:val="ListBullet"/>
+      </w:pPr>
+      <w:r>
+        <w:t xml:space="preserve">However, the sampling distribution for W </w:t>
+      </w:r>
+      <w:r>
+        <w:t>(</w:t>
+      </w:r>
+      <w:r>
+        <w:t xml:space="preserve">not one of the standard ones + is in fact a complete pain in the </w:t>
+      </w:r>
+      <w:proofErr w:type="spellStart"/>
+      <w:r>
+        <w:t>arse</w:t>
+      </w:r>
+      <w:proofErr w:type="spellEnd"/>
+      <w:r>
+        <w:t xml:space="preserve"> to work w/</w:t>
+      </w:r>
+      <w:r>
+        <w:t>)</w:t>
+      </w:r>
+      <w:r>
+        <w:t xml:space="preserve"> </w:t>
+      </w:r>
+      <w:r>
+        <w:t xml:space="preserve">DOES </w:t>
+      </w:r>
+      <w:r>
+        <w:rPr>
+          <w:i/>
+        </w:rPr>
+        <w:t>depend on sample size N</w:t>
+      </w:r>
+      <w:r>
+        <w:t xml:space="preserve">. </w:t>
+      </w:r>
+    </w:p>
+    <w:p>
+      <w:pPr>
+        <w:pStyle w:val="ListBullet"/>
+        <w:numPr>
+          <w:ilvl w:val="0"/>
+          <w:numId w:val="0"/>
+        </w:numPr>
+        <w:ind w:left="2520" w:firstLine="360"/>
+      </w:pPr>
+      <w:r>
+        <w:rPr>
+          <w:noProof/>
+        </w:rPr>
+        <w:drawing>
+          <wp:inline distT="0" distB="0" distL="0" distR="0" wp14:anchorId="16014E45" wp14:editId="62FDB7C5">
+            <wp:extent cx="2192655" cy="1839363"/>
+            <wp:effectExtent l="0" t="0" r="0" b="8890"/>
+            <wp:docPr id="96" name="Picture 96"/>
+            <wp:cNvGraphicFramePr>
+              <a:graphicFrameLocks xmlns:a="http://schemas.openxmlformats.org/drawingml/2006/main" noChangeAspect="1"/>
+            </wp:cNvGraphicFramePr>
+            <a:graphic xmlns:a="http://schemas.openxmlformats.org/drawingml/2006/main">
+              <a:graphicData uri="http://schemas.openxmlformats.org/drawingml/2006/picture">
+                <pic:pic xmlns:pic="http://schemas.openxmlformats.org/drawingml/2006/picture">
+                  <pic:nvPicPr>
+                    <pic:cNvPr id="1" name=""/>
+                    <pic:cNvPicPr/>
+                  </pic:nvPicPr>
+                  <pic:blipFill>
+                    <a:blip r:embed="rId95"/>
+                    <a:stretch>
+                      <a:fillRect/>
+                    </a:stretch>
+                  </pic:blipFill>
+                  <pic:spPr>
+                    <a:xfrm>
+                      <a:off x="0" y="0"/>
+                      <a:ext cx="2200168" cy="1845665"/>
+                    </a:xfrm>
+                    <a:prstGeom prst="rect">
+                      <a:avLst/>
+                    </a:prstGeom>
+                  </pic:spPr>
+                </pic:pic>
+              </a:graphicData>
+            </a:graphic>
+          </wp:inline>
+        </w:drawing>
+      </w:r>
+    </w:p>
+    <w:p>
+      <w:pPr>
+        <w:pStyle w:val="ListBullet"/>
+        <w:tabs>
+          <w:tab w:val="clear" w:pos="360"/>
+          <w:tab w:val="num" w:pos="720"/>
+        </w:tabs>
+        <w:ind w:left="720"/>
+      </w:pPr>
+      <w:r>
+        <w:t>S</w:t>
+      </w:r>
+      <w:r>
+        <w:t xml:space="preserve">ampling distribution of Shapiro-Wilk W statistic, under the null that </w:t>
+      </w:r>
+      <w:r>
+        <w:t xml:space="preserve">data are normally distributed </w:t>
+      </w:r>
+      <w:r>
+        <w:t xml:space="preserve">for samples of size 10, 20 </w:t>
+      </w:r>
+      <w:r>
+        <w:t xml:space="preserve">+ </w:t>
+      </w:r>
+      <w:r>
+        <w:t xml:space="preserve">50. </w:t>
+      </w:r>
+    </w:p>
+    <w:p>
+      <w:pPr>
+        <w:pStyle w:val="ListBullet"/>
+        <w:tabs>
+          <w:tab w:val="clear" w:pos="360"/>
+          <w:tab w:val="num" w:pos="720"/>
+        </w:tabs>
+        <w:ind w:left="720"/>
+      </w:pPr>
+      <w:r>
+        <w:t>Note small values of W indicate departure from normality.</w:t>
+      </w:r>
+    </w:p>
+    <w:p>
+      <w:pPr>
+        <w:pStyle w:val="ListBullet"/>
+      </w:pPr>
+      <w:r>
+        <w:t>When reporting results for a Shapiro-Wilk test, should (as usual) make sure to inclu</w:t>
+      </w:r>
+      <w:r>
+        <w:t>de the test statistic W + the p-</w:t>
+      </w:r>
+      <w:r>
+        <w:t>value, though given that the sampling distribution depends so heavily on N it would probably be a politeness to include N as well</w:t>
+      </w:r>
       <w:bookmarkStart w:id="0" w:name="_GoBack"/>
       <w:bookmarkEnd w:id="0"/>
     </w:p>
@@ -19544,7 +20614,7 @@
 </file>
 
 <file path=word/numbering.xml><?xml version="1.0" encoding="utf-8"?>
-<w:numbering xmlns:wpc="http://schemas.microsoft.com/office/word/2010/wordprocessingCanvas" xmlns:mc="http://schemas.openxmlformats.org/markup-compatibility/2006" xmlns:o="urn:schemas-microsoft-com:office:office" xmlns:r="http://schemas.openxmlformats.org/officeDocument/2006/relationships" xmlns:m="http://schemas.openxmlformats.org/officeDocument/2006/math" xmlns:v="urn:schemas-microsoft-com:vml" xmlns:wp14="http://schemas.microsoft.com/office/word/2010/wordprocessingDrawing" xmlns:wp="http://schemas.openxmlformats.org/drawingml/2006/wordprocessingDrawing" xmlns:w10="urn:schemas-microsoft-com:office:word" xmlns:w="http://schemas.openxmlformats.org/wordprocessingml/2006/main" xmlns:w14="http://schemas.microsoft.com/office/word/2010/wordml" xmlns:w15="http://schemas.microsoft.com/office/word/2012/wordml" xmlns:wpg="http://schemas.microsoft.com/office/word/2010/wordprocessingGroup" xmlns:wpi="http://schemas.microsoft.com/office/word/2010/wordprocessingInk" xmlns:wne="http://schemas.microsoft.com/office/word/2006/wordml" xmlns:wps="http://schemas.microsoft.com/office/word/2010/wordprocessingShape" mc:Ignorable="w14 w15 wp14">
+<w:numbering xmlns:wpc="http://schemas.microsoft.com/office/word/2010/wordprocessingCanvas" xmlns:cx="http://schemas.microsoft.com/office/drawing/2014/chartex" xmlns:cx1="http://schemas.microsoft.com/office/drawing/2015/9/8/chartex" xmlns:cx2="http://schemas.microsoft.com/office/drawing/2015/10/21/chartex" xmlns:cx3="http://schemas.microsoft.com/office/drawing/2016/5/9/chartex" xmlns:cx4="http://schemas.microsoft.com/office/drawing/2016/5/10/chartex" xmlns:cx5="http://schemas.microsoft.com/office/drawing/2016/5/11/chartex" xmlns:cx6="http://schemas.microsoft.com/office/drawing/2016/5/12/chartex" xmlns:cx7="http://schemas.microsoft.com/office/drawing/2016/5/13/chartex" xmlns:cx8="http://schemas.microsoft.com/office/drawing/2016/5/14/chartex" xmlns:mc="http://schemas.openxmlformats.org/markup-compatibility/2006" xmlns:aink="http://schemas.microsoft.com/office/drawing/2016/ink" xmlns:am3d="http://schemas.microsoft.com/office/drawing/2017/model3d" xmlns:o="urn:schemas-microsoft-com:office:office" xmlns:r="http://schemas.openxmlformats.org/officeDocument/2006/relationships" xmlns:m="http://schemas.openxmlformats.org/officeDocument/2006/math" xmlns:v="urn:schemas-microsoft-com:vml" xmlns:wp14="http://schemas.microsoft.com/office/word/2010/wordprocessingDrawing" xmlns:wp="http://schemas.openxmlformats.org/drawingml/2006/wordprocessingDrawing" xmlns:w10="urn:schemas-microsoft-com:office:word" xmlns:w="http://schemas.openxmlformats.org/wordprocessingml/2006/main" xmlns:w14="http://schemas.microsoft.com/office/word/2010/wordml" xmlns:w15="http://schemas.microsoft.com/office/word/2012/wordml" xmlns:w16cid="http://schemas.microsoft.com/office/word/2016/wordml/cid" xmlns:w16se="http://schemas.microsoft.com/office/word/2015/wordml/symex" xmlns:wpg="http://schemas.microsoft.com/office/word/2010/wordprocessingGroup" xmlns:wpi="http://schemas.microsoft.com/office/word/2010/wordprocessingInk" xmlns:wne="http://schemas.microsoft.com/office/word/2006/wordml" xmlns:wps="http://schemas.microsoft.com/office/word/2010/wordprocessingShape" mc:Ignorable="w14 w15 w16se w16cid wp14">
   <w:abstractNum w:abstractNumId="0" w15:restartNumberingAfterBreak="0">
     <w:nsid w:val="FFFFFF89"/>
     <w:multiLevelType w:val="singleLevel"/>
@@ -19740,7 +20810,7 @@
 </file>
 
 <file path=word/styles.xml><?xml version="1.0" encoding="utf-8"?>
-<w:styles xmlns:mc="http://schemas.openxmlformats.org/markup-compatibility/2006" xmlns:r="http://schemas.openxmlformats.org/officeDocument/2006/relationships" xmlns:w="http://schemas.openxmlformats.org/wordprocessingml/2006/main" xmlns:w14="http://schemas.microsoft.com/office/word/2010/wordml" xmlns:w15="http://schemas.microsoft.com/office/word/2012/wordml" mc:Ignorable="w14 w15">
+<w:styles xmlns:mc="http://schemas.openxmlformats.org/markup-compatibility/2006" xmlns:r="http://schemas.openxmlformats.org/officeDocument/2006/relationships" xmlns:w="http://schemas.openxmlformats.org/wordprocessingml/2006/main" xmlns:w14="http://schemas.microsoft.com/office/word/2010/wordml" xmlns:w15="http://schemas.microsoft.com/office/word/2012/wordml" xmlns:w16cid="http://schemas.microsoft.com/office/word/2016/wordml/cid" xmlns:w16se="http://schemas.microsoft.com/office/word/2015/wordml/symex" mc:Ignorable="w14 w15 w16se w16cid">
   <w:docDefaults>
     <w:rPrDefault>
       <w:rPr>
@@ -19756,7 +20826,7 @@
       </w:pPr>
     </w:pPrDefault>
   </w:docDefaults>
-  <w:latentStyles w:defLockedState="0" w:defUIPriority="99" w:defSemiHidden="0" w:defUnhideWhenUsed="0" w:defQFormat="0" w:count="371">
+  <w:latentStyles w:defLockedState="0" w:defUIPriority="99" w:defSemiHidden="0" w:defUnhideWhenUsed="0" w:defQFormat="0" w:count="375">
     <w:lsdException w:name="Normal" w:uiPriority="0" w:qFormat="1"/>
     <w:lsdException w:name="heading 1" w:uiPriority="9" w:qFormat="1"/>
     <w:lsdException w:name="heading 2" w:semiHidden="1" w:uiPriority="9" w:unhideWhenUsed="1" w:qFormat="1"/>
@@ -19862,7 +20932,6 @@
     <w:lsdException w:name="HTML Sample" w:semiHidden="1" w:unhideWhenUsed="1"/>
     <w:lsdException w:name="HTML Typewriter" w:semiHidden="1" w:unhideWhenUsed="1"/>
     <w:lsdException w:name="HTML Variable" w:semiHidden="1" w:unhideWhenUsed="1"/>
-    <w:lsdException w:name="Normal Table" w:semiHidden="1" w:unhideWhenUsed="1"/>
     <w:lsdException w:name="annotation subject" w:semiHidden="1" w:unhideWhenUsed="1"/>
     <w:lsdException w:name="No List" w:semiHidden="1" w:unhideWhenUsed="1"/>
     <w:lsdException w:name="Outline List 1" w:semiHidden="1" w:unhideWhenUsed="1"/>
@@ -19906,10 +20975,8 @@
     <w:lsdException w:name="Table Elegant" w:semiHidden="1" w:unhideWhenUsed="1"/>
     <w:lsdException w:name="Table Professional" w:semiHidden="1" w:unhideWhenUsed="1"/>
     <w:lsdException w:name="Table Subtle 1" w:semiHidden="1" w:unhideWhenUsed="1"/>
-    <w:lsdException w:name="Table Subtle 2" w:semiHidden="1" w:unhideWhenUsed="1"/>
     <w:lsdException w:name="Table Web 1" w:semiHidden="1" w:unhideWhenUsed="1"/>
     <w:lsdException w:name="Table Web 2" w:semiHidden="1" w:unhideWhenUsed="1"/>
-    <w:lsdException w:name="Table Web 3" w:semiHidden="1" w:unhideWhenUsed="1"/>
     <w:lsdException w:name="Balloon Text" w:semiHidden="1" w:unhideWhenUsed="1"/>
     <w:lsdException w:name="Table Grid" w:uiPriority="39"/>
     <w:lsdException w:name="Table Theme" w:semiHidden="1" w:unhideWhenUsed="1"/>
@@ -20128,6 +21195,10 @@
     <w:lsdException w:name="List Table 5 Dark Accent 6" w:uiPriority="50"/>
     <w:lsdException w:name="List Table 6 Colorful Accent 6" w:uiPriority="51"/>
     <w:lsdException w:name="List Table 7 Colorful Accent 6" w:uiPriority="52"/>
+    <w:lsdException w:name="Mention" w:semiHidden="1" w:unhideWhenUsed="1"/>
+    <w:lsdException w:name="Smart Hyperlink" w:semiHidden="1" w:unhideWhenUsed="1"/>
+    <w:lsdException w:name="Hashtag" w:semiHidden="1" w:unhideWhenUsed="1"/>
+    <w:lsdException w:name="Unresolved Mention" w:semiHidden="1" w:unhideWhenUsed="1"/>
   </w:latentStyles>
   <w:style w:type="paragraph" w:default="1" w:styleId="Normal">
     <w:name w:val="Normal"/>

</xml_diff>

<commit_message>
Finish Ch 13 and start Ch 14 in LSR
</commit_message>
<xml_diff>
--- a/Stats/LSR/LSR_Chapter13_ComparingTwoMeans.docx
+++ b/Stats/LSR/LSR_Chapter13_ComparingTwoMeans.docx
@@ -1,6 +1,6 @@
 
 <file path=word/document.xml><?xml version="1.0" encoding="utf-8"?>
-<w:document xmlns:wpc="http://schemas.microsoft.com/office/word/2010/wordprocessingCanvas" xmlns:cx="http://schemas.microsoft.com/office/drawing/2014/chartex" xmlns:cx1="http://schemas.microsoft.com/office/drawing/2015/9/8/chartex" xmlns:cx2="http://schemas.microsoft.com/office/drawing/2015/10/21/chartex" xmlns:cx3="http://schemas.microsoft.com/office/drawing/2016/5/9/chartex" xmlns:cx4="http://schemas.microsoft.com/office/drawing/2016/5/10/chartex" xmlns:cx5="http://schemas.microsoft.com/office/drawing/2016/5/11/chartex" xmlns:cx6="http://schemas.microsoft.com/office/drawing/2016/5/12/chartex" xmlns:cx7="http://schemas.microsoft.com/office/drawing/2016/5/13/chartex" xmlns:cx8="http://schemas.microsoft.com/office/drawing/2016/5/14/chartex" xmlns:mc="http://schemas.openxmlformats.org/markup-compatibility/2006" xmlns:aink="http://schemas.microsoft.com/office/drawing/2016/ink" xmlns:am3d="http://schemas.microsoft.com/office/drawing/2017/model3d" xmlns:o="urn:schemas-microsoft-com:office:office" xmlns:r="http://schemas.openxmlformats.org/officeDocument/2006/relationships" xmlns:m="http://schemas.openxmlformats.org/officeDocument/2006/math" xmlns:v="urn:schemas-microsoft-com:vml" xmlns:wp14="http://schemas.microsoft.com/office/word/2010/wordprocessingDrawing" xmlns:wp="http://schemas.openxmlformats.org/drawingml/2006/wordprocessingDrawing" xmlns:w10="urn:schemas-microsoft-com:office:word" xmlns:w="http://schemas.openxmlformats.org/wordprocessingml/2006/main" xmlns:w14="http://schemas.microsoft.com/office/word/2010/wordml" xmlns:w15="http://schemas.microsoft.com/office/word/2012/wordml" xmlns:w16cid="http://schemas.microsoft.com/office/word/2016/wordml/cid" xmlns:w16se="http://schemas.microsoft.com/office/word/2015/wordml/symex" xmlns:wpg="http://schemas.microsoft.com/office/word/2010/wordprocessingGroup" xmlns:wpi="http://schemas.microsoft.com/office/word/2010/wordprocessingInk" xmlns:wne="http://schemas.microsoft.com/office/word/2006/wordml" xmlns:wps="http://schemas.microsoft.com/office/word/2010/wordprocessingShape" mc:Ignorable="w14 w15 w16se w16cid wp14">
+<w:document xmlns:wpc="http://schemas.microsoft.com/office/word/2010/wordprocessingCanvas" xmlns:mc="http://schemas.openxmlformats.org/markup-compatibility/2006" xmlns:o="urn:schemas-microsoft-com:office:office" xmlns:r="http://schemas.openxmlformats.org/officeDocument/2006/relationships" xmlns:m="http://schemas.openxmlformats.org/officeDocument/2006/math" xmlns:v="urn:schemas-microsoft-com:vml" xmlns:wp14="http://schemas.microsoft.com/office/word/2010/wordprocessingDrawing" xmlns:wp="http://schemas.openxmlformats.org/drawingml/2006/wordprocessingDrawing" xmlns:w10="urn:schemas-microsoft-com:office:word" xmlns:w="http://schemas.openxmlformats.org/wordprocessingml/2006/main" xmlns:w14="http://schemas.microsoft.com/office/word/2010/wordml" xmlns:w15="http://schemas.microsoft.com/office/word/2012/wordml" xmlns:wpg="http://schemas.microsoft.com/office/word/2010/wordprocessingGroup" xmlns:wpi="http://schemas.microsoft.com/office/word/2010/wordprocessingInk" xmlns:wne="http://schemas.microsoft.com/office/word/2006/wordml" xmlns:wps="http://schemas.microsoft.com/office/word/2010/wordprocessingShape" mc:Ignorable="w14 w15 wp14">
   <w:body>
     <w:p>
       <w:pPr>
@@ -1019,17 +1019,8 @@
           <w:i/>
           <w:u w:val="single"/>
         </w:rPr>
-        <w:t xml:space="preserve"> alternative </w:t>
-      </w:r>
-      <w:proofErr w:type="gramStart"/>
-      <w:r>
-        <w:rPr>
-          <w:i/>
-          <w:u w:val="single"/>
-        </w:rPr>
-        <w:t>are</w:t>
-      </w:r>
-      <w:proofErr w:type="gramEnd"/>
+        <w:t xml:space="preserve"> alternative are</w:t>
+      </w:r>
       <w:r>
         <w:t xml:space="preserve">. </w:t>
       </w:r>
@@ -3372,15 +3363,7 @@
         <w:pStyle w:val="ListBullet"/>
       </w:pPr>
       <w:r>
-        <w:t xml:space="preserve">This annoying ambiguity was resolved in 1908 by William Sealy </w:t>
-      </w:r>
-      <w:proofErr w:type="spellStart"/>
-      <w:r>
-        <w:t>Gosset</w:t>
-      </w:r>
-      <w:proofErr w:type="spellEnd"/>
-      <w:r>
-        <w:t xml:space="preserve">, a chemist for Guinness brewery at the time who published the work under the pseudonym “A Student” </w:t>
+        <w:t xml:space="preserve">This annoying ambiguity was resolved in 1908 by William Sealy Gosset, a chemist for Guinness brewery at the time who published the work under the pseudonym “A Student” </w:t>
       </w:r>
       <w:r>
         <w:sym w:font="Wingdings" w:char="F0E0"/>
@@ -3444,19 +3427,11 @@
       <w:r>
         <w:t xml:space="preserve"> is calculated in </w:t>
       </w:r>
-      <w:proofErr w:type="gramStart"/>
       <w:r>
         <w:rPr>
           <w:i/>
         </w:rPr>
-        <w:t>exactly the same</w:t>
-      </w:r>
-      <w:proofErr w:type="gramEnd"/>
-      <w:r>
-        <w:rPr>
-          <w:i/>
-        </w:rPr>
-        <w:t xml:space="preserve"> way</w:t>
+        <w:t>exactly the same way</w:t>
       </w:r>
       <w:r>
         <w:t xml:space="preserve"> mentioned above. </w:t>
@@ -3717,11 +3692,9 @@
       <w:r>
         <w:t xml:space="preserve">1 </w:t>
       </w:r>
-      <w:proofErr w:type="spellStart"/>
       <w:r>
         <w:t>dF</w:t>
       </w:r>
-      <w:proofErr w:type="spellEnd"/>
       <w:r>
         <w:t xml:space="preserve">. </w:t>
       </w:r>
@@ -3812,15 +3785,7 @@
         <w:t>kurtosis</w:t>
       </w:r>
       <w:r>
-        <w:t xml:space="preserve">) than a normal distribution which is quite exaggerated when the </w:t>
-      </w:r>
-      <w:proofErr w:type="spellStart"/>
-      <w:r>
-        <w:t>dF</w:t>
-      </w:r>
-      <w:proofErr w:type="spellEnd"/>
-      <w:r>
-        <w:t xml:space="preserve"> are very small, but negligible for larger values. </w:t>
+        <w:t xml:space="preserve">) than a normal distribution which is quite exaggerated when the dF are very small, but negligible for larger values. </w:t>
       </w:r>
     </w:p>
     <w:p>
@@ -3842,21 +3807,7 @@
         <w:rPr>
           <w:u w:val="single"/>
         </w:rPr>
-        <w:t xml:space="preserve">for large </w:t>
-      </w:r>
-      <w:proofErr w:type="spellStart"/>
-      <w:r>
-        <w:rPr>
-          <w:u w:val="single"/>
-        </w:rPr>
-        <w:t>dF</w:t>
-      </w:r>
-      <w:proofErr w:type="spellEnd"/>
-      <w:r>
-        <w:rPr>
-          <w:u w:val="single"/>
-        </w:rPr>
-        <w:t>, the t-distribution is essentially identical to a normal distribution.</w:t>
+        <w:t>for large dF, the t-distribution is essentially identical to a normal distribution.</w:t>
       </w:r>
     </w:p>
     <w:p>
@@ -3996,7 +3947,6 @@
       <w:r>
         <w:t>than the normal distribution (</w:t>
       </w:r>
-      <w:proofErr w:type="spellStart"/>
       <w:r>
         <w:rPr>
           <w:b/>
@@ -4007,56 +3957,27 @@
         <w:rPr>
           <w:b/>
         </w:rPr>
-        <w:t>t</w:t>
-      </w:r>
-      <w:proofErr w:type="spellEnd"/>
-      <w:r>
-        <w:rPr>
-          <w:b/>
-        </w:rPr>
-        <w:t>()</w:t>
+        <w:t>t()</w:t>
       </w:r>
       <w:r>
         <w:t xml:space="preserve"> rather than </w:t>
       </w:r>
-      <w:proofErr w:type="spellStart"/>
-      <w:r>
-        <w:rPr>
-          <w:b/>
-        </w:rPr>
-        <w:t>pnorm</w:t>
-      </w:r>
-      <w:proofErr w:type="spellEnd"/>
-      <w:r>
-        <w:rPr>
-          <w:b/>
-        </w:rPr>
-        <w:t>())</w:t>
-      </w:r>
-    </w:p>
-    <w:p>
-      <w:pPr>
-        <w:pStyle w:val="ListBullet"/>
-      </w:pPr>
-      <w:r>
-        <w:rPr>
-          <w:b/>
-        </w:rPr>
-        <w:t>t.</w:t>
-      </w:r>
-      <w:proofErr w:type="gramStart"/>
-      <w:r>
-        <w:rPr>
-          <w:b/>
-        </w:rPr>
-        <w:t>test(</w:t>
-      </w:r>
-      <w:proofErr w:type="gramEnd"/>
-      <w:r>
-        <w:rPr>
-          <w:b/>
-        </w:rPr>
-        <w:t>)</w:t>
+      <w:r>
+        <w:rPr>
+          <w:b/>
+        </w:rPr>
+        <w:t>pnorm())</w:t>
+      </w:r>
+    </w:p>
+    <w:p>
+      <w:pPr>
+        <w:pStyle w:val="ListBullet"/>
+      </w:pPr>
+      <w:r>
+        <w:rPr>
+          <w:b/>
+        </w:rPr>
+        <w:t>t.test()</w:t>
       </w:r>
       <w:r>
         <w:rPr>
@@ -4096,14 +4017,12 @@
       <w:r>
         <w:t xml:space="preserve">functions in </w:t>
       </w:r>
-      <w:proofErr w:type="spellStart"/>
       <w:r>
         <w:rPr>
           <w:b/>
         </w:rPr>
         <w:t>lsr</w:t>
       </w:r>
-      <w:proofErr w:type="spellEnd"/>
       <w:r>
         <w:t xml:space="preserve"> </w:t>
       </w:r>
@@ -4132,19 +4051,11 @@
       <w:r>
         <w:t xml:space="preserve"> </w:t>
       </w:r>
-      <w:proofErr w:type="gramStart"/>
-      <w:r>
-        <w:rPr>
-          <w:b/>
-        </w:rPr>
-        <w:t>oneSampleTTest(</w:t>
-      </w:r>
-      <w:proofErr w:type="gramEnd"/>
-      <w:r>
-        <w:rPr>
-          <w:b/>
-        </w:rPr>
-        <w:t>)</w:t>
+      <w:r>
+        <w:rPr>
+          <w:b/>
+        </w:rPr>
+        <w:t>oneSampleTTest()</w:t>
       </w:r>
       <w:r>
         <w:t xml:space="preserve"> </w:t>
@@ -4369,11 +4280,9 @@
       <w:r>
         <w:t xml:space="preserve">t-statistic, the </w:t>
       </w:r>
-      <w:proofErr w:type="spellStart"/>
       <w:r>
         <w:t>dF</w:t>
       </w:r>
-      <w:proofErr w:type="spellEnd"/>
       <w:r>
         <w:t xml:space="preserve">, </w:t>
       </w:r>
@@ -4469,15 +4378,7 @@
         <w:t>With a mean grade of 72.3, psychology students scored slightly higher than t</w:t>
       </w:r>
       <w:r>
-        <w:t>he average grade of 67.5 (</w:t>
-      </w:r>
-      <w:proofErr w:type="gramStart"/>
-      <w:r>
-        <w:t>t(</w:t>
-      </w:r>
-      <w:proofErr w:type="gramEnd"/>
-      <w:r>
-        <w:t>19) =</w:t>
+        <w:t>he average grade of 67.5 (t(19) =</w:t>
       </w:r>
       <w:r>
         <w:t xml:space="preserve"> 2.25, p</w:t>
@@ -4511,13 +4412,8 @@
         <w:t xml:space="preserve"> 19</w:t>
       </w:r>
       <w:r>
-        <w:t xml:space="preserve"> </w:t>
-      </w:r>
-      <w:proofErr w:type="spellStart"/>
-      <w:r>
-        <w:t>dF</w:t>
-      </w:r>
-      <w:proofErr w:type="spellEnd"/>
+        <w:t xml:space="preserve"> dF</w:t>
+      </w:r>
       <w:r>
         <w:t xml:space="preserve"> </w:t>
       </w:r>
@@ -5734,15 +5630,7 @@
         <w:t xml:space="preserve">re not </w:t>
       </w:r>
       <w:r>
-        <w:t>(µ</w:t>
-      </w:r>
-      <w:proofErr w:type="gramStart"/>
-      <w:r>
-        <w:t>1 !</w:t>
-      </w:r>
-      <w:proofErr w:type="gramEnd"/>
-      <w:r>
-        <w:t xml:space="preserve">= </w:t>
+        <w:t xml:space="preserve">(µ1 != </w:t>
       </w:r>
       <w:r>
         <w:t xml:space="preserve">µ2). </w:t>
@@ -6664,11 +6552,9 @@
       <w:r>
         <w:t>(</w:t>
       </w:r>
-      <w:proofErr w:type="spellStart"/>
       <w:r>
         <w:t>i</w:t>
       </w:r>
-      <w:proofErr w:type="spellEnd"/>
       <w:r>
         <w:t xml:space="preserve">, </w:t>
       </w:r>
@@ -6685,23 +6571,7 @@
         <w:t xml:space="preserve">refers </w:t>
       </w:r>
       <w:r>
-        <w:t xml:space="preserve">to the grade received by the </w:t>
-      </w:r>
-      <w:proofErr w:type="spellStart"/>
-      <w:r>
-        <w:t>i-th</w:t>
-      </w:r>
-      <w:proofErr w:type="spellEnd"/>
-      <w:r>
-        <w:t xml:space="preserve"> student in the k-</w:t>
-      </w:r>
-      <w:proofErr w:type="spellStart"/>
-      <w:r>
-        <w:t>th</w:t>
-      </w:r>
-      <w:proofErr w:type="spellEnd"/>
-      <w:r>
-        <w:t xml:space="preserve"> tutorial group</w:t>
+        <w:t>to the grade received by the i-th student in the k-th tutorial group</w:t>
       </w:r>
     </w:p>
     <w:p>
@@ -6717,13 +6587,8 @@
           <w:u w:val="single"/>
         </w:rPr>
       </w:pPr>
-      <w:proofErr w:type="gramStart"/>
-      <w:r>
-        <w:t>X(</w:t>
-      </w:r>
-      <w:proofErr w:type="gramEnd"/>
-      <w:r>
-        <w:t xml:space="preserve">1,1) = </w:t>
+      <w:r>
+        <w:t xml:space="preserve">X(1,1) = </w:t>
       </w:r>
       <w:r>
         <w:t xml:space="preserve">grade received by the </w:t>
@@ -6831,13 +6696,8 @@
         <w:t xml:space="preserve"> refer to using the </w:t>
       </w:r>
       <w:r>
-        <w:t xml:space="preserve">notation </w:t>
-      </w:r>
-      <w:proofErr w:type="spellStart"/>
-      <w:r>
-        <w:t>X¯k</w:t>
-      </w:r>
-      <w:proofErr w:type="spellEnd"/>
+        <w:t>notation X¯k</w:t>
+      </w:r>
       <w:r>
         <w:t xml:space="preserve"> </w:t>
       </w:r>
@@ -6848,15 +6708,7 @@
         <w:t>mean gra</w:t>
       </w:r>
       <w:r>
-        <w:t>de for the k-</w:t>
-      </w:r>
-      <w:proofErr w:type="spellStart"/>
-      <w:r>
-        <w:t>th</w:t>
-      </w:r>
-      <w:proofErr w:type="spellEnd"/>
-      <w:r>
-        <w:t xml:space="preserve"> tutorial group)</w:t>
+        <w:t>de for the k-th tutorial group)</w:t>
       </w:r>
     </w:p>
     <w:p>
@@ -6892,15 +6744,7 @@
         <w:t xml:space="preserve"> we can describe their deviation from the gro</w:t>
       </w:r>
       <w:r>
-        <w:t>up mean as the difference X(</w:t>
-      </w:r>
-      <w:proofErr w:type="spellStart"/>
-      <w:r>
-        <w:t>i</w:t>
-      </w:r>
-      <w:proofErr w:type="spellEnd"/>
-      <w:r>
-        <w:t>, k) - X¯(</w:t>
+        <w:t>up mean as the difference X(i, k) - X¯(</w:t>
       </w:r>
       <w:r>
         <w:t>k</w:t>
@@ -7680,11 +7524,9 @@
       <w:r>
         <w:t xml:space="preserve">The </w:t>
       </w:r>
-      <w:proofErr w:type="spellStart"/>
       <w:r>
         <w:t>dF</w:t>
       </w:r>
-      <w:proofErr w:type="spellEnd"/>
       <w:r>
         <w:t>, however, is slightly different</w:t>
       </w:r>
@@ -7694,11 +7536,9 @@
       <w:r>
         <w:t xml:space="preserve">As usual, think of </w:t>
       </w:r>
-      <w:proofErr w:type="spellStart"/>
       <w:r>
         <w:t>dF</w:t>
       </w:r>
-      <w:proofErr w:type="spellEnd"/>
       <w:r>
         <w:t xml:space="preserve"> </w:t>
       </w:r>
@@ -7769,19 +7609,12 @@
           <w:u w:val="single"/>
         </w:rPr>
       </w:pPr>
-      <w:proofErr w:type="gramStart"/>
-      <w:r>
-        <w:t>So</w:t>
-      </w:r>
-      <w:proofErr w:type="gramEnd"/>
-      <w:r>
-        <w:t xml:space="preserve"> the total </w:t>
-      </w:r>
-      <w:proofErr w:type="spellStart"/>
+      <w:r>
+        <w:t xml:space="preserve">So the total </w:t>
+      </w:r>
       <w:r>
         <w:t>dF</w:t>
       </w:r>
-      <w:proofErr w:type="spellEnd"/>
       <w:r>
         <w:t xml:space="preserve"> for this test are </w:t>
       </w:r>
@@ -7851,15 +7684,7 @@
         <w:t xml:space="preserve">A </w:t>
       </w:r>
       <w:r>
-        <w:t xml:space="preserve">somewhat simpler function in </w:t>
-      </w:r>
-      <w:proofErr w:type="spellStart"/>
-      <w:r>
-        <w:t>lsr</w:t>
-      </w:r>
-      <w:proofErr w:type="spellEnd"/>
-      <w:r>
-        <w:t xml:space="preserve"> package</w:t>
+        <w:t>somewhat simpler function in lsr package</w:t>
       </w:r>
       <w:r>
         <w:t xml:space="preserve"> =</w:t>
@@ -7867,19 +7692,11 @@
       <w:r>
         <w:t xml:space="preserve"> </w:t>
       </w:r>
-      <w:proofErr w:type="spellStart"/>
-      <w:r>
-        <w:rPr>
-          <w:b/>
-        </w:rPr>
-        <w:t>independentSamplesTTest</w:t>
-      </w:r>
-      <w:proofErr w:type="spellEnd"/>
-      <w:r>
-        <w:rPr>
-          <w:b/>
-        </w:rPr>
-        <w:t>()</w:t>
+      <w:r>
+        <w:rPr>
+          <w:b/>
+        </w:rPr>
+        <w:t>independentSamplesTTest()</w:t>
       </w:r>
     </w:p>
     <w:p>
@@ -8008,11 +7825,9 @@
       <w:r>
         <w:t xml:space="preserve">then reports the test results: a t-statistic, the </w:t>
       </w:r>
-      <w:proofErr w:type="spellStart"/>
       <w:r>
         <w:t>dF</w:t>
       </w:r>
-      <w:proofErr w:type="spellEnd"/>
       <w:r>
         <w:t xml:space="preserve">, </w:t>
       </w:r>
@@ -8082,16 +7897,11 @@
       <w:r>
         <w:t xml:space="preserve"> </w:t>
       </w:r>
-      <w:proofErr w:type="spellStart"/>
       <w:r>
         <w:t>CI</w:t>
       </w:r>
       <w:r>
-        <w:t>nterval</w:t>
-      </w:r>
-      <w:proofErr w:type="spellEnd"/>
-      <w:r>
-        <w:t xml:space="preserve"> actually refers to: it is a </w:t>
+        <w:t xml:space="preserve">nterval actually refers to: it is a </w:t>
       </w:r>
       <w:r>
         <w:rPr>
@@ -8324,11 +8134,9 @@
       <w:r>
         <w:t xml:space="preserve">At a bare minimum, you’d expect to see the t-statistic, </w:t>
       </w:r>
-      <w:proofErr w:type="spellStart"/>
       <w:r>
         <w:t>dF</w:t>
       </w:r>
-      <w:proofErr w:type="spellEnd"/>
       <w:r>
         <w:t xml:space="preserve"> </w:t>
       </w:r>
@@ -9287,19 +9095,11 @@
       <w:r>
         <w:t xml:space="preserve">test this assumption using the </w:t>
       </w:r>
-      <w:proofErr w:type="spellStart"/>
-      <w:r>
-        <w:rPr>
-          <w:b/>
-        </w:rPr>
-        <w:t>Levene</w:t>
-      </w:r>
-      <w:proofErr w:type="spellEnd"/>
-      <w:r>
-        <w:rPr>
-          <w:b/>
-        </w:rPr>
-        <w:t xml:space="preserve"> test</w:t>
+      <w:r>
+        <w:rPr>
+          <w:b/>
+        </w:rPr>
+        <w:t>Levene test</w:t>
       </w:r>
     </w:p>
     <w:p>
@@ -9889,89 +9689,79 @@
         <w:t xml:space="preserve">difference between Welch + Student </w:t>
       </w:r>
       <w:r>
-        <w:t xml:space="preserve">= </w:t>
-      </w:r>
-      <w:proofErr w:type="spellStart"/>
+        <w:t xml:space="preserve">= dF </w:t>
+      </w:r>
+      <w:r>
+        <w:t xml:space="preserve">are calculated in a very different way. </w:t>
+      </w:r>
+    </w:p>
+    <w:p>
+      <w:pPr>
+        <w:pStyle w:val="ListBullet"/>
+      </w:pPr>
+      <w:r>
+        <w:t xml:space="preserve">In Welch, the </w:t>
+      </w:r>
       <w:r>
         <w:t>dF</w:t>
       </w:r>
-      <w:proofErr w:type="spellEnd"/>
       <w:r>
         <w:t xml:space="preserve"> </w:t>
       </w:r>
       <w:r>
-        <w:t xml:space="preserve">are calculated in a very different way. </w:t>
-      </w:r>
-    </w:p>
-    <w:p>
-      <w:pPr>
-        <w:pStyle w:val="ListBullet"/>
-      </w:pPr>
-      <w:r>
-        <w:t xml:space="preserve">In Welch, the </w:t>
-      </w:r>
-      <w:proofErr w:type="spellStart"/>
-      <w:r>
-        <w:t>dF</w:t>
-      </w:r>
-      <w:proofErr w:type="spellEnd"/>
+        <w:rPr>
+          <w:i/>
+        </w:rPr>
+        <w:t xml:space="preserve">DOESN’T </w:t>
+      </w:r>
+      <w:r>
+        <w:rPr>
+          <w:i/>
+        </w:rPr>
+        <w:t>have to be a whole number any more</w:t>
+      </w:r>
+      <w:r>
+        <w:t xml:space="preserve"> + </w:t>
+      </w:r>
+      <w:r>
+        <w:rPr>
+          <w:i/>
+        </w:rPr>
+        <w:t xml:space="preserve">DOESN’T </w:t>
+      </w:r>
+      <w:r>
+        <w:rPr>
+          <w:i/>
+        </w:rPr>
+        <w:t xml:space="preserve">correspond all that closely to the number of </w:t>
+      </w:r>
+      <w:r>
+        <w:rPr>
+          <w:i/>
+        </w:rPr>
+        <w:t xml:space="preserve">DPs - </w:t>
+      </w:r>
+      <w:r>
+        <w:rPr>
+          <w:i/>
+        </w:rPr>
+        <w:t xml:space="preserve">minus the number of constraints heuristic </w:t>
+      </w:r>
+      <w:r>
+        <w:rPr>
+          <w:i/>
+        </w:rPr>
+        <w:t xml:space="preserve">used </w:t>
+      </w:r>
+      <w:r>
+        <w:rPr>
+          <w:i/>
+        </w:rPr>
+        <w:t>up to this point.</w:t>
+      </w:r>
       <w:r>
         <w:t xml:space="preserve"> </w:t>
       </w:r>
-      <w:r>
-        <w:rPr>
-          <w:i/>
-        </w:rPr>
-        <w:t xml:space="preserve">DOESN’T </w:t>
-      </w:r>
-      <w:r>
-        <w:rPr>
-          <w:i/>
-        </w:rPr>
-        <w:t>have to be a whole number any more</w:t>
-      </w:r>
-      <w:r>
-        <w:t xml:space="preserve"> + </w:t>
-      </w:r>
-      <w:r>
-        <w:rPr>
-          <w:i/>
-        </w:rPr>
-        <w:t xml:space="preserve">DOESN’T </w:t>
-      </w:r>
-      <w:r>
-        <w:rPr>
-          <w:i/>
-        </w:rPr>
-        <w:t xml:space="preserve">correspond all that closely to the number of </w:t>
-      </w:r>
-      <w:r>
-        <w:rPr>
-          <w:i/>
-        </w:rPr>
-        <w:t xml:space="preserve">DPs - </w:t>
-      </w:r>
-      <w:r>
-        <w:rPr>
-          <w:i/>
-        </w:rPr>
-        <w:t xml:space="preserve">minus the number of constraints heuristic </w:t>
-      </w:r>
-      <w:r>
-        <w:rPr>
-          <w:i/>
-        </w:rPr>
-        <w:t xml:space="preserve">used </w:t>
-      </w:r>
-      <w:r>
-        <w:rPr>
-          <w:i/>
-        </w:rPr>
-        <w:t>up to this point.</w:t>
-      </w:r>
-      <w:r>
-        <w:t xml:space="preserve"> </w:t>
-      </w:r>
     </w:p>
     <w:p>
       <w:pPr>
@@ -9980,13 +9770,8 @@
       <w:r>
         <w:t xml:space="preserve">The </w:t>
       </w:r>
-      <w:proofErr w:type="spellStart"/>
-      <w:r>
-        <w:t>dF</w:t>
-      </w:r>
-      <w:proofErr w:type="spellEnd"/>
-      <w:r>
-        <w:t xml:space="preserve"> are, in fact:</w:t>
+      <w:r>
+        <w:t>dF are, in fact:</w:t>
       </w:r>
     </w:p>
     <w:p>
@@ -10052,11 +9837,11 @@
       <w:r>
         <w:t xml:space="preserve">see the </w:t>
       </w:r>
-      <w:proofErr w:type="spellStart"/>
-      <w:r>
-        <w:t>df</w:t>
-      </w:r>
-      <w:proofErr w:type="spellEnd"/>
+      <w:r>
+        <w:t>dF</w:t>
+      </w:r>
+      <w:bookmarkStart w:id="0" w:name="_GoBack"/>
+      <w:bookmarkEnd w:id="0"/>
       <w:r>
         <w:t xml:space="preserve"> value </w:t>
       </w:r>
@@ -10254,13 +10039,8 @@
       <w:pPr>
         <w:pStyle w:val="ListBullet"/>
       </w:pPr>
-      <w:proofErr w:type="gramStart"/>
-      <w:r>
-        <w:t>As a general rule</w:t>
-      </w:r>
-      <w:proofErr w:type="gramEnd"/>
-      <w:r>
-        <w:t xml:space="preserve">, it’s not a good idea to go out </w:t>
+      <w:r>
+        <w:t xml:space="preserve">As a general rule, it’s not a good idea to go out </w:t>
       </w:r>
       <w:r>
         <w:t>of your way to try to interpret/</w:t>
@@ -10826,15 +10606,7 @@
         </w:rPr>
       </w:pPr>
       <w:r>
-        <w:t xml:space="preserve">This design = very similar to the one that motivated the </w:t>
-      </w:r>
-      <w:proofErr w:type="spellStart"/>
-      <w:r>
-        <w:t>McNemar</w:t>
-      </w:r>
-      <w:proofErr w:type="spellEnd"/>
-      <w:r>
-        <w:t xml:space="preserve"> test. </w:t>
+        <w:t xml:space="preserve">This design = very similar to the one that motivated the McNemar test. </w:t>
       </w:r>
     </w:p>
     <w:p>
@@ -11005,11 +10777,9 @@
       <w:r>
         <w:t xml:space="preserve">when they </w:t>
       </w:r>
-      <w:proofErr w:type="spellStart"/>
-      <w:r>
-        <w:t>realise</w:t>
-      </w:r>
-      <w:proofErr w:type="spellEnd"/>
+      <w:r>
+        <w:t>realize</w:t>
+      </w:r>
       <w:r>
         <w:t xml:space="preserve"> how hard class really is, they’ll work harder for the </w:t>
       </w:r>
@@ -12208,24 +11978,14 @@
       <w:r>
         <w:t>(</w:t>
       </w:r>
-      <w:proofErr w:type="spellStart"/>
       <w:r>
         <w:t>i</w:t>
       </w:r>
-      <w:proofErr w:type="spellEnd"/>
       <w:r>
         <w:t>)1 =</w:t>
       </w:r>
       <w:r>
-        <w:t xml:space="preserve"> score the </w:t>
-      </w:r>
-      <w:proofErr w:type="spellStart"/>
-      <w:r>
-        <w:t>i-th</w:t>
-      </w:r>
-      <w:proofErr w:type="spellEnd"/>
-      <w:r>
-        <w:t xml:space="preserve"> participant obtained on the </w:t>
+        <w:t xml:space="preserve"> score the i-th participant obtained on the </w:t>
       </w:r>
       <w:r>
         <w:t>1</w:t>
@@ -12245,11 +12005,9 @@
       <w:r>
         <w:t>(</w:t>
       </w:r>
-      <w:proofErr w:type="spellStart"/>
       <w:r>
         <w:t>i</w:t>
       </w:r>
-      <w:proofErr w:type="spellEnd"/>
       <w:r>
         <w:t>)</w:t>
       </w:r>
@@ -12629,15 +12387,7 @@
         </w:rPr>
       </w:pPr>
       <w:r>
-        <w:t xml:space="preserve">t-statistic is defined in </w:t>
-      </w:r>
-      <w:proofErr w:type="gramStart"/>
-      <w:r>
-        <w:t>more or less the</w:t>
-      </w:r>
-      <w:proofErr w:type="gramEnd"/>
-      <w:r>
-        <w:t xml:space="preserve"> same way too. If D¯ </w:t>
+        <w:t xml:space="preserve">t-statistic is defined in more or less the same way too. If D¯ </w:t>
       </w:r>
       <w:r>
         <w:t>=</w:t>
@@ -12774,13 +12524,8 @@
         <w:t>w/</w:t>
       </w:r>
       <w:r>
-        <w:t xml:space="preserve"> nothing special about it, the </w:t>
-      </w:r>
-      <w:proofErr w:type="spellStart"/>
-      <w:r>
-        <w:t>dF</w:t>
-      </w:r>
-      <w:proofErr w:type="spellEnd"/>
+        <w:t xml:space="preserve"> nothing special about it, the dF</w:t>
+      </w:r>
       <w:r>
         <w:t xml:space="preserve"> are still N –</w:t>
       </w:r>
@@ -13001,35 +12746,19 @@
         </w:rPr>
       </w:pPr>
       <w:r>
-        <w:t xml:space="preserve">The output here is (obviously) formatted exactly the same was as w/ the </w:t>
-      </w:r>
-      <w:proofErr w:type="gramStart"/>
-      <w:r>
-        <w:t>oneSampleTTest(</w:t>
-      </w:r>
-      <w:proofErr w:type="gramEnd"/>
-      <w:r>
-        <w:t xml:space="preserve">) + it confirms our intuition. </w:t>
-      </w:r>
-    </w:p>
-    <w:p>
-      <w:pPr>
-        <w:pStyle w:val="ListBullet"/>
-        <w:rPr>
-          <w:b/>
-          <w:u w:val="single"/>
-        </w:rPr>
-      </w:pPr>
-      <w:r>
-        <w:t>Average improvement = 1.4% from test 1 to test 2 which is significantly different from 0 (</w:t>
-      </w:r>
-      <w:proofErr w:type="gramStart"/>
-      <w:r>
-        <w:t>t(</w:t>
-      </w:r>
-      <w:proofErr w:type="gramEnd"/>
-      <w:r>
-        <w:t xml:space="preserve">19) = 6.48, p &lt; .001). </w:t>
+        <w:t xml:space="preserve">The output here is (obviously) formatted exactly the same was as w/ the oneSampleTTest() + it confirms our intuition. </w:t>
+      </w:r>
+    </w:p>
+    <w:p>
+      <w:pPr>
+        <w:pStyle w:val="ListBullet"/>
+        <w:rPr>
+          <w:b/>
+          <w:u w:val="single"/>
+        </w:rPr>
+      </w:pPr>
+      <w:r>
+        <w:t xml:space="preserve">Average improvement = 1.4% from test 1 to test 2 which is significantly different from 0 (t(19) = 6.48, p &lt; .001). </w:t>
       </w:r>
     </w:p>
     <w:p>
@@ -13088,19 +12817,11 @@
       <w:r>
         <w:t xml:space="preserve">use </w:t>
       </w:r>
-      <w:proofErr w:type="spellStart"/>
-      <w:r>
-        <w:rPr>
-          <w:b/>
-        </w:rPr>
-        <w:t>pairedSamplesTTest</w:t>
-      </w:r>
-      <w:proofErr w:type="spellEnd"/>
-      <w:r>
-        <w:rPr>
-          <w:b/>
-        </w:rPr>
-        <w:t>()</w:t>
+      <w:r>
+        <w:rPr>
+          <w:b/>
+        </w:rPr>
+        <w:t>pairedSamplesTTest()</w:t>
       </w:r>
       <w:r>
         <w:t xml:space="preserve"> </w:t>
@@ -13108,14 +12829,12 @@
       <w:r>
         <w:t xml:space="preserve">in </w:t>
       </w:r>
-      <w:proofErr w:type="spellStart"/>
       <w:r>
         <w:rPr>
           <w:b/>
         </w:rPr>
         <w:t>lsr</w:t>
       </w:r>
-      <w:proofErr w:type="spellEnd"/>
       <w:r>
         <w:t xml:space="preserve"> </w:t>
       </w:r>
@@ -13472,21 +13191,7 @@
         <w:rPr>
           <w:u w:val="single"/>
         </w:rPr>
-        <w:t xml:space="preserve">to apply </w:t>
-      </w:r>
-      <w:proofErr w:type="gramStart"/>
-      <w:r>
-        <w:rPr>
-          <w:u w:val="single"/>
-        </w:rPr>
-        <w:t>pairedSamplesTTest(</w:t>
-      </w:r>
-      <w:proofErr w:type="gramEnd"/>
-      <w:r>
-        <w:rPr>
-          <w:u w:val="single"/>
-        </w:rPr>
-        <w:t>)</w:t>
+        <w:t>to apply pairedSamplesTTest()</w:t>
       </w:r>
       <w:r>
         <w:rPr>
@@ -13528,27 +13233,11 @@
       <w:r>
         <w:t xml:space="preserve">use </w:t>
       </w:r>
-      <w:proofErr w:type="spellStart"/>
-      <w:proofErr w:type="gramStart"/>
-      <w:r>
-        <w:rPr>
-          <w:b/>
-        </w:rPr>
-        <w:t>wideToLong</w:t>
-      </w:r>
-      <w:proofErr w:type="spellEnd"/>
-      <w:r>
-        <w:rPr>
-          <w:b/>
-        </w:rPr>
-        <w:t>(</w:t>
-      </w:r>
-      <w:proofErr w:type="gramEnd"/>
-      <w:r>
-        <w:rPr>
-          <w:b/>
-        </w:rPr>
-        <w:t>)</w:t>
+      <w:r>
+        <w:rPr>
+          <w:b/>
+        </w:rPr>
+        <w:t>wideToLong()</w:t>
       </w:r>
       <w:r>
         <w:rPr>
@@ -13888,27 +13577,11 @@
       <w:r>
         <w:t xml:space="preserve">use </w:t>
       </w:r>
-      <w:proofErr w:type="spellStart"/>
-      <w:proofErr w:type="gramStart"/>
-      <w:r>
-        <w:rPr>
-          <w:b/>
-        </w:rPr>
-        <w:t>longToWide</w:t>
-      </w:r>
-      <w:proofErr w:type="spellEnd"/>
-      <w:r>
-        <w:rPr>
-          <w:b/>
-        </w:rPr>
-        <w:t>(</w:t>
-      </w:r>
-      <w:proofErr w:type="gramEnd"/>
-      <w:r>
-        <w:rPr>
-          <w:b/>
-        </w:rPr>
-        <w:t>)</w:t>
+      <w:r>
+        <w:rPr>
+          <w:b/>
+        </w:rPr>
+        <w:t>longToWide()</w:t>
       </w:r>
       <w:r>
         <w:t xml:space="preserve"> </w:t>
@@ -14066,15 +13739,7 @@
         <w:t>(</w:t>
       </w:r>
       <w:r>
-        <w:t xml:space="preserve">what </w:t>
-      </w:r>
-      <w:proofErr w:type="spellStart"/>
-      <w:r>
-        <w:t>id</w:t>
-      </w:r>
-      <w:proofErr w:type="spellEnd"/>
-      <w:r>
-        <w:t xml:space="preserve"> </w:t>
+        <w:t xml:space="preserve">what id </w:t>
       </w:r>
       <w:r>
         <w:t>gives us)</w:t>
@@ -14342,19 +14007,11 @@
       <w:r>
         <w:t xml:space="preserve">As you can see, it’s a bit more detailed than output from </w:t>
       </w:r>
-      <w:proofErr w:type="gramStart"/>
-      <w:r>
-        <w:rPr>
-          <w:b/>
-        </w:rPr>
-        <w:t>oneSampleTTest(</w:t>
-      </w:r>
-      <w:proofErr w:type="gramEnd"/>
-      <w:r>
-        <w:rPr>
-          <w:b/>
-        </w:rPr>
-        <w:t>).</w:t>
+      <w:r>
+        <w:rPr>
+          <w:b/>
+        </w:rPr>
+        <w:t>oneSampleTTest().</w:t>
       </w:r>
       <w:r>
         <w:t xml:space="preserve"> </w:t>
@@ -14503,15 +14160,7 @@
         <w:ind w:left="720"/>
       </w:pPr>
       <w:r>
-        <w:t xml:space="preserve">So there’s a sense in which </w:t>
-      </w:r>
-      <w:proofErr w:type="spellStart"/>
-      <w:r>
-        <w:t>id</w:t>
-      </w:r>
-      <w:proofErr w:type="spellEnd"/>
-      <w:r>
-        <w:t xml:space="preserve"> is actually a </w:t>
+        <w:t xml:space="preserve">So there’s a sense in which id is actually a </w:t>
       </w:r>
       <w:r>
         <w:rPr>
@@ -15070,15 +14719,7 @@
         <w:t xml:space="preserve">the t-statistic </w:t>
       </w:r>
       <w:r>
-        <w:t xml:space="preserve">+ </w:t>
-      </w:r>
-      <w:proofErr w:type="spellStart"/>
-      <w:r>
-        <w:t>dF</w:t>
-      </w:r>
-      <w:proofErr w:type="spellEnd"/>
-      <w:r>
-        <w:t xml:space="preserve"> </w:t>
+        <w:t xml:space="preserve">+ dF </w:t>
       </w:r>
       <w:r>
         <w:t xml:space="preserve">have not changed, the p-value has. </w:t>
@@ -15868,19 +15509,11 @@
       <w:r>
         <w:t xml:space="preserve">different functions: </w:t>
       </w:r>
-      <w:proofErr w:type="gramStart"/>
-      <w:r>
-        <w:rPr>
-          <w:b/>
-        </w:rPr>
-        <w:t>oneSampleTTest(</w:t>
-      </w:r>
-      <w:proofErr w:type="gramEnd"/>
-      <w:r>
-        <w:rPr>
-          <w:b/>
-        </w:rPr>
-        <w:t>), independentSamplesTTest()</w:t>
+      <w:r>
+        <w:rPr>
+          <w:b/>
+        </w:rPr>
+        <w:t>oneSampleTTest(), independentSamplesTTest()</w:t>
       </w:r>
       <w:r>
         <w:rPr>
@@ -15909,21 +15542,7 @@
         <w:rPr>
           <w:b/>
         </w:rPr>
-        <w:t>t.</w:t>
-      </w:r>
-      <w:proofErr w:type="gramStart"/>
-      <w:r>
-        <w:rPr>
-          <w:b/>
-        </w:rPr>
-        <w:t>test(</w:t>
-      </w:r>
-      <w:proofErr w:type="gramEnd"/>
-      <w:r>
-        <w:rPr>
-          <w:b/>
-        </w:rPr>
-        <w:t>)</w:t>
+        <w:t>t.test()</w:t>
       </w:r>
       <w:r>
         <w:t xml:space="preserve"> </w:t>
@@ -16024,13 +15643,8 @@
       <w:r>
         <w:t xml:space="preserve">input as </w:t>
       </w:r>
-      <w:proofErr w:type="gramStart"/>
-      <w:r>
-        <w:t>oneSampleTTest(</w:t>
-      </w:r>
-      <w:proofErr w:type="gramEnd"/>
-      <w:r>
-        <w:t xml:space="preserve">) </w:t>
+      <w:r>
+        <w:t xml:space="preserve">oneSampleTTest() </w:t>
       </w:r>
       <w:r>
         <w:sym w:font="Wingdings" w:char="F0E0"/>
@@ -16091,13 +15705,8 @@
       <w:r>
         <w:t xml:space="preserve"> the t-statistic, the </w:t>
       </w:r>
-      <w:proofErr w:type="spellStart"/>
-      <w:r>
-        <w:t>dF</w:t>
-      </w:r>
-      <w:proofErr w:type="spellEnd"/>
-      <w:r>
-        <w:t>, + the p-value, etc</w:t>
+      <w:r>
+        <w:t>dF, + the p-value, etc</w:t>
       </w:r>
       <w:r>
         <w:t xml:space="preserve">. </w:t>
@@ -17062,19 +16671,11 @@
       <w:pPr>
         <w:pStyle w:val="ListBullet"/>
       </w:pPr>
-      <w:proofErr w:type="spellStart"/>
-      <w:r>
-        <w:rPr>
-          <w:b/>
-        </w:rPr>
-        <w:t>cohensD</w:t>
-      </w:r>
-      <w:proofErr w:type="spellEnd"/>
-      <w:r>
-        <w:rPr>
-          <w:b/>
-        </w:rPr>
-        <w:t>()</w:t>
+      <w:r>
+        <w:rPr>
+          <w:b/>
+        </w:rPr>
+        <w:t>cohensD()</w:t>
       </w:r>
       <w:r>
         <w:t xml:space="preserve"> </w:t>
@@ -17082,14 +16683,12 @@
       <w:r>
         <w:t xml:space="preserve">in </w:t>
       </w:r>
-      <w:proofErr w:type="spellStart"/>
       <w:r>
         <w:rPr>
           <w:b/>
         </w:rPr>
         <w:t>lsr</w:t>
       </w:r>
-      <w:proofErr w:type="spellEnd"/>
       <w:r>
         <w:t xml:space="preserve"> uses the </w:t>
       </w:r>
@@ -17140,19 +16739,11 @@
         <w:t>eTTest, independentSamplesTTest, or</w:t>
       </w:r>
       <w:r>
+        <w:t xml:space="preserve"> pairedSamplesTTest()</w:t>
+      </w:r>
+      <w:r>
         <w:t xml:space="preserve"> </w:t>
       </w:r>
-      <w:proofErr w:type="gramStart"/>
-      <w:r>
-        <w:t>pairedSamplesTTest(</w:t>
-      </w:r>
-      <w:proofErr w:type="gramEnd"/>
-      <w:r>
-        <w:t>)</w:t>
-      </w:r>
-      <w:r>
-        <w:t xml:space="preserve"> </w:t>
-      </w:r>
       <w:r>
         <w:t>to run t</w:t>
       </w:r>
@@ -17174,15 +16765,7 @@
         <w:pStyle w:val="ListBullet"/>
       </w:pPr>
       <w:r>
-        <w:t>However, if using t.</w:t>
-      </w:r>
-      <w:proofErr w:type="gramStart"/>
-      <w:r>
-        <w:t>test(</w:t>
-      </w:r>
-      <w:proofErr w:type="gramEnd"/>
-      <w:r>
-        <w:t>)</w:t>
+        <w:t>However, if using t.test()</w:t>
       </w:r>
       <w:r>
         <w:t xml:space="preserve">, </w:t>
@@ -17190,30 +16773,14 @@
       <w:r>
         <w:t xml:space="preserve">you’ll need to use </w:t>
       </w:r>
-      <w:proofErr w:type="spellStart"/>
-      <w:r>
-        <w:rPr>
-          <w:b/>
-        </w:rPr>
-        <w:t>cohensD</w:t>
-      </w:r>
-      <w:proofErr w:type="spellEnd"/>
-      <w:r>
-        <w:rPr>
-          <w:b/>
-        </w:rPr>
-        <w:t>()</w:t>
-      </w:r>
-      <w:r>
-        <w:t xml:space="preserve"> (also in </w:t>
-      </w:r>
-      <w:proofErr w:type="spellStart"/>
-      <w:r>
-        <w:t>lsr</w:t>
-      </w:r>
-      <w:proofErr w:type="spellEnd"/>
-      <w:r>
-        <w:t xml:space="preserve">) to do the calculations. </w:t>
+      <w:r>
+        <w:rPr>
+          <w:b/>
+        </w:rPr>
+        <w:t>cohensD()</w:t>
+      </w:r>
+      <w:r>
+        <w:t xml:space="preserve"> (also in lsr) to do the calculations. </w:t>
       </w:r>
     </w:p>
     <w:p>
@@ -17275,11 +16842,9 @@
       <w:r>
         <w:t>(</w:t>
       </w:r>
-      <w:proofErr w:type="spellStart"/>
-      <w:r>
-        <w:t>hypothesised</w:t>
-      </w:r>
-      <w:proofErr w:type="spellEnd"/>
+      <w:r>
+        <w:t>hypothesized</w:t>
+      </w:r>
       <w:r>
         <w:t>) populati</w:t>
       </w:r>
@@ -17388,15 +16953,7 @@
         <w:pStyle w:val="ListBullet"/>
       </w:pPr>
       <w:r>
-        <w:t xml:space="preserve">When writing </w:t>
-      </w:r>
-      <w:proofErr w:type="gramStart"/>
-      <w:r>
-        <w:t>cohensD(</w:t>
-      </w:r>
-      <w:proofErr w:type="gramEnd"/>
-      <w:r>
-        <w:t>),</w:t>
+        <w:t>When writing cohensD(),</w:t>
       </w:r>
       <w:r>
         <w:t xml:space="preserve"> it works similar way to t.test() + as </w:t>
@@ -17752,19 +17309,11 @@
       <w:r>
         <w:t xml:space="preserve">argument to </w:t>
       </w:r>
-      <w:proofErr w:type="gramStart"/>
-      <w:r>
-        <w:rPr>
-          <w:b/>
-        </w:rPr>
-        <w:t>cohensD(</w:t>
-      </w:r>
-      <w:proofErr w:type="gramEnd"/>
-      <w:r>
-        <w:rPr>
-          <w:b/>
-        </w:rPr>
-        <w:t>)</w:t>
+      <w:r>
+        <w:rPr>
+          <w:b/>
+        </w:rPr>
+        <w:t>cohensD()</w:t>
       </w:r>
       <w:r>
         <w:rPr>
@@ -18092,323 +17641,302 @@
         <w:t>method = "pooled"</w:t>
       </w:r>
       <w:r>
-        <w:t xml:space="preserve"> in </w:t>
-      </w:r>
-      <w:proofErr w:type="gramStart"/>
-      <w:r>
-        <w:t>cohensD(</w:t>
-      </w:r>
-      <w:proofErr w:type="gramEnd"/>
-      <w:r>
+        <w:t xml:space="preserve"> in cohensD()</w:t>
+      </w:r>
+      <w:r>
+        <w:t xml:space="preserve"> </w:t>
+      </w:r>
+      <w:r>
+        <w:t>+</w:t>
+      </w:r>
+      <w:r>
+        <w:t xml:space="preserve"> it’s the default. </w:t>
+      </w:r>
+    </w:p>
+    <w:p>
+      <w:pPr>
+        <w:pStyle w:val="ListBullet"/>
+      </w:pPr>
+      <w:r>
+        <w:t>However, there are other possibilities</w:t>
+      </w:r>
+    </w:p>
+    <w:p>
+      <w:pPr>
+        <w:pStyle w:val="ListBullet"/>
+        <w:tabs>
+          <w:tab w:val="clear" w:pos="360"/>
+          <w:tab w:val="num" w:pos="720"/>
+        </w:tabs>
+        <w:ind w:left="720"/>
+      </w:pPr>
+      <w:r>
+        <w:t xml:space="preserve">May </w:t>
+      </w:r>
+      <w:r>
+        <w:t xml:space="preserve">want to use only </w:t>
+      </w:r>
+      <w:r>
+        <w:t xml:space="preserve">1 </w:t>
+      </w:r>
+      <w:r>
+        <w:t xml:space="preserve">of the </w:t>
+      </w:r>
+      <w:r>
+        <w:t xml:space="preserve">2 </w:t>
+      </w:r>
+      <w:r>
+        <w:t xml:space="preserve">groups as the basis for calculating the </w:t>
+      </w:r>
+      <w:r>
+        <w:t>SD</w:t>
+      </w:r>
+      <w:r>
+        <w:t xml:space="preserve">. </w:t>
+      </w:r>
+    </w:p>
+    <w:p>
+      <w:pPr>
+        <w:pStyle w:val="ListBullet"/>
+        <w:tabs>
+          <w:tab w:val="clear" w:pos="360"/>
+          <w:tab w:val="num" w:pos="1080"/>
+        </w:tabs>
+        <w:ind w:left="1080"/>
+      </w:pPr>
+      <w:r>
+        <w:t>This approach (</w:t>
+      </w:r>
+      <w:r>
+        <w:rPr>
+          <w:b/>
+        </w:rPr>
+        <w:t>Glass’ ∆</w:t>
+      </w:r>
+      <w:r>
+        <w:t xml:space="preserve">) only makes most sense when you have good reason to treat </w:t>
+      </w:r>
+      <w:r>
+        <w:t xml:space="preserve">1 </w:t>
+      </w:r>
+      <w:r>
+        <w:t xml:space="preserve">of the </w:t>
+      </w:r>
+      <w:r>
+        <w:t xml:space="preserve">2 </w:t>
+      </w:r>
+      <w:r>
+        <w:t xml:space="preserve">groups as a </w:t>
+      </w:r>
+      <w:r>
+        <w:rPr>
+          <w:i/>
+        </w:rPr>
+        <w:t>purer reflection</w:t>
+      </w:r>
+      <w:r>
+        <w:t xml:space="preserve"> of </w:t>
+      </w:r>
+      <w:r>
+        <w:rPr>
+          <w:b/>
+        </w:rPr>
+        <w:t>natural variation</w:t>
+      </w:r>
+      <w:r>
+        <w:t xml:space="preserve"> </w:t>
+      </w:r>
+      <w:r>
+        <w:t xml:space="preserve">than the other. </w:t>
+      </w:r>
+    </w:p>
+    <w:p>
+      <w:pPr>
+        <w:pStyle w:val="ListBullet"/>
+        <w:tabs>
+          <w:tab w:val="clear" w:pos="360"/>
+          <w:tab w:val="num" w:pos="1080"/>
+        </w:tabs>
+        <w:ind w:left="1080"/>
+      </w:pPr>
+      <w:r>
+        <w:t xml:space="preserve">This can happen if, for instance, </w:t>
+      </w:r>
+      <w:r>
+        <w:t xml:space="preserve">1 </w:t>
+      </w:r>
+      <w:r>
+        <w:t xml:space="preserve">of the </w:t>
+      </w:r>
+      <w:r>
+        <w:t xml:space="preserve">2 </w:t>
+      </w:r>
+      <w:r>
+        <w:t xml:space="preserve">groups is a </w:t>
+      </w:r>
+      <w:r>
+        <w:rPr>
+          <w:b/>
+        </w:rPr>
+        <w:t>control group</w:t>
+      </w:r>
+      <w:r>
+        <w:t xml:space="preserve">. </w:t>
+      </w:r>
+    </w:p>
+    <w:p>
+      <w:pPr>
+        <w:pStyle w:val="ListBullet"/>
+        <w:tabs>
+          <w:tab w:val="clear" w:pos="360"/>
+          <w:tab w:val="num" w:pos="1080"/>
+        </w:tabs>
+        <w:ind w:left="1080"/>
+      </w:pPr>
+      <w:r>
+        <w:t xml:space="preserve">If that’s what you want, use </w:t>
+      </w:r>
+      <w:r>
+        <w:rPr>
+          <w:b/>
+        </w:rPr>
+        <w:t>method = "x.sd"</w:t>
+      </w:r>
+      <w:r>
+        <w:t xml:space="preserve"> or </w:t>
+      </w:r>
+      <w:r>
+        <w:rPr>
+          <w:b/>
+        </w:rPr>
+        <w:t>method = "y.sd"</w:t>
+      </w:r>
+      <w:r>
+        <w:t xml:space="preserve"> </w:t>
+      </w:r>
+      <w:r>
+        <w:t xml:space="preserve">in </w:t>
+      </w:r>
+      <w:r>
+        <w:t xml:space="preserve">cohensD(). </w:t>
+      </w:r>
+    </w:p>
+    <w:p>
+      <w:pPr>
+        <w:pStyle w:val="ListBullet"/>
+        <w:tabs>
+          <w:tab w:val="clear" w:pos="360"/>
+          <w:tab w:val="num" w:pos="720"/>
+        </w:tabs>
+        <w:ind w:left="720"/>
+      </w:pPr>
+      <w:r>
+        <w:t xml:space="preserve">Secondly, recall in the usual calculation of the pooled </w:t>
+      </w:r>
+      <w:r>
+        <w:t>SD</w:t>
+      </w:r>
+      <w:r>
+        <w:t xml:space="preserve"> we </w:t>
+      </w:r>
+      <w:r>
+        <w:rPr>
+          <w:i/>
+        </w:rPr>
+        <w:t>divide by N -</w:t>
+      </w:r>
+      <w:r>
+        <w:rPr>
+          <w:i/>
+        </w:rPr>
+        <w:t xml:space="preserve"> 2 to correct for the bias in the sample variance</w:t>
+      </w:r>
+    </w:p>
+    <w:p>
+      <w:pPr>
+        <w:pStyle w:val="ListBullet"/>
+        <w:tabs>
+          <w:tab w:val="clear" w:pos="360"/>
+          <w:tab w:val="num" w:pos="1080"/>
+        </w:tabs>
+        <w:ind w:left="1080"/>
+      </w:pPr>
+      <w:r>
+        <w:t xml:space="preserve">In 1 </w:t>
+      </w:r>
+      <w:r>
+        <w:t>version of Cohen’</w:t>
+      </w:r>
+      <w:r>
+        <w:t>s d this correction is omitted + instead, we divide by N (</w:t>
+      </w:r>
+      <w:r>
+        <w:rPr>
+          <w:b/>
+        </w:rPr>
+        <w:t>method = "raw"</w:t>
+      </w:r>
+      <w:r>
+        <w:rPr>
+          <w:b/>
+        </w:rPr>
         <w:t>)</w:t>
       </w:r>
       <w:r>
         <w:t xml:space="preserve"> </w:t>
       </w:r>
       <w:r>
+        <w:t xml:space="preserve">makes sense primarily when trying to calculate the effect size in the </w:t>
+      </w:r>
+      <w:r>
+        <w:rPr>
+          <w:i/>
+        </w:rPr>
+        <w:t>SAMPLE</w:t>
+      </w:r>
+      <w:r>
+        <w:t xml:space="preserve"> rather than estimating an effect size in the </w:t>
+      </w:r>
+      <w:r>
+        <w:rPr>
+          <w:i/>
+        </w:rPr>
+        <w:t>POPULATION</w:t>
+      </w:r>
+      <w:r>
+        <w:t xml:space="preserve">. </w:t>
+      </w:r>
+    </w:p>
+    <w:p>
+      <w:pPr>
+        <w:pStyle w:val="ListBullet"/>
+        <w:tabs>
+          <w:tab w:val="clear" w:pos="360"/>
+          <w:tab w:val="num" w:pos="720"/>
+        </w:tabs>
+        <w:ind w:left="720"/>
+      </w:pPr>
+      <w:r>
+        <w:t xml:space="preserve">Finally, there is a version based on </w:t>
+      </w:r>
+      <w:r>
+        <w:rPr>
+          <w:b/>
+        </w:rPr>
+        <w:t xml:space="preserve">Hedges </w:t>
+      </w:r>
+      <w:r>
+        <w:rPr>
+          <w:b/>
+        </w:rPr>
         <w:t>+</w:t>
       </w:r>
       <w:r>
-        <w:t xml:space="preserve"> it’s the default. </w:t>
-      </w:r>
-    </w:p>
-    <w:p>
-      <w:pPr>
-        <w:pStyle w:val="ListBullet"/>
-      </w:pPr>
-      <w:r>
-        <w:t>However, there are other possibilities</w:t>
-      </w:r>
-    </w:p>
-    <w:p>
-      <w:pPr>
-        <w:pStyle w:val="ListBullet"/>
-        <w:tabs>
-          <w:tab w:val="clear" w:pos="360"/>
-          <w:tab w:val="num" w:pos="720"/>
-        </w:tabs>
-        <w:ind w:left="720"/>
-      </w:pPr>
-      <w:r>
-        <w:t xml:space="preserve">May </w:t>
-      </w:r>
-      <w:r>
-        <w:t xml:space="preserve">want to use only </w:t>
-      </w:r>
-      <w:r>
-        <w:t xml:space="preserve">1 </w:t>
-      </w:r>
-      <w:r>
-        <w:t xml:space="preserve">of the </w:t>
-      </w:r>
-      <w:r>
-        <w:t xml:space="preserve">2 </w:t>
-      </w:r>
-      <w:r>
-        <w:t xml:space="preserve">groups as the basis for calculating the </w:t>
-      </w:r>
-      <w:r>
-        <w:t>SD</w:t>
-      </w:r>
-      <w:r>
-        <w:t xml:space="preserve">. </w:t>
-      </w:r>
-    </w:p>
-    <w:p>
-      <w:pPr>
-        <w:pStyle w:val="ListBullet"/>
-        <w:tabs>
-          <w:tab w:val="clear" w:pos="360"/>
-          <w:tab w:val="num" w:pos="1080"/>
-        </w:tabs>
-        <w:ind w:left="1080"/>
-      </w:pPr>
-      <w:r>
-        <w:t>This approach (</w:t>
-      </w:r>
-      <w:r>
-        <w:rPr>
-          <w:b/>
-        </w:rPr>
-        <w:t>Glass’ ∆</w:t>
-      </w:r>
-      <w:r>
-        <w:t xml:space="preserve">) only makes most sense when you have good reason to treat </w:t>
-      </w:r>
-      <w:r>
-        <w:t xml:space="preserve">1 </w:t>
-      </w:r>
-      <w:r>
-        <w:t xml:space="preserve">of the </w:t>
-      </w:r>
-      <w:r>
-        <w:t xml:space="preserve">2 </w:t>
-      </w:r>
-      <w:r>
-        <w:t xml:space="preserve">groups as a </w:t>
-      </w:r>
-      <w:r>
-        <w:rPr>
-          <w:i/>
-        </w:rPr>
-        <w:t>purer reflection</w:t>
-      </w:r>
-      <w:r>
-        <w:t xml:space="preserve"> of </w:t>
-      </w:r>
-      <w:r>
-        <w:rPr>
-          <w:b/>
-        </w:rPr>
-        <w:t>natural variation</w:t>
-      </w:r>
-      <w:r>
-        <w:t xml:space="preserve"> </w:t>
-      </w:r>
-      <w:r>
-        <w:t xml:space="preserve">than the other. </w:t>
-      </w:r>
-    </w:p>
-    <w:p>
-      <w:pPr>
-        <w:pStyle w:val="ListBullet"/>
-        <w:tabs>
-          <w:tab w:val="clear" w:pos="360"/>
-          <w:tab w:val="num" w:pos="1080"/>
-        </w:tabs>
-        <w:ind w:left="1080"/>
-      </w:pPr>
-      <w:r>
-        <w:t xml:space="preserve">This can happen if, for instance, </w:t>
-      </w:r>
-      <w:r>
-        <w:t xml:space="preserve">1 </w:t>
-      </w:r>
-      <w:r>
-        <w:t xml:space="preserve">of the </w:t>
-      </w:r>
-      <w:r>
-        <w:t xml:space="preserve">2 </w:t>
-      </w:r>
-      <w:r>
-        <w:t xml:space="preserve">groups is a </w:t>
-      </w:r>
-      <w:r>
-        <w:rPr>
-          <w:b/>
-        </w:rPr>
-        <w:t>control group</w:t>
-      </w:r>
-      <w:r>
-        <w:t xml:space="preserve">. </w:t>
-      </w:r>
-    </w:p>
-    <w:p>
-      <w:pPr>
-        <w:pStyle w:val="ListBullet"/>
-        <w:tabs>
-          <w:tab w:val="clear" w:pos="360"/>
-          <w:tab w:val="num" w:pos="1080"/>
-        </w:tabs>
-        <w:ind w:left="1080"/>
-      </w:pPr>
-      <w:r>
-        <w:t xml:space="preserve">If that’s what you want, use </w:t>
-      </w:r>
-      <w:r>
-        <w:rPr>
-          <w:b/>
-        </w:rPr>
-        <w:t>method = "x.sd"</w:t>
-      </w:r>
-      <w:r>
-        <w:t xml:space="preserve"> or </w:t>
-      </w:r>
-      <w:r>
-        <w:rPr>
-          <w:b/>
-        </w:rPr>
-        <w:t>method = "y.sd"</w:t>
-      </w:r>
-      <w:r>
-        <w:t xml:space="preserve"> </w:t>
-      </w:r>
-      <w:r>
-        <w:t xml:space="preserve">in </w:t>
-      </w:r>
-      <w:proofErr w:type="gramStart"/>
-      <w:r>
-        <w:t>cohensD(</w:t>
-      </w:r>
-      <w:proofErr w:type="gramEnd"/>
-      <w:r>
-        <w:t xml:space="preserve">). </w:t>
-      </w:r>
-    </w:p>
-    <w:p>
-      <w:pPr>
-        <w:pStyle w:val="ListBullet"/>
-        <w:tabs>
-          <w:tab w:val="clear" w:pos="360"/>
-          <w:tab w:val="num" w:pos="720"/>
-        </w:tabs>
-        <w:ind w:left="720"/>
-      </w:pPr>
-      <w:r>
-        <w:t xml:space="preserve">Secondly, recall in the usual calculation of the pooled </w:t>
-      </w:r>
-      <w:r>
-        <w:t>SD</w:t>
-      </w:r>
-      <w:r>
-        <w:t xml:space="preserve"> we </w:t>
-      </w:r>
-      <w:r>
-        <w:rPr>
-          <w:i/>
-        </w:rPr>
-        <w:t>divide by N -</w:t>
-      </w:r>
-      <w:r>
-        <w:rPr>
-          <w:i/>
-        </w:rPr>
-        <w:t xml:space="preserve"> 2 to correct for the bias in the sample variance</w:t>
-      </w:r>
-    </w:p>
-    <w:p>
-      <w:pPr>
-        <w:pStyle w:val="ListBullet"/>
-        <w:tabs>
-          <w:tab w:val="clear" w:pos="360"/>
-          <w:tab w:val="num" w:pos="1080"/>
-        </w:tabs>
-        <w:ind w:left="1080"/>
-      </w:pPr>
-      <w:r>
-        <w:t xml:space="preserve">In 1 </w:t>
-      </w:r>
-      <w:r>
-        <w:t>version of Cohen’</w:t>
-      </w:r>
-      <w:r>
-        <w:t>s d this correction is omitted + instead, we divide by N (</w:t>
-      </w:r>
-      <w:r>
-        <w:rPr>
-          <w:b/>
-        </w:rPr>
-        <w:t>method = "raw"</w:t>
-      </w:r>
-      <w:r>
-        <w:rPr>
-          <w:b/>
-        </w:rPr>
-        <w:t>)</w:t>
-      </w:r>
-      <w:r>
-        <w:t xml:space="preserve"> </w:t>
-      </w:r>
-      <w:r>
-        <w:t xml:space="preserve">makes sense primarily when trying to calculate the effect size in the </w:t>
-      </w:r>
-      <w:r>
-        <w:rPr>
-          <w:i/>
-        </w:rPr>
-        <w:t>SAMPLE</w:t>
-      </w:r>
-      <w:r>
-        <w:t xml:space="preserve"> rather than estimating an effect size in the </w:t>
-      </w:r>
-      <w:r>
-        <w:rPr>
-          <w:i/>
-        </w:rPr>
-        <w:t>POPULATION</w:t>
-      </w:r>
-      <w:r>
-        <w:t xml:space="preserve">. </w:t>
-      </w:r>
-    </w:p>
-    <w:p>
-      <w:pPr>
-        <w:pStyle w:val="ListBullet"/>
-        <w:tabs>
-          <w:tab w:val="clear" w:pos="360"/>
-          <w:tab w:val="num" w:pos="720"/>
-        </w:tabs>
-        <w:ind w:left="720"/>
-      </w:pPr>
-      <w:r>
-        <w:t xml:space="preserve">Finally, there is a version based on </w:t>
-      </w:r>
-      <w:r>
-        <w:rPr>
-          <w:b/>
-        </w:rPr>
-        <w:t xml:space="preserve">Hedges </w:t>
-      </w:r>
-      <w:r>
-        <w:rPr>
-          <w:b/>
-        </w:rPr>
-        <w:t>+</w:t>
-      </w:r>
-      <w:r>
-        <w:rPr>
-          <w:b/>
-        </w:rPr>
-        <w:t xml:space="preserve"> </w:t>
-      </w:r>
-      <w:proofErr w:type="spellStart"/>
-      <w:r>
-        <w:rPr>
-          <w:b/>
-        </w:rPr>
-        <w:t>Olkin</w:t>
-      </w:r>
-      <w:proofErr w:type="spellEnd"/>
+        <w:rPr>
+          <w:b/>
+        </w:rPr>
+        <w:t xml:space="preserve"> Olkin</w:t>
+      </w:r>
       <w:r>
         <w:t xml:space="preserve">, </w:t>
       </w:r>
@@ -18601,15 +18129,7 @@
         <w:pStyle w:val="ListBullet"/>
       </w:pPr>
       <w:r>
-        <w:t xml:space="preserve">This is the version of Cohen’s d that gets reported by </w:t>
-      </w:r>
-      <w:proofErr w:type="gramStart"/>
-      <w:r>
-        <w:t>independentSamplesTTest(</w:t>
-      </w:r>
-      <w:proofErr w:type="gramEnd"/>
-      <w:r>
-        <w:t>)</w:t>
+        <w:t>This is the version of Cohen’s d that gets reported by independentSamplesTTest()</w:t>
       </w:r>
       <w:r>
         <w:t xml:space="preserve"> whenever it runs a Student’s </w:t>
@@ -19226,15 +18746,7 @@
         <w:ind w:left="720"/>
       </w:pPr>
       <w:r>
-        <w:t>where ˆ</w:t>
-      </w:r>
-      <w:proofErr w:type="spellStart"/>
-      <w:r>
-        <w:t>σD</w:t>
-      </w:r>
-      <w:proofErr w:type="spellEnd"/>
-      <w:r>
-        <w:t xml:space="preserve"> </w:t>
+        <w:t xml:space="preserve">where ˆσD </w:t>
       </w:r>
       <w:r>
         <w:t xml:space="preserve">= </w:t>
@@ -19522,15 +19034,7 @@
       </w:pPr>
       <w:r>
         <w:lastRenderedPageBreak/>
-        <w:t xml:space="preserve">Any time you think a variable is </w:t>
-      </w:r>
-      <w:proofErr w:type="gramStart"/>
-      <w:r>
-        <w:t>actually the</w:t>
-      </w:r>
-      <w:proofErr w:type="gramEnd"/>
-      <w:r>
-        <w:t xml:space="preserve"> minimum of lots of different things = very good chance it will end up quite skewed. </w:t>
+        <w:t xml:space="preserve">Any time you think a variable is actually the minimum of lots of different things = very good chance it will end up quite skewed. </w:t>
       </w:r>
     </w:p>
     <w:p>
@@ -19796,15 +19300,7 @@
         <w:t>Shapiro-Wilk statistic</w:t>
       </w:r>
       <w:r>
-        <w:t xml:space="preserve"> associated w/ these data is </w:t>
-      </w:r>
-      <w:proofErr w:type="gramStart"/>
-      <w:r>
-        <w:t>W  =</w:t>
-      </w:r>
-      <w:proofErr w:type="gramEnd"/>
-      <w:r>
-        <w:t xml:space="preserve"> .99, indicating no significant departures from normality were detected </w:t>
+        <w:t xml:space="preserve"> associated w/ these data is W  = .99, indicating no significant departures from normality were detected </w:t>
       </w:r>
     </w:p>
     <w:p>
@@ -19949,28 +19445,7 @@
         <w:ind w:left="720"/>
       </w:pPr>
       <w:r>
-        <w:t xml:space="preserve">1) Skewness = </w:t>
-      </w:r>
-      <w:r>
-        <w:t>1.94</w:t>
-      </w:r>
-      <w:r>
-        <w:t xml:space="preserve">, </w:t>
-      </w:r>
-      <w:r>
-        <w:t xml:space="preserve">Shapiro-Wilk statistic </w:t>
-      </w:r>
-      <w:r>
-        <w:t>W =</w:t>
-      </w:r>
-      <w:r>
-        <w:t xml:space="preserve"> .80, reflecting significa</w:t>
-      </w:r>
-      <w:r>
-        <w:t>nt departure from normality (p &lt;</w:t>
-      </w:r>
-      <w:r>
-        <w:t xml:space="preserve"> .001). </w:t>
+        <w:t xml:space="preserve">1) Skewness = 1.94, Shapiro-Wilk statistic W = .80, reflecting significant departure from normality (p &lt; .001). </w:t>
       </w:r>
     </w:p>
     <w:p>
@@ -19983,28 +19458,7 @@
         <w:ind w:left="720"/>
       </w:pPr>
       <w:r>
-        <w:t xml:space="preserve">2) Heavy </w:t>
-      </w:r>
-      <w:r>
-        <w:t>tails prod</w:t>
-      </w:r>
-      <w:r>
-        <w:t>uce a high kurtosis (2.80),</w:t>
-      </w:r>
-      <w:r>
-        <w:t xml:space="preserve"> resulting Shapiro-Wilk statistic </w:t>
-      </w:r>
-      <w:r>
-        <w:t>W =</w:t>
-      </w:r>
-      <w:r>
-        <w:t xml:space="preserve"> .93, again reflectin</w:t>
-      </w:r>
-      <w:r>
-        <w:t>g significant non-normality (p &lt;</w:t>
-      </w:r>
-      <w:r>
-        <w:t xml:space="preserve"> .001).</w:t>
+        <w:t>2) Heavy tails produce a high kurtosis (2.80), resulting Shapiro-Wilk statistic W = .93, again reflecting significant non-normality (p &lt; .001).</w:t>
       </w:r>
     </w:p>
     <w:p>
@@ -20090,16 +19544,7 @@
         <w:t xml:space="preserve"> = </w:t>
       </w:r>
       <w:r>
-        <w:t xml:space="preserve">probably more traditional, </w:t>
-      </w:r>
-      <w:r>
-        <w:t xml:space="preserve">though most suggest Shapiro-Wilk </w:t>
-      </w:r>
-      <w:r>
-        <w:t xml:space="preserve">= </w:t>
-      </w:r>
-      <w:r>
-        <w:t>better test of normality</w:t>
+        <w:t>probably more traditional, though most suggest Shapiro-Wilk = better test of normality</w:t>
       </w:r>
     </w:p>
     <w:p>
@@ -20111,34 +19556,14 @@
         </w:tabs>
         <w:ind w:left="720"/>
       </w:pPr>
-      <w:proofErr w:type="spellStart"/>
-      <w:r>
-        <w:rPr>
-          <w:b/>
-        </w:rPr>
-        <w:t>Kolomogorov</w:t>
-      </w:r>
-      <w:proofErr w:type="spellEnd"/>
-      <w:r>
-        <w:rPr>
-          <w:b/>
-        </w:rPr>
-        <w:t>-Smirnov</w:t>
-      </w:r>
-      <w:r>
-        <w:t xml:space="preserve"> </w:t>
-      </w:r>
-      <w:r>
-        <w:t xml:space="preserve">= </w:t>
-      </w:r>
-      <w:r>
-        <w:t>general purpose test of distributional equivalence</w:t>
-      </w:r>
-      <w:r>
-        <w:t xml:space="preserve"> = </w:t>
-      </w:r>
-      <w:r>
-        <w:t xml:space="preserve">can be adapted to handle </w:t>
+      <w:r>
+        <w:rPr>
+          <w:b/>
+        </w:rPr>
+        <w:t>Kolomogorov-Smirnov</w:t>
+      </w:r>
+      <w:r>
+        <w:t xml:space="preserve"> = general purpose test of distributional equivalence = can be adapted to handle </w:t>
       </w:r>
       <w:r>
         <w:rPr>
@@ -20147,38 +19572,13 @@
         <w:t>other</w:t>
       </w:r>
       <w:r>
-        <w:t xml:space="preserve"> kinds of distribution tests</w:t>
-      </w:r>
-      <w:r>
-        <w:t xml:space="preserve"> w/ </w:t>
-      </w:r>
-      <w:proofErr w:type="spellStart"/>
-      <w:r>
-        <w:rPr>
-          <w:b/>
-        </w:rPr>
-        <w:t>ks.</w:t>
-      </w:r>
-      <w:proofErr w:type="gramStart"/>
-      <w:r>
-        <w:rPr>
-          <w:b/>
-        </w:rPr>
-        <w:t>test</w:t>
-      </w:r>
-      <w:proofErr w:type="spellEnd"/>
-      <w:r>
-        <w:rPr>
-          <w:b/>
-        </w:rPr>
-        <w:t>(</w:t>
-      </w:r>
-      <w:proofErr w:type="gramEnd"/>
-      <w:r>
-        <w:rPr>
-          <w:b/>
-        </w:rPr>
-        <w:t>)</w:t>
+        <w:t xml:space="preserve"> kinds of distribution tests w/ </w:t>
+      </w:r>
+      <w:r>
+        <w:rPr>
+          <w:b/>
+        </w:rPr>
+        <w:t>ks.test()</w:t>
       </w:r>
       <w:r>
         <w:t xml:space="preserve"> </w:t>
@@ -20369,11 +19769,9 @@
       <w:r>
         <w:t>(</w:t>
       </w:r>
-      <w:proofErr w:type="spellStart"/>
       <w:r>
         <w:t>i</w:t>
       </w:r>
-      <w:proofErr w:type="spellEnd"/>
       <w:r>
         <w:t>)</w:t>
       </w:r>
@@ -20398,34 +19796,18 @@
         <w:t xml:space="preserve">= </w:t>
       </w:r>
       <w:r>
-        <w:t xml:space="preserve">give a </w:t>
-      </w:r>
-      <w:proofErr w:type="gramStart"/>
-      <w:r>
-        <w:t>broad brush</w:t>
-      </w:r>
-      <w:proofErr w:type="gramEnd"/>
-      <w:r>
-        <w:t xml:space="preserve"> description of how it behaves. </w:t>
-      </w:r>
-    </w:p>
-    <w:p>
-      <w:pPr>
-        <w:pStyle w:val="ListBullet"/>
-      </w:pPr>
-      <w:r>
-        <w:t xml:space="preserve">Unlike most test statistics, it’s </w:t>
-      </w:r>
-      <w:proofErr w:type="gramStart"/>
-      <w:r>
-        <w:t xml:space="preserve">actually </w:t>
-      </w:r>
-      <w:r>
-        <w:t>SMALL</w:t>
-      </w:r>
-      <w:proofErr w:type="gramEnd"/>
-      <w:r>
-        <w:t xml:space="preserve"> values of W that indicate </w:t>
+        <w:t xml:space="preserve">give a broad brush description of how it behaves. </w:t>
+      </w:r>
+    </w:p>
+    <w:p>
+      <w:pPr>
+        <w:pStyle w:val="ListBullet"/>
+      </w:pPr>
+      <w:r>
+        <w:t xml:space="preserve">Unlike most test statistics, it’s actually </w:t>
+      </w:r>
+      <w:r>
+        <w:t xml:space="preserve">SMALL values of W that indicate </w:t>
       </w:r>
       <w:r>
         <w:t xml:space="preserve">departure from normality. </w:t>
@@ -20467,15 +19849,7 @@
         <w:t>(</w:t>
       </w:r>
       <w:r>
-        <w:t xml:space="preserve">not one of the standard ones + is in fact a complete pain in the </w:t>
-      </w:r>
-      <w:proofErr w:type="spellStart"/>
-      <w:r>
-        <w:t>arse</w:t>
-      </w:r>
-      <w:proofErr w:type="spellEnd"/>
-      <w:r>
-        <w:t xml:space="preserve"> to work w/</w:t>
+        <w:t>not one of the standard ones + is in fact a complete pain in the arse to work w/</w:t>
       </w:r>
       <w:r>
         <w:t>)</w:t>
@@ -20556,22 +19930,1565 @@
         <w:ind w:left="720"/>
       </w:pPr>
       <w:r>
-        <w:t>S</w:t>
-      </w:r>
-      <w:r>
-        <w:t xml:space="preserve">ampling distribution of Shapiro-Wilk W statistic, under the null that </w:t>
-      </w:r>
-      <w:r>
-        <w:t xml:space="preserve">data are normally distributed </w:t>
-      </w:r>
-      <w:r>
-        <w:t xml:space="preserve">for samples of size 10, 20 </w:t>
+        <w:t xml:space="preserve">Sampling distribution of Shapiro-Wilk W statistic, under the null that data are normally distributed for samples of size 10, 20 + 50. </w:t>
+      </w:r>
+    </w:p>
+    <w:p>
+      <w:pPr>
+        <w:pStyle w:val="ListBullet"/>
+        <w:tabs>
+          <w:tab w:val="clear" w:pos="360"/>
+          <w:tab w:val="num" w:pos="720"/>
+        </w:tabs>
+        <w:ind w:left="720"/>
+      </w:pPr>
+      <w:r>
+        <w:t>Note small values of W indicate departure from normality.</w:t>
+      </w:r>
+    </w:p>
+    <w:p>
+      <w:pPr>
+        <w:pStyle w:val="ListBullet"/>
+      </w:pPr>
+      <w:r>
+        <w:t>When reporting results for a Shapiro-Wilk test, should (as usual) make sure to inclu</w:t>
+      </w:r>
+      <w:r>
+        <w:t>de the test statistic W + the p-</w:t>
+      </w:r>
+      <w:r>
+        <w:t>value, though given that the sampling distribution depends so heavily on N it would probably be a politeness to include N as well</w:t>
+      </w:r>
+    </w:p>
+    <w:p>
+      <w:pPr>
+        <w:pStyle w:val="ListBullet"/>
+        <w:numPr>
+          <w:ilvl w:val="0"/>
+          <w:numId w:val="0"/>
+        </w:numPr>
+        <w:ind w:left="360"/>
+      </w:pPr>
+    </w:p>
+    <w:p>
+      <w:pPr>
+        <w:pStyle w:val="ListBullet"/>
+        <w:numPr>
+          <w:ilvl w:val="0"/>
+          <w:numId w:val="0"/>
+        </w:numPr>
+        <w:ind w:left="360"/>
+      </w:pPr>
+    </w:p>
+    <w:p>
+      <w:pPr>
+        <w:pStyle w:val="ListBullet"/>
+        <w:numPr>
+          <w:ilvl w:val="0"/>
+          <w:numId w:val="0"/>
+        </w:numPr>
+        <w:ind w:left="360"/>
+      </w:pPr>
+    </w:p>
+    <w:p>
+      <w:pPr>
+        <w:pStyle w:val="ListBullet"/>
+        <w:numPr>
+          <w:ilvl w:val="0"/>
+          <w:numId w:val="0"/>
+        </w:numPr>
+        <w:ind w:left="360"/>
+      </w:pPr>
+    </w:p>
+    <w:p>
+      <w:pPr>
+        <w:pStyle w:val="ListBullet"/>
+        <w:numPr>
+          <w:ilvl w:val="0"/>
+          <w:numId w:val="0"/>
+        </w:numPr>
+        <w:ind w:left="360" w:hanging="360"/>
+        <w:jc w:val="center"/>
+        <w:rPr>
+          <w:b/>
+          <w:u w:val="single"/>
+        </w:rPr>
+      </w:pPr>
+      <w:r>
+        <w:rPr>
+          <w:b/>
+          <w:u w:val="single"/>
+        </w:rPr>
+        <w:lastRenderedPageBreak/>
+        <w:t>13.10 Testing non-normal data with Wilcoxon tests</w:t>
+      </w:r>
+    </w:p>
+    <w:p>
+      <w:pPr>
+        <w:pStyle w:val="ListBullet"/>
+        <w:numPr>
+          <w:ilvl w:val="0"/>
+          <w:numId w:val="0"/>
+        </w:numPr>
+        <w:ind w:left="360"/>
+      </w:pPr>
+    </w:p>
+    <w:p>
+      <w:pPr>
+        <w:pStyle w:val="ListBullet"/>
+      </w:pPr>
+      <w:r>
+        <w:t xml:space="preserve">Ex: Data </w:t>
+      </w:r>
+      <w:r>
+        <w:t xml:space="preserve">turn out to be </w:t>
+      </w:r>
+      <w:r>
+        <w:t xml:space="preserve">substantially non-normal </w:t>
+      </w:r>
+      <w:r>
+        <w:sym w:font="Wingdings" w:char="F0E0"/>
+      </w:r>
+      <w:r>
+        <w:t xml:space="preserve"> </w:t>
+      </w:r>
+      <w:r>
+        <w:t xml:space="preserve">you still want to run something like </w:t>
+      </w:r>
+      <w:r>
+        <w:t>a t-test</w:t>
+      </w:r>
+    </w:p>
+    <w:p>
+      <w:pPr>
+        <w:pStyle w:val="ListBullet"/>
+      </w:pPr>
+      <w:r>
+        <w:t xml:space="preserve">This situation occurs a lot in real life: for the AFL winning margins data, </w:t>
+      </w:r>
+      <w:r>
+        <w:t>the Shapiro-Wilk test makes</w:t>
+      </w:r>
+      <w:r>
+        <w:t xml:space="preserve"> it very clear the normality assumption is violated. </w:t>
+      </w:r>
+    </w:p>
+    <w:p>
+      <w:pPr>
+        <w:pStyle w:val="ListBullet"/>
+      </w:pPr>
+      <w:r>
+        <w:t xml:space="preserve">This is the situation to use </w:t>
+      </w:r>
+      <w:r>
+        <w:rPr>
+          <w:b/>
+        </w:rPr>
+        <w:t>Wilcoxon tests</w:t>
+      </w:r>
+      <w:r>
+        <w:rPr>
+          <w:b/>
+        </w:rPr>
+        <w:t xml:space="preserve"> </w:t>
+      </w:r>
+      <w:r>
+        <w:sym w:font="Wingdings" w:char="F0E0"/>
+      </w:r>
+      <w:r>
+        <w:rPr>
+          <w:b/>
+        </w:rPr>
+        <w:t xml:space="preserve"> </w:t>
+      </w:r>
+      <w:r>
+        <w:t xml:space="preserve">comes in </w:t>
+      </w:r>
+      <w:r>
+        <w:t>2 forms like the t-test</w:t>
+      </w:r>
+      <w:r>
+        <w:t xml:space="preserve"> </w:t>
+      </w:r>
+      <w:r>
+        <w:t>= 1</w:t>
+      </w:r>
+      <w:r>
+        <w:t xml:space="preserve">-sample </w:t>
+      </w:r>
+      <w:r>
+        <w:t>+ 2-sample</w:t>
+      </w:r>
+    </w:p>
+    <w:p>
+      <w:pPr>
+        <w:pStyle w:val="ListBullet"/>
+        <w:tabs>
+          <w:tab w:val="clear" w:pos="360"/>
+          <w:tab w:val="num" w:pos="720"/>
+        </w:tabs>
+        <w:ind w:left="720"/>
+      </w:pPr>
+      <w:r>
+        <w:t xml:space="preserve">Used </w:t>
+      </w:r>
+      <w:r>
+        <w:t xml:space="preserve">in more or less the exact same situations as the corresponding t-tests. </w:t>
+      </w:r>
+    </w:p>
+    <w:p>
+      <w:pPr>
+        <w:pStyle w:val="ListBullet"/>
+      </w:pPr>
+      <w:r>
+        <w:t xml:space="preserve">Unlike the t-test, </w:t>
+      </w:r>
+      <w:r>
+        <w:rPr>
+          <w:highlight w:val="yellow"/>
+        </w:rPr>
+        <w:t>Wilcoxon test doesn’t assume normality</w:t>
+      </w:r>
+      <w:r>
+        <w:t xml:space="preserve">, which is nice. </w:t>
+      </w:r>
+    </w:p>
+    <w:p>
+      <w:pPr>
+        <w:pStyle w:val="ListBullet"/>
+      </w:pPr>
+      <w:r>
+        <w:t xml:space="preserve">They </w:t>
+      </w:r>
+      <w:r>
+        <w:rPr>
+          <w:highlight w:val="yellow"/>
+        </w:rPr>
+        <w:t>don’t make any assumptions about what kind of distribution is involved:</w:t>
+      </w:r>
+      <w:r>
+        <w:t xml:space="preserve"> </w:t>
+      </w:r>
+      <w:r>
+        <w:t>=</w:t>
+      </w:r>
+      <w:r>
+        <w:t xml:space="preserve"> makes them </w:t>
+      </w:r>
+      <w:r>
+        <w:rPr>
+          <w:b/>
+        </w:rPr>
+        <w:t>nonparametric tests</w:t>
+      </w:r>
+      <w:r>
+        <w:t xml:space="preserve">. </w:t>
+      </w:r>
+    </w:p>
+    <w:p>
+      <w:pPr>
+        <w:pStyle w:val="ListBullet"/>
+      </w:pPr>
+      <w:r>
+        <w:t>While avoiding normality assumpti</w:t>
+      </w:r>
+      <w:r>
+        <w:t xml:space="preserve">on is nice, there’s a drawback == </w:t>
+      </w:r>
+      <w:r>
+        <w:t xml:space="preserve">Wilcoxon test is usually </w:t>
+      </w:r>
+      <w:r>
+        <w:rPr>
+          <w:u w:val="single"/>
+        </w:rPr>
+        <w:t>less powerful</w:t>
+      </w:r>
+      <w:r>
+        <w:t xml:space="preserve"> than </w:t>
+      </w:r>
+      <w:r>
+        <w:t xml:space="preserve">a </w:t>
+      </w:r>
+      <w:r>
+        <w:t xml:space="preserve">t-test (i.e., </w:t>
+      </w:r>
+      <w:r>
+        <w:rPr>
+          <w:i/>
+        </w:rPr>
+        <w:t>higher Type II error rate</w:t>
+      </w:r>
+      <w:r>
+        <w:t xml:space="preserve">). </w:t>
+      </w:r>
+    </w:p>
+    <w:p>
+      <w:pPr>
+        <w:pStyle w:val="ListBullet"/>
+        <w:numPr>
+          <w:ilvl w:val="0"/>
+          <w:numId w:val="0"/>
+        </w:numPr>
+        <w:ind w:left="360"/>
+      </w:pPr>
+    </w:p>
+    <w:p>
+      <w:pPr>
+        <w:pStyle w:val="ListBullet"/>
+      </w:pPr>
+      <w:r>
+        <w:rPr>
+          <w:b/>
+        </w:rPr>
+        <w:t>2-</w:t>
+      </w:r>
+      <w:r>
+        <w:rPr>
+          <w:b/>
+        </w:rPr>
+        <w:t>sample Wilcoxon test</w:t>
+      </w:r>
+      <w:r>
+        <w:t xml:space="preserve"> </w:t>
+      </w:r>
+      <w:r>
+        <w:t xml:space="preserve">= </w:t>
+      </w:r>
+      <w:r>
+        <w:t xml:space="preserve">the </w:t>
+      </w:r>
+      <w:r>
+        <w:rPr>
+          <w:b/>
+        </w:rPr>
+        <w:t>Mann-Whitney test</w:t>
+      </w:r>
+      <w:r>
+        <w:t xml:space="preserve"> =</w:t>
+      </w:r>
+      <w:r>
+        <w:t xml:space="preserve"> simpler than the one sample version. </w:t>
+      </w:r>
+    </w:p>
+    <w:p>
+      <w:pPr>
+        <w:pStyle w:val="ListBullet"/>
+        <w:tabs>
+          <w:tab w:val="clear" w:pos="360"/>
+          <w:tab w:val="num" w:pos="720"/>
+        </w:tabs>
+        <w:ind w:left="720"/>
+      </w:pPr>
+      <w:r>
+        <w:t>L</w:t>
+      </w:r>
+      <w:r>
+        <w:t>ooking at scores of 10 people on some test</w:t>
+      </w:r>
+      <w:r>
+        <w:t xml:space="preserve"> w/ 2</w:t>
+      </w:r>
+      <w:r>
+        <w:t xml:space="preserve"> groups of people, “A” </w:t>
+      </w:r>
+      <w:r>
+        <w:t>+</w:t>
+      </w:r>
+      <w:r>
+        <w:t xml:space="preserve"> “B”.</w:t>
+      </w:r>
+    </w:p>
+    <w:p>
+      <w:pPr>
+        <w:pStyle w:val="ListBullet"/>
+        <w:numPr>
+          <w:ilvl w:val="0"/>
+          <w:numId w:val="0"/>
+        </w:numPr>
+        <w:ind w:left="2160" w:firstLine="720"/>
+      </w:pPr>
+      <w:r>
+        <w:rPr>
+          <w:noProof/>
+        </w:rPr>
+        <w:drawing>
+          <wp:inline distT="0" distB="0" distL="0" distR="0" wp14:anchorId="72E39B20" wp14:editId="73F81614">
+            <wp:extent cx="1504950" cy="1905000"/>
+            <wp:effectExtent l="0" t="0" r="0" b="0"/>
+            <wp:docPr id="82" name="Picture 82"/>
+            <wp:cNvGraphicFramePr>
+              <a:graphicFrameLocks xmlns:a="http://schemas.openxmlformats.org/drawingml/2006/main" noChangeAspect="1"/>
+            </wp:cNvGraphicFramePr>
+            <a:graphic xmlns:a="http://schemas.openxmlformats.org/drawingml/2006/main">
+              <a:graphicData uri="http://schemas.openxmlformats.org/drawingml/2006/picture">
+                <pic:pic xmlns:pic="http://schemas.openxmlformats.org/drawingml/2006/picture">
+                  <pic:nvPicPr>
+                    <pic:cNvPr id="1" name=""/>
+                    <pic:cNvPicPr/>
+                  </pic:nvPicPr>
+                  <pic:blipFill>
+                    <a:blip r:embed="rId96"/>
+                    <a:stretch>
+                      <a:fillRect/>
+                    </a:stretch>
+                  </pic:blipFill>
+                  <pic:spPr>
+                    <a:xfrm>
+                      <a:off x="0" y="0"/>
+                      <a:ext cx="1504950" cy="1905000"/>
+                    </a:xfrm>
+                    <a:prstGeom prst="rect">
+                      <a:avLst/>
+                    </a:prstGeom>
+                  </pic:spPr>
+                </pic:pic>
+              </a:graphicData>
+            </a:graphic>
+          </wp:inline>
+        </w:drawing>
+      </w:r>
+    </w:p>
+    <w:p>
+      <w:pPr>
+        <w:pStyle w:val="ListBullet"/>
+        <w:tabs>
+          <w:tab w:val="clear" w:pos="360"/>
+          <w:tab w:val="num" w:pos="720"/>
+        </w:tabs>
+        <w:ind w:left="720"/>
+      </w:pPr>
+      <w:r>
+        <w:rPr>
+          <w:i/>
+        </w:rPr>
+        <w:t>As long as there are no ties</w:t>
+      </w:r>
+      <w:r>
+        <w:t xml:space="preserve"> (i.e., people </w:t>
+      </w:r>
+      <w:r>
+        <w:t xml:space="preserve">w/ </w:t>
+      </w:r>
+      <w:r>
+        <w:t xml:space="preserve">exact same score), the test we want to do is simple. </w:t>
+      </w:r>
+    </w:p>
+    <w:p>
+      <w:pPr>
+        <w:pStyle w:val="ListBullet"/>
+        <w:tabs>
+          <w:tab w:val="clear" w:pos="360"/>
+          <w:tab w:val="num" w:pos="720"/>
+        </w:tabs>
+        <w:ind w:left="720"/>
+      </w:pPr>
+      <w:r>
+        <w:t xml:space="preserve">1) Construct </w:t>
+      </w:r>
+      <w:r>
+        <w:t xml:space="preserve">a table that </w:t>
+      </w:r>
+      <w:r>
+        <w:rPr>
+          <w:i/>
+        </w:rPr>
+        <w:t>compares every observation in group A against every observation in group B.</w:t>
+      </w:r>
+      <w:r>
+        <w:t xml:space="preserve"> </w:t>
+      </w:r>
+    </w:p>
+    <w:p>
+      <w:pPr>
+        <w:pStyle w:val="ListBullet"/>
+        <w:tabs>
+          <w:tab w:val="clear" w:pos="360"/>
+          <w:tab w:val="num" w:pos="1080"/>
+        </w:tabs>
+        <w:ind w:left="1080"/>
+      </w:pPr>
+      <w:r>
+        <w:t xml:space="preserve">Whenever the group A is larger, place a check mark in the table: </w:t>
+      </w:r>
+    </w:p>
+    <w:p>
+      <w:pPr>
+        <w:pStyle w:val="ListBullet"/>
+        <w:numPr>
+          <w:ilvl w:val="0"/>
+          <w:numId w:val="0"/>
+        </w:numPr>
+        <w:ind w:left="1440" w:firstLine="720"/>
+      </w:pPr>
+      <w:r>
+        <w:rPr>
+          <w:noProof/>
+        </w:rPr>
+        <w:drawing>
+          <wp:inline distT="0" distB="0" distL="0" distR="0" wp14:anchorId="221E930B" wp14:editId="456200D3">
+            <wp:extent cx="2924175" cy="1104900"/>
+            <wp:effectExtent l="0" t="0" r="9525" b="0"/>
+            <wp:docPr id="97" name="Picture 97"/>
+            <wp:cNvGraphicFramePr>
+              <a:graphicFrameLocks xmlns:a="http://schemas.openxmlformats.org/drawingml/2006/main" noChangeAspect="1"/>
+            </wp:cNvGraphicFramePr>
+            <a:graphic xmlns:a="http://schemas.openxmlformats.org/drawingml/2006/main">
+              <a:graphicData uri="http://schemas.openxmlformats.org/drawingml/2006/picture">
+                <pic:pic xmlns:pic="http://schemas.openxmlformats.org/drawingml/2006/picture">
+                  <pic:nvPicPr>
+                    <pic:cNvPr id="1" name=""/>
+                    <pic:cNvPicPr/>
+                  </pic:nvPicPr>
+                  <pic:blipFill>
+                    <a:blip r:embed="rId97"/>
+                    <a:stretch>
+                      <a:fillRect/>
+                    </a:stretch>
+                  </pic:blipFill>
+                  <pic:spPr>
+                    <a:xfrm>
+                      <a:off x="0" y="0"/>
+                      <a:ext cx="2924175" cy="1104900"/>
+                    </a:xfrm>
+                    <a:prstGeom prst="rect">
+                      <a:avLst/>
+                    </a:prstGeom>
+                  </pic:spPr>
+                </pic:pic>
+              </a:graphicData>
+            </a:graphic>
+          </wp:inline>
+        </w:drawing>
+      </w:r>
+    </w:p>
+    <w:p>
+      <w:pPr>
+        <w:pStyle w:val="ListBullet"/>
+        <w:tabs>
+          <w:tab w:val="clear" w:pos="360"/>
+          <w:tab w:val="num" w:pos="720"/>
+        </w:tabs>
+        <w:ind w:left="720"/>
+      </w:pPr>
+      <w:r>
+        <w:t xml:space="preserve">2) Count </w:t>
+      </w:r>
+      <w:r>
+        <w:t xml:space="preserve">up </w:t>
+      </w:r>
+      <w:r>
+        <w:t xml:space="preserve">checkmarks = </w:t>
+      </w:r>
+      <w:r>
+        <w:t xml:space="preserve">our test statistic, </w:t>
+      </w:r>
+      <w:r>
+        <w:rPr>
+          <w:b/>
+        </w:rPr>
+        <w:t>W</w:t>
+      </w:r>
+    </w:p>
+    <w:p>
+      <w:pPr>
+        <w:pStyle w:val="ListBullet"/>
+        <w:tabs>
+          <w:tab w:val="clear" w:pos="360"/>
+          <w:tab w:val="num" w:pos="1080"/>
+        </w:tabs>
+        <w:ind w:left="1080"/>
+      </w:pPr>
+      <w:r>
+        <w:t xml:space="preserve">***There </w:t>
+      </w:r>
+      <w:r>
+        <w:t xml:space="preserve">are </w:t>
+      </w:r>
+      <w:r>
+        <w:t>a</w:t>
+      </w:r>
+      <w:r>
+        <w:t>ctually</w:t>
+      </w:r>
+      <w:r>
+        <w:t xml:space="preserve"> 2 </w:t>
+      </w:r>
+      <w:r>
+        <w:t>different</w:t>
+      </w:r>
+      <w:r>
+        <w:t xml:space="preserve"> versions of the test statistic +</w:t>
+      </w:r>
+      <w:r>
+        <w:t xml:space="preserve"> they differ from </w:t>
+      </w:r>
+      <w:r>
+        <w:t xml:space="preserve">each other by a constant value </w:t>
+      </w:r>
+      <w:r>
+        <w:sym w:font="Wingdings" w:char="F0E0"/>
+      </w:r>
+      <w:r>
+        <w:t xml:space="preserve"> above </w:t>
+      </w:r>
+      <w:r>
+        <w:t>is the one R calculates.</w:t>
+      </w:r>
+    </w:p>
+    <w:p>
+      <w:pPr>
+        <w:pStyle w:val="ListBullet"/>
+        <w:tabs>
+          <w:tab w:val="clear" w:pos="360"/>
+          <w:tab w:val="num" w:pos="720"/>
+        </w:tabs>
+        <w:ind w:left="720"/>
+      </w:pPr>
+      <w:r>
+        <w:t>The actual sampling distribution for W is somewhat complicated</w:t>
+      </w:r>
+      <w:r>
+        <w:t xml:space="preserve"> </w:t>
+      </w:r>
+      <w:r>
+        <w:sym w:font="Wingdings" w:char="F0E0"/>
+      </w:r>
+      <w:r>
+        <w:t xml:space="preserve"> skip the details. </w:t>
+      </w:r>
+    </w:p>
+    <w:p>
+      <w:pPr>
+        <w:pStyle w:val="ListBullet"/>
+        <w:tabs>
+          <w:tab w:val="clear" w:pos="360"/>
+          <w:tab w:val="num" w:pos="720"/>
+        </w:tabs>
+        <w:ind w:left="720"/>
+      </w:pPr>
+      <w:r>
+        <w:t xml:space="preserve">For our purposes, it’s sufficient to note the </w:t>
+      </w:r>
+      <w:r>
+        <w:rPr>
+          <w:highlight w:val="yellow"/>
+        </w:rPr>
+        <w:t>interpretation of W is qualitatively the same as the interpretation of t or z</w:t>
+      </w:r>
+      <w:r>
+        <w:t xml:space="preserve">. </w:t>
+      </w:r>
+    </w:p>
+    <w:p>
+      <w:pPr>
+        <w:pStyle w:val="ListBullet"/>
+        <w:tabs>
+          <w:tab w:val="clear" w:pos="360"/>
+          <w:tab w:val="num" w:pos="1080"/>
+        </w:tabs>
+        <w:ind w:left="1080"/>
+        <w:rPr>
+          <w:highlight w:val="yellow"/>
+        </w:rPr>
+      </w:pPr>
+      <w:r>
+        <w:rPr>
+          <w:highlight w:val="yellow"/>
+        </w:rPr>
+        <w:t>I</w:t>
+      </w:r>
+      <w:r>
+        <w:rPr>
+          <w:highlight w:val="yellow"/>
+        </w:rPr>
+        <w:t xml:space="preserve">f we want a </w:t>
+      </w:r>
+      <w:r>
+        <w:rPr>
+          <w:highlight w:val="yellow"/>
+        </w:rPr>
+        <w:t>2</w:t>
+      </w:r>
+      <w:r>
+        <w:rPr>
+          <w:highlight w:val="yellow"/>
+        </w:rPr>
+        <w:t>-sided test, reject the null when W is very large or very small</w:t>
+      </w:r>
+    </w:p>
+    <w:p>
+      <w:pPr>
+        <w:pStyle w:val="ListBullet"/>
+        <w:tabs>
+          <w:tab w:val="clear" w:pos="360"/>
+          <w:tab w:val="num" w:pos="1080"/>
+        </w:tabs>
+        <w:ind w:left="1080"/>
+        <w:rPr>
+          <w:highlight w:val="yellow"/>
+        </w:rPr>
+      </w:pPr>
+      <w:r>
+        <w:rPr>
+          <w:highlight w:val="yellow"/>
+        </w:rPr>
+        <w:t xml:space="preserve">If </w:t>
+      </w:r>
+      <w:r>
+        <w:rPr>
+          <w:highlight w:val="yellow"/>
+        </w:rPr>
+        <w:t xml:space="preserve">we have a directional (i.e., </w:t>
+      </w:r>
+      <w:r>
+        <w:rPr>
+          <w:highlight w:val="yellow"/>
+        </w:rPr>
+        <w:t>1</w:t>
+      </w:r>
+      <w:r>
+        <w:rPr>
+          <w:highlight w:val="yellow"/>
+        </w:rPr>
+        <w:t xml:space="preserve">-sided) hypothesis, </w:t>
+      </w:r>
+      <w:r>
+        <w:rPr>
+          <w:highlight w:val="yellow"/>
+        </w:rPr>
+        <w:t>only use one or the other</w:t>
+      </w:r>
+    </w:p>
+    <w:p>
+      <w:pPr>
+        <w:pStyle w:val="ListBullet"/>
+      </w:pPr>
+      <w:r>
+        <w:lastRenderedPageBreak/>
+        <w:t xml:space="preserve">W/ </w:t>
+      </w:r>
+      <w:r>
+        <w:t xml:space="preserve">data </w:t>
+      </w:r>
+      <w:r>
+        <w:t>organized</w:t>
+      </w:r>
+      <w:r>
+        <w:t xml:space="preserve"> in terms of an outcome variable </w:t>
+      </w:r>
+      <w:r>
+        <w:t>+</w:t>
+      </w:r>
+      <w:r>
+        <w:t xml:space="preserve"> a grouping variab</w:t>
+      </w:r>
+      <w:r>
+        <w:t>le:</w:t>
+      </w:r>
+    </w:p>
+    <w:p>
+      <w:pPr>
+        <w:pStyle w:val="ListBullet"/>
+        <w:numPr>
+          <w:ilvl w:val="0"/>
+          <w:numId w:val="0"/>
+        </w:numPr>
+        <w:ind w:left="1080" w:firstLine="360"/>
+      </w:pPr>
+      <w:r>
+        <w:rPr>
+          <w:noProof/>
+        </w:rPr>
+        <w:drawing>
+          <wp:inline distT="0" distB="0" distL="0" distR="0" wp14:anchorId="6172773D" wp14:editId="532F8CA9">
+            <wp:extent cx="3810000" cy="1076325"/>
+            <wp:effectExtent l="0" t="0" r="0" b="9525"/>
+            <wp:docPr id="99" name="Picture 99"/>
+            <wp:cNvGraphicFramePr>
+              <a:graphicFrameLocks xmlns:a="http://schemas.openxmlformats.org/drawingml/2006/main" noChangeAspect="1"/>
+            </wp:cNvGraphicFramePr>
+            <a:graphic xmlns:a="http://schemas.openxmlformats.org/drawingml/2006/main">
+              <a:graphicData uri="http://schemas.openxmlformats.org/drawingml/2006/picture">
+                <pic:pic xmlns:pic="http://schemas.openxmlformats.org/drawingml/2006/picture">
+                  <pic:nvPicPr>
+                    <pic:cNvPr id="1" name=""/>
+                    <pic:cNvPicPr/>
+                  </pic:nvPicPr>
+                  <pic:blipFill>
+                    <a:blip r:embed="rId98"/>
+                    <a:stretch>
+                      <a:fillRect/>
+                    </a:stretch>
+                  </pic:blipFill>
+                  <pic:spPr>
+                    <a:xfrm>
+                      <a:off x="0" y="0"/>
+                      <a:ext cx="3810000" cy="1076325"/>
+                    </a:xfrm>
+                    <a:prstGeom prst="rect">
+                      <a:avLst/>
+                    </a:prstGeom>
+                  </pic:spPr>
+                </pic:pic>
+              </a:graphicData>
+            </a:graphic>
+          </wp:inline>
+        </w:drawing>
+      </w:r>
+    </w:p>
+    <w:p>
+      <w:pPr>
+        <w:pStyle w:val="ListBullet"/>
+        <w:tabs>
+          <w:tab w:val="clear" w:pos="360"/>
+          <w:tab w:val="num" w:pos="1080"/>
+        </w:tabs>
+        <w:ind w:left="1080"/>
+      </w:pPr>
+      <w:r>
+        <w:t>**</w:t>
+      </w:r>
+      <w:r>
+        <w:rPr>
+          <w:b/>
+        </w:rPr>
+        <w:t>wilcox.test()</w:t>
+      </w:r>
+      <w:r>
+        <w:rPr>
+          <w:b/>
+        </w:rPr>
+        <w:t xml:space="preserve"> </w:t>
+      </w:r>
+      <w:r>
+        <w:t xml:space="preserve">allows you to use the x </w:t>
       </w:r>
       <w:r>
         <w:t xml:space="preserve">+ </w:t>
       </w:r>
       <w:r>
-        <w:t xml:space="preserve">50. </w:t>
+        <w:t xml:space="preserve">y arguments when you have data stored separately for each group. </w:t>
+      </w:r>
+    </w:p>
+    <w:p>
+      <w:pPr>
+        <w:pStyle w:val="ListBullet"/>
+        <w:tabs>
+          <w:tab w:val="clear" w:pos="360"/>
+          <w:tab w:val="num" w:pos="1080"/>
+        </w:tabs>
+        <w:ind w:left="1080"/>
+      </w:pPr>
+      <w:r>
+        <w:rPr>
+          <w:noProof/>
+        </w:rPr>
+        <w:drawing>
+          <wp:inline distT="0" distB="0" distL="0" distR="0" wp14:anchorId="3C2F3736" wp14:editId="426A87F2">
+            <wp:extent cx="1857375" cy="723900"/>
+            <wp:effectExtent l="0" t="0" r="9525" b="0"/>
+            <wp:docPr id="100" name="Picture 100"/>
+            <wp:cNvGraphicFramePr>
+              <a:graphicFrameLocks xmlns:a="http://schemas.openxmlformats.org/drawingml/2006/main" noChangeAspect="1"/>
+            </wp:cNvGraphicFramePr>
+            <a:graphic xmlns:a="http://schemas.openxmlformats.org/drawingml/2006/main">
+              <a:graphicData uri="http://schemas.openxmlformats.org/drawingml/2006/picture">
+                <pic:pic xmlns:pic="http://schemas.openxmlformats.org/drawingml/2006/picture">
+                  <pic:nvPicPr>
+                    <pic:cNvPr id="1" name=""/>
+                    <pic:cNvPicPr/>
+                  </pic:nvPicPr>
+                  <pic:blipFill>
+                    <a:blip r:embed="rId99"/>
+                    <a:stretch>
+                      <a:fillRect/>
+                    </a:stretch>
+                  </pic:blipFill>
+                  <pic:spPr>
+                    <a:xfrm>
+                      <a:off x="0" y="0"/>
+                      <a:ext cx="1857375" cy="723900"/>
+                    </a:xfrm>
+                    <a:prstGeom prst="rect">
+                      <a:avLst/>
+                    </a:prstGeom>
+                  </pic:spPr>
+                </pic:pic>
+              </a:graphicData>
+            </a:graphic>
+          </wp:inline>
+        </w:drawing>
+      </w:r>
+      <w:r>
+        <w:tab/>
+      </w:r>
+      <w:r>
+        <w:rPr>
+          <w:noProof/>
+        </w:rPr>
+        <w:drawing>
+          <wp:inline distT="0" distB="0" distL="0" distR="0" wp14:anchorId="567BD033" wp14:editId="257789CE">
+            <wp:extent cx="2619375" cy="314325"/>
+            <wp:effectExtent l="0" t="0" r="9525" b="9525"/>
+            <wp:docPr id="101" name="Picture 101"/>
+            <wp:cNvGraphicFramePr>
+              <a:graphicFrameLocks xmlns:a="http://schemas.openxmlformats.org/drawingml/2006/main" noChangeAspect="1"/>
+            </wp:cNvGraphicFramePr>
+            <a:graphic xmlns:a="http://schemas.openxmlformats.org/drawingml/2006/main">
+              <a:graphicData uri="http://schemas.openxmlformats.org/drawingml/2006/picture">
+                <pic:pic xmlns:pic="http://schemas.openxmlformats.org/drawingml/2006/picture">
+                  <pic:nvPicPr>
+                    <pic:cNvPr id="1" name=""/>
+                    <pic:cNvPicPr/>
+                  </pic:nvPicPr>
+                  <pic:blipFill>
+                    <a:blip r:embed="rId100"/>
+                    <a:stretch>
+                      <a:fillRect/>
+                    </a:stretch>
+                  </pic:blipFill>
+                  <pic:spPr>
+                    <a:xfrm>
+                      <a:off x="0" y="0"/>
+                      <a:ext cx="2619375" cy="314325"/>
+                    </a:xfrm>
+                    <a:prstGeom prst="rect">
+                      <a:avLst/>
+                    </a:prstGeom>
+                  </pic:spPr>
+                </pic:pic>
+              </a:graphicData>
+            </a:graphic>
+          </wp:inline>
+        </w:drawing>
+      </w:r>
+    </w:p>
+    <w:p>
+      <w:pPr>
+        <w:pStyle w:val="ListBullet"/>
+        <w:numPr>
+          <w:ilvl w:val="0"/>
+          <w:numId w:val="0"/>
+        </w:numPr>
+        <w:ind w:left="360"/>
+      </w:pPr>
+    </w:p>
+    <w:p>
+      <w:pPr>
+        <w:pStyle w:val="ListBullet"/>
+      </w:pPr>
+      <w:r>
+        <w:t>1-</w:t>
+      </w:r>
+      <w:r>
+        <w:t>sample Wilcoxon test (</w:t>
+      </w:r>
+      <w:r>
+        <w:rPr>
+          <w:b/>
+        </w:rPr>
+        <w:t>paired samples Wilcoxon test</w:t>
+      </w:r>
+      <w:r>
+        <w:t xml:space="preserve">) </w:t>
+      </w:r>
+      <w:r>
+        <w:sym w:font="Wingdings" w:char="F0E0"/>
+      </w:r>
+      <w:r>
+        <w:t xml:space="preserve"> </w:t>
+      </w:r>
+      <w:r>
+        <w:t xml:space="preserve">interested in finding out whether taking a statistics class has any effect on the happiness of students. </w:t>
+      </w:r>
+    </w:p>
+    <w:p>
+      <w:pPr>
+        <w:pStyle w:val="ListBullet"/>
+        <w:numPr>
+          <w:ilvl w:val="0"/>
+          <w:numId w:val="0"/>
+        </w:numPr>
+        <w:ind w:left="2520" w:firstLine="360"/>
+      </w:pPr>
+      <w:r>
+        <w:rPr>
+          <w:noProof/>
+        </w:rPr>
+        <w:drawing>
+          <wp:inline distT="0" distB="0" distL="0" distR="0" wp14:anchorId="1DD87146" wp14:editId="4C0B4E30">
+            <wp:extent cx="1304925" cy="1057839"/>
+            <wp:effectExtent l="0" t="0" r="0" b="9525"/>
+            <wp:docPr id="102" name="Picture 102"/>
+            <wp:cNvGraphicFramePr>
+              <a:graphicFrameLocks xmlns:a="http://schemas.openxmlformats.org/drawingml/2006/main" noChangeAspect="1"/>
+            </wp:cNvGraphicFramePr>
+            <a:graphic xmlns:a="http://schemas.openxmlformats.org/drawingml/2006/main">
+              <a:graphicData uri="http://schemas.openxmlformats.org/drawingml/2006/picture">
+                <pic:pic xmlns:pic="http://schemas.openxmlformats.org/drawingml/2006/picture">
+                  <pic:nvPicPr>
+                    <pic:cNvPr id="1" name=""/>
+                    <pic:cNvPicPr/>
+                  </pic:nvPicPr>
+                  <pic:blipFill>
+                    <a:blip r:embed="rId101"/>
+                    <a:stretch>
+                      <a:fillRect/>
+                    </a:stretch>
+                  </pic:blipFill>
+                  <pic:spPr>
+                    <a:xfrm>
+                      <a:off x="0" y="0"/>
+                      <a:ext cx="1309492" cy="1061541"/>
+                    </a:xfrm>
+                    <a:prstGeom prst="rect">
+                      <a:avLst/>
+                    </a:prstGeom>
+                  </pic:spPr>
+                </pic:pic>
+              </a:graphicData>
+            </a:graphic>
+          </wp:inline>
+        </w:drawing>
+      </w:r>
+    </w:p>
+    <w:p>
+      <w:pPr>
+        <w:pStyle w:val="ListBullet"/>
+      </w:pPr>
+      <w:r>
+        <w:t>This is</w:t>
+      </w:r>
+      <w:r>
+        <w:t xml:space="preserve"> happiness of each student before </w:t>
+      </w:r>
+      <w:r>
+        <w:t xml:space="preserve">+ </w:t>
+      </w:r>
+      <w:r>
+        <w:t>after taking the class</w:t>
+      </w:r>
+    </w:p>
+    <w:p>
+      <w:pPr>
+        <w:pStyle w:val="ListBullet"/>
+      </w:pPr>
+      <w:r>
+        <w:t xml:space="preserve">Just like </w:t>
+      </w:r>
+      <w:r>
+        <w:t xml:space="preserve">w/ </w:t>
+      </w:r>
+      <w:r>
+        <w:t xml:space="preserve">the t-test, </w:t>
+      </w:r>
+      <w:r>
+        <w:rPr>
+          <w:highlight w:val="yellow"/>
+        </w:rPr>
+        <w:t xml:space="preserve">there’s no fundamental difference between doing a paired-samples test using before </w:t>
+      </w:r>
+      <w:r>
+        <w:rPr>
+          <w:highlight w:val="yellow"/>
+        </w:rPr>
+        <w:t xml:space="preserve">+ </w:t>
+      </w:r>
+      <w:r>
+        <w:rPr>
+          <w:highlight w:val="yellow"/>
+        </w:rPr>
+        <w:t>after</w:t>
+      </w:r>
+      <w:r>
+        <w:rPr>
+          <w:highlight w:val="yellow"/>
+        </w:rPr>
+        <w:t xml:space="preserve"> vs. </w:t>
+      </w:r>
+      <w:r>
+        <w:rPr>
+          <w:highlight w:val="yellow"/>
+        </w:rPr>
+        <w:t xml:space="preserve">doing a </w:t>
+      </w:r>
+      <w:r>
+        <w:rPr>
+          <w:highlight w:val="yellow"/>
+        </w:rPr>
+        <w:t>1-</w:t>
+      </w:r>
+      <w:r>
+        <w:rPr>
+          <w:highlight w:val="yellow"/>
+        </w:rPr>
+        <w:t>sample test using change scores.</w:t>
+      </w:r>
+      <w:r>
+        <w:t xml:space="preserve"> </w:t>
+      </w:r>
+    </w:p>
+    <w:p>
+      <w:pPr>
+        <w:pStyle w:val="ListBullet"/>
+      </w:pPr>
+      <w:r>
+        <w:t xml:space="preserve">As before, simplest way to think about the test is to construct a </w:t>
+      </w:r>
+      <w:r>
+        <w:rPr>
+          <w:b/>
+        </w:rPr>
+        <w:t>tabulation</w:t>
+      </w:r>
+      <w:r>
+        <w:t xml:space="preserve">. </w:t>
+      </w:r>
+    </w:p>
+    <w:p>
+      <w:pPr>
+        <w:pStyle w:val="ListBullet"/>
+      </w:pPr>
+      <w:r>
+        <w:t>T</w:t>
+      </w:r>
+      <w:r>
+        <w:t xml:space="preserve">his time take </w:t>
+      </w:r>
+      <w:r>
+        <w:t>the</w:t>
+      </w:r>
+      <w:r>
+        <w:t xml:space="preserve"> </w:t>
+      </w:r>
+      <w:r>
+        <w:t>positive-</w:t>
+      </w:r>
+      <w:r>
+        <w:t>valued</w:t>
+      </w:r>
+      <w:r>
+        <w:t xml:space="preserve"> change scores + </w:t>
+      </w:r>
+      <w:r>
+        <w:t xml:space="preserve">tabulate them against all the </w:t>
+      </w:r>
+      <w:r>
+        <w:rPr>
+          <w:b/>
+        </w:rPr>
+        <w:t>complete sample.</w:t>
+      </w:r>
+      <w:r>
+        <w:t xml:space="preserve"> </w:t>
+      </w:r>
+    </w:p>
+    <w:p>
+      <w:pPr>
+        <w:pStyle w:val="ListBullet"/>
+        <w:numPr>
+          <w:ilvl w:val="0"/>
+          <w:numId w:val="0"/>
+        </w:numPr>
+        <w:ind w:left="360" w:firstLine="360"/>
+      </w:pPr>
+      <w:r>
+        <w:rPr>
+          <w:noProof/>
+        </w:rPr>
+        <w:drawing>
+          <wp:inline distT="0" distB="0" distL="0" distR="0" wp14:anchorId="70620398" wp14:editId="1D8F5E73">
+            <wp:extent cx="4400550" cy="800100"/>
+            <wp:effectExtent l="0" t="0" r="0" b="0"/>
+            <wp:docPr id="103" name="Picture 103"/>
+            <wp:cNvGraphicFramePr>
+              <a:graphicFrameLocks xmlns:a="http://schemas.openxmlformats.org/drawingml/2006/main" noChangeAspect="1"/>
+            </wp:cNvGraphicFramePr>
+            <a:graphic xmlns:a="http://schemas.openxmlformats.org/drawingml/2006/main">
+              <a:graphicData uri="http://schemas.openxmlformats.org/drawingml/2006/picture">
+                <pic:pic xmlns:pic="http://schemas.openxmlformats.org/drawingml/2006/picture">
+                  <pic:nvPicPr>
+                    <pic:cNvPr id="1" name=""/>
+                    <pic:cNvPicPr/>
+                  </pic:nvPicPr>
+                  <pic:blipFill>
+                    <a:blip r:embed="rId102"/>
+                    <a:stretch>
+                      <a:fillRect/>
+                    </a:stretch>
+                  </pic:blipFill>
+                  <pic:spPr>
+                    <a:xfrm>
+                      <a:off x="0" y="0"/>
+                      <a:ext cx="4400550" cy="800100"/>
+                    </a:xfrm>
+                    <a:prstGeom prst="rect">
+                      <a:avLst/>
+                    </a:prstGeom>
+                  </pic:spPr>
+                </pic:pic>
+              </a:graphicData>
+            </a:graphic>
+          </wp:inline>
+        </w:drawing>
+      </w:r>
+    </w:p>
+    <w:p>
+      <w:pPr>
+        <w:pStyle w:val="ListBullet"/>
+      </w:pPr>
+      <w:r>
+        <w:t>Counting up the tick marks this time</w:t>
+      </w:r>
+      <w:r>
+        <w:t>, we get a test statistic of V =</w:t>
+      </w:r>
+      <w:r>
+        <w:t xml:space="preserve"> 7. </w:t>
+      </w:r>
+    </w:p>
+    <w:p>
+      <w:pPr>
+        <w:pStyle w:val="ListBullet"/>
+      </w:pPr>
+      <w:r>
+        <w:t xml:space="preserve">As before, if our test is </w:t>
+      </w:r>
+      <w:r>
+        <w:t>2-</w:t>
+      </w:r>
+      <w:r>
+        <w:t xml:space="preserve">sided, reject the null when V is very large or very small. </w:t>
+      </w:r>
+    </w:p>
+    <w:p>
+      <w:pPr>
+        <w:pStyle w:val="ListBullet"/>
+        <w:numPr>
+          <w:ilvl w:val="0"/>
+          <w:numId w:val="0"/>
+        </w:numPr>
+        <w:ind w:left="360"/>
+      </w:pPr>
+      <w:r>
+        <w:rPr>
+          <w:noProof/>
+        </w:rPr>
+        <w:drawing>
+          <wp:inline distT="0" distB="0" distL="0" distR="0" wp14:anchorId="291B5841" wp14:editId="66C65982">
+            <wp:extent cx="2266950" cy="495300"/>
+            <wp:effectExtent l="0" t="0" r="0" b="0"/>
+            <wp:docPr id="104" name="Picture 104"/>
+            <wp:cNvGraphicFramePr>
+              <a:graphicFrameLocks xmlns:a="http://schemas.openxmlformats.org/drawingml/2006/main" noChangeAspect="1"/>
+            </wp:cNvGraphicFramePr>
+            <a:graphic xmlns:a="http://schemas.openxmlformats.org/drawingml/2006/main">
+              <a:graphicData uri="http://schemas.openxmlformats.org/drawingml/2006/picture">
+                <pic:pic xmlns:pic="http://schemas.openxmlformats.org/drawingml/2006/picture">
+                  <pic:nvPicPr>
+                    <pic:cNvPr id="1" name=""/>
+                    <pic:cNvPicPr/>
+                  </pic:nvPicPr>
+                  <pic:blipFill>
+                    <a:blip r:embed="rId103"/>
+                    <a:stretch>
+                      <a:fillRect/>
+                    </a:stretch>
+                  </pic:blipFill>
+                  <pic:spPr>
+                    <a:xfrm>
+                      <a:off x="0" y="0"/>
+                      <a:ext cx="2266950" cy="495300"/>
+                    </a:xfrm>
+                    <a:prstGeom prst="rect">
+                      <a:avLst/>
+                    </a:prstGeom>
+                  </pic:spPr>
+                </pic:pic>
+              </a:graphicData>
+            </a:graphic>
+          </wp:inline>
+        </w:drawing>
+      </w:r>
+      <w:r>
+        <w:rPr>
+          <w:noProof/>
+        </w:rPr>
+        <w:t xml:space="preserve"> </w:t>
+      </w:r>
+      <w:r>
+        <w:rPr>
+          <w:noProof/>
+        </w:rPr>
+        <w:drawing>
+          <wp:inline distT="0" distB="0" distL="0" distR="0" wp14:anchorId="03EC8013" wp14:editId="02B7FBA2">
+            <wp:extent cx="3381375" cy="714375"/>
+            <wp:effectExtent l="0" t="0" r="9525" b="9525"/>
+            <wp:docPr id="105" name="Picture 105"/>
+            <wp:cNvGraphicFramePr>
+              <a:graphicFrameLocks xmlns:a="http://schemas.openxmlformats.org/drawingml/2006/main" noChangeAspect="1"/>
+            </wp:cNvGraphicFramePr>
+            <a:graphic xmlns:a="http://schemas.openxmlformats.org/drawingml/2006/main">
+              <a:graphicData uri="http://schemas.openxmlformats.org/drawingml/2006/picture">
+                <pic:pic xmlns:pic="http://schemas.openxmlformats.org/drawingml/2006/picture">
+                  <pic:nvPicPr>
+                    <pic:cNvPr id="1" name=""/>
+                    <pic:cNvPicPr/>
+                  </pic:nvPicPr>
+                  <pic:blipFill>
+                    <a:blip r:embed="rId104"/>
+                    <a:stretch>
+                      <a:fillRect/>
+                    </a:stretch>
+                  </pic:blipFill>
+                  <pic:spPr>
+                    <a:xfrm>
+                      <a:off x="0" y="0"/>
+                      <a:ext cx="3381375" cy="714375"/>
+                    </a:xfrm>
+                    <a:prstGeom prst="rect">
+                      <a:avLst/>
+                    </a:prstGeom>
+                  </pic:spPr>
+                </pic:pic>
+              </a:graphicData>
+            </a:graphic>
+          </wp:inline>
+        </w:drawing>
+      </w:r>
+    </w:p>
+    <w:p>
+      <w:pPr>
+        <w:pStyle w:val="ListBullet"/>
+      </w:pPr>
+      <w:r>
+        <w:t xml:space="preserve">We </w:t>
+      </w:r>
+      <w:r>
+        <w:t xml:space="preserve">have a significant effect. </w:t>
+      </w:r>
+    </w:p>
+    <w:p>
+      <w:pPr>
+        <w:pStyle w:val="ListBullet"/>
+      </w:pPr>
+      <w:r>
+        <w:t xml:space="preserve">Evidently, taking a statistics class does have an effect on happiness. </w:t>
+      </w:r>
+    </w:p>
+    <w:p>
+      <w:pPr>
+        <w:pStyle w:val="ListBullet"/>
+      </w:pPr>
+      <w:r>
+        <w:t>Switching to a paired samples version of the test won’t give us different answers, of course;</w:t>
+      </w:r>
+    </w:p>
+    <w:p>
+      <w:pPr>
+        <w:pStyle w:val="ListBullet"/>
+        <w:numPr>
+          <w:ilvl w:val="0"/>
+          <w:numId w:val="0"/>
+        </w:numPr>
+        <w:ind w:left="1800" w:firstLine="360"/>
+      </w:pPr>
+      <w:r>
+        <w:rPr>
+          <w:noProof/>
+        </w:rPr>
+        <w:drawing>
+          <wp:inline distT="0" distB="0" distL="0" distR="0" wp14:anchorId="1539599E" wp14:editId="265590F0">
+            <wp:extent cx="2238375" cy="600075"/>
+            <wp:effectExtent l="0" t="0" r="9525" b="9525"/>
+            <wp:docPr id="106" name="Picture 106"/>
+            <wp:cNvGraphicFramePr>
+              <a:graphicFrameLocks xmlns:a="http://schemas.openxmlformats.org/drawingml/2006/main" noChangeAspect="1"/>
+            </wp:cNvGraphicFramePr>
+            <a:graphic xmlns:a="http://schemas.openxmlformats.org/drawingml/2006/main">
+              <a:graphicData uri="http://schemas.openxmlformats.org/drawingml/2006/picture">
+                <pic:pic xmlns:pic="http://schemas.openxmlformats.org/drawingml/2006/picture">
+                  <pic:nvPicPr>
+                    <pic:cNvPr id="1" name=""/>
+                    <pic:cNvPicPr/>
+                  </pic:nvPicPr>
+                  <pic:blipFill>
+                    <a:blip r:embed="rId105"/>
+                    <a:stretch>
+                      <a:fillRect/>
+                    </a:stretch>
+                  </pic:blipFill>
+                  <pic:spPr>
+                    <a:xfrm>
+                      <a:off x="0" y="0"/>
+                      <a:ext cx="2238375" cy="600075"/>
+                    </a:xfrm>
+                    <a:prstGeom prst="rect">
+                      <a:avLst/>
+                    </a:prstGeom>
+                  </pic:spPr>
+                </pic:pic>
+              </a:graphicData>
+            </a:graphic>
+          </wp:inline>
+        </w:drawing>
+      </w:r>
+    </w:p>
+    <w:p>
+      <w:pPr>
+        <w:pStyle w:val="ListBullet"/>
+        <w:numPr>
+          <w:ilvl w:val="0"/>
+          <w:numId w:val="0"/>
+        </w:numPr>
+        <w:ind w:left="360" w:hanging="360"/>
+        <w:jc w:val="center"/>
+        <w:rPr>
+          <w:b/>
+          <w:u w:val="single"/>
+        </w:rPr>
+      </w:pPr>
+      <w:r>
+        <w:rPr>
+          <w:b/>
+          <w:u w:val="single"/>
+        </w:rPr>
+        <w:lastRenderedPageBreak/>
+        <w:t>Summary</w:t>
+      </w:r>
+    </w:p>
+    <w:p>
+      <w:pPr>
+        <w:pStyle w:val="ListBullet"/>
+        <w:numPr>
+          <w:ilvl w:val="0"/>
+          <w:numId w:val="0"/>
+        </w:numPr>
+        <w:ind w:left="360" w:hanging="360"/>
+        <w:jc w:val="center"/>
+        <w:rPr>
+          <w:b/>
+          <w:u w:val="single"/>
+        </w:rPr>
+      </w:pPr>
+    </w:p>
+    <w:p>
+      <w:pPr>
+        <w:pStyle w:val="ListBullet"/>
+      </w:pPr>
+      <w:r>
+        <w:rPr>
+          <w:b/>
+        </w:rPr>
+        <w:t xml:space="preserve">One </w:t>
+      </w:r>
+      <w:r>
+        <w:rPr>
+          <w:b/>
+        </w:rPr>
+        <w:t>sample t-test</w:t>
+      </w:r>
+      <w:r>
+        <w:t xml:space="preserve"> </w:t>
+      </w:r>
+      <w:r>
+        <w:t>=</w:t>
+      </w:r>
+      <w:r>
+        <w:t xml:space="preserve"> used to compare a </w:t>
+      </w:r>
+      <w:r>
+        <w:rPr>
+          <w:i/>
+        </w:rPr>
+        <w:t>single sample mean</w:t>
+      </w:r>
+      <w:r>
+        <w:t xml:space="preserve"> against a </w:t>
+      </w:r>
+      <w:r>
+        <w:rPr>
+          <w:i/>
+        </w:rPr>
+        <w:t>hypothesized</w:t>
+      </w:r>
+      <w:r>
+        <w:rPr>
+          <w:i/>
+        </w:rPr>
+        <w:t xml:space="preserve"> value for the population mean.</w:t>
+      </w:r>
+      <w:r>
+        <w:t xml:space="preserve"> </w:t>
+      </w:r>
+    </w:p>
+    <w:p>
+      <w:pPr>
+        <w:pStyle w:val="ListBullet"/>
+      </w:pPr>
+      <w:r>
+        <w:rPr>
+          <w:b/>
+        </w:rPr>
+        <w:t xml:space="preserve">Independent </w:t>
+      </w:r>
+      <w:r>
+        <w:rPr>
+          <w:b/>
+        </w:rPr>
+        <w:t>samples t-test</w:t>
+      </w:r>
+      <w:r>
+        <w:t xml:space="preserve"> </w:t>
+      </w:r>
+      <w:r>
+        <w:t xml:space="preserve">= </w:t>
+      </w:r>
+      <w:r>
+        <w:t xml:space="preserve">used to </w:t>
+      </w:r>
+      <w:r>
+        <w:rPr>
+          <w:i/>
+        </w:rPr>
+        <w:t xml:space="preserve">compare the means of </w:t>
+      </w:r>
+      <w:r>
+        <w:rPr>
+          <w:i/>
+        </w:rPr>
+        <w:t xml:space="preserve">2 </w:t>
+      </w:r>
+      <w:r>
+        <w:rPr>
+          <w:i/>
+        </w:rPr>
+        <w:t>groups</w:t>
+      </w:r>
+      <w:r>
+        <w:t xml:space="preserve"> + test </w:t>
+      </w:r>
+      <w:r>
+        <w:t xml:space="preserve">the null that </w:t>
+      </w:r>
+      <w:r>
+        <w:rPr>
+          <w:i/>
+        </w:rPr>
+        <w:t>they have the same mean</w:t>
+      </w:r>
+      <w:r>
+        <w:t xml:space="preserve"> </w:t>
+      </w:r>
+      <w:r>
+        <w:sym w:font="Wingdings" w:char="F0E0"/>
+      </w:r>
+      <w:r>
+        <w:t xml:space="preserve"> 2 </w:t>
+      </w:r>
+      <w:r>
+        <w:t>forms</w:t>
       </w:r>
     </w:p>
     <w:p>
@@ -20584,24 +21501,207 @@
         <w:ind w:left="720"/>
       </w:pPr>
       <w:r>
-        <w:t>Note small values of W indicate departure from normality.</w:t>
-      </w:r>
-    </w:p>
-    <w:p>
-      <w:pPr>
-        <w:pStyle w:val="ListBullet"/>
-      </w:pPr>
-      <w:r>
-        <w:t>When reporting results for a Shapiro-Wilk test, should (as usual) make sure to inclu</w:t>
-      </w:r>
-      <w:r>
-        <w:t>de the test statistic W + the p-</w:t>
-      </w:r>
-      <w:r>
-        <w:t>value, though given that the sampling distribution depends so heavily on N it would probably be a politeness to include N as well</w:t>
-      </w:r>
-      <w:bookmarkStart w:id="0" w:name="_GoBack"/>
-      <w:bookmarkEnd w:id="0"/>
+        <w:rPr>
+          <w:b/>
+        </w:rPr>
+        <w:t>Student’s t-</w:t>
+      </w:r>
+      <w:r>
+        <w:rPr>
+          <w:b/>
+        </w:rPr>
+        <w:t>test</w:t>
+      </w:r>
+      <w:r>
+        <w:t xml:space="preserve"> </w:t>
+      </w:r>
+      <w:r>
+        <w:t xml:space="preserve">= </w:t>
+      </w:r>
+      <w:r>
+        <w:t xml:space="preserve">assumes groups have same </w:t>
+      </w:r>
+      <w:r>
+        <w:t>SD</w:t>
+      </w:r>
+    </w:p>
+    <w:p>
+      <w:pPr>
+        <w:pStyle w:val="ListBullet"/>
+        <w:tabs>
+          <w:tab w:val="clear" w:pos="360"/>
+          <w:tab w:val="num" w:pos="720"/>
+        </w:tabs>
+        <w:ind w:left="720"/>
+      </w:pPr>
+      <w:r>
+        <w:t>Welch’s t-</w:t>
+      </w:r>
+      <w:r>
+        <w:t xml:space="preserve">test </w:t>
+      </w:r>
+      <w:r>
+        <w:t xml:space="preserve">= does not </w:t>
+      </w:r>
+      <w:r>
+        <w:t>assume groups have same SD</w:t>
+      </w:r>
+    </w:p>
+    <w:p>
+      <w:pPr>
+        <w:pStyle w:val="ListBullet"/>
+      </w:pPr>
+      <w:r>
+        <w:rPr>
+          <w:b/>
+        </w:rPr>
+        <w:t xml:space="preserve">Paired </w:t>
+      </w:r>
+      <w:r>
+        <w:rPr>
+          <w:b/>
+        </w:rPr>
+        <w:t>samples t-test</w:t>
+      </w:r>
+      <w:r>
+        <w:t xml:space="preserve"> </w:t>
+      </w:r>
+      <w:r>
+        <w:t xml:space="preserve">= </w:t>
+      </w:r>
+      <w:r>
+        <w:t xml:space="preserve">used when you have </w:t>
+      </w:r>
+      <w:r>
+        <w:rPr>
+          <w:i/>
+        </w:rPr>
+        <w:t xml:space="preserve">2 </w:t>
+      </w:r>
+      <w:r>
+        <w:rPr>
+          <w:i/>
+        </w:rPr>
+        <w:t xml:space="preserve">scores from each person + </w:t>
+      </w:r>
+      <w:r>
+        <w:t xml:space="preserve">you want to test the null that the </w:t>
+      </w:r>
+      <w:r>
+        <w:t xml:space="preserve">2 </w:t>
+      </w:r>
+      <w:r>
+        <w:t xml:space="preserve">scores have the same mean. </w:t>
+      </w:r>
+    </w:p>
+    <w:p>
+      <w:pPr>
+        <w:pStyle w:val="ListBullet"/>
+        <w:tabs>
+          <w:tab w:val="clear" w:pos="360"/>
+          <w:tab w:val="num" w:pos="720"/>
+        </w:tabs>
+        <w:ind w:left="720"/>
+      </w:pPr>
+      <w:r>
+        <w:t xml:space="preserve">Equivalent </w:t>
+      </w:r>
+      <w:r>
+        <w:t xml:space="preserve">to taking the difference between the </w:t>
+      </w:r>
+      <w:r>
+        <w:t xml:space="preserve">2 </w:t>
+      </w:r>
+      <w:r>
+        <w:t>scores for each person</w:t>
+      </w:r>
+      <w:r>
+        <w:t xml:space="preserve"> + </w:t>
+      </w:r>
+      <w:r>
+        <w:t xml:space="preserve">then running a </w:t>
+      </w:r>
+      <w:r>
+        <w:t>1-</w:t>
+      </w:r>
+      <w:r>
+        <w:t xml:space="preserve">sample t-test on the difference scores </w:t>
+      </w:r>
+    </w:p>
+    <w:p>
+      <w:pPr>
+        <w:pStyle w:val="ListBullet"/>
+        <w:rPr>
+          <w:b/>
+        </w:rPr>
+      </w:pPr>
+      <w:r>
+        <w:rPr>
+          <w:b/>
+        </w:rPr>
+        <w:t>Effect size</w:t>
+      </w:r>
+      <w:r>
+        <w:t xml:space="preserve"> calculations for the difference between means can be calculated via </w:t>
+      </w:r>
+      <w:r>
+        <w:rPr>
+          <w:b/>
+        </w:rPr>
+        <w:t xml:space="preserve">Cohen’s d statistic. </w:t>
+      </w:r>
+    </w:p>
+    <w:p>
+      <w:pPr>
+        <w:pStyle w:val="ListBullet"/>
+      </w:pPr>
+      <w:r>
+        <w:t xml:space="preserve">Can </w:t>
+      </w:r>
+      <w:r>
+        <w:t xml:space="preserve">check normality of a sample using </w:t>
+      </w:r>
+      <w:r>
+        <w:rPr>
+          <w:b/>
+        </w:rPr>
+        <w:t>QQ plots</w:t>
+      </w:r>
+      <w:r>
+        <w:t xml:space="preserve"> </w:t>
+      </w:r>
+      <w:r>
+        <w:t xml:space="preserve">+ </w:t>
+      </w:r>
+      <w:r>
+        <w:t xml:space="preserve">the </w:t>
+      </w:r>
+      <w:r>
+        <w:rPr>
+          <w:b/>
+        </w:rPr>
+        <w:t>Shapiro-Wilk test</w:t>
+      </w:r>
+      <w:r>
+        <w:t xml:space="preserve">. </w:t>
+      </w:r>
+    </w:p>
+    <w:p>
+      <w:pPr>
+        <w:pStyle w:val="ListBullet"/>
+      </w:pPr>
+      <w:r>
+        <w:t xml:space="preserve">If data are non-normal, you can use </w:t>
+      </w:r>
+      <w:r>
+        <w:rPr>
+          <w:b/>
+        </w:rPr>
+        <w:t>Wilcoxon</w:t>
+      </w:r>
+      <w:r>
+        <w:t xml:space="preserve"> tests</w:t>
+      </w:r>
     </w:p>
     <w:sectPr>
       <w:pgSz w:w="12240" w:h="15840"/>
@@ -20614,7 +21714,7 @@
 </file>
 
 <file path=word/numbering.xml><?xml version="1.0" encoding="utf-8"?>
-<w:numbering xmlns:wpc="http://schemas.microsoft.com/office/word/2010/wordprocessingCanvas" xmlns:cx="http://schemas.microsoft.com/office/drawing/2014/chartex" xmlns:cx1="http://schemas.microsoft.com/office/drawing/2015/9/8/chartex" xmlns:cx2="http://schemas.microsoft.com/office/drawing/2015/10/21/chartex" xmlns:cx3="http://schemas.microsoft.com/office/drawing/2016/5/9/chartex" xmlns:cx4="http://schemas.microsoft.com/office/drawing/2016/5/10/chartex" xmlns:cx5="http://schemas.microsoft.com/office/drawing/2016/5/11/chartex" xmlns:cx6="http://schemas.microsoft.com/office/drawing/2016/5/12/chartex" xmlns:cx7="http://schemas.microsoft.com/office/drawing/2016/5/13/chartex" xmlns:cx8="http://schemas.microsoft.com/office/drawing/2016/5/14/chartex" xmlns:mc="http://schemas.openxmlformats.org/markup-compatibility/2006" xmlns:aink="http://schemas.microsoft.com/office/drawing/2016/ink" xmlns:am3d="http://schemas.microsoft.com/office/drawing/2017/model3d" xmlns:o="urn:schemas-microsoft-com:office:office" xmlns:r="http://schemas.openxmlformats.org/officeDocument/2006/relationships" xmlns:m="http://schemas.openxmlformats.org/officeDocument/2006/math" xmlns:v="urn:schemas-microsoft-com:vml" xmlns:wp14="http://schemas.microsoft.com/office/word/2010/wordprocessingDrawing" xmlns:wp="http://schemas.openxmlformats.org/drawingml/2006/wordprocessingDrawing" xmlns:w10="urn:schemas-microsoft-com:office:word" xmlns:w="http://schemas.openxmlformats.org/wordprocessingml/2006/main" xmlns:w14="http://schemas.microsoft.com/office/word/2010/wordml" xmlns:w15="http://schemas.microsoft.com/office/word/2012/wordml" xmlns:w16cid="http://schemas.microsoft.com/office/word/2016/wordml/cid" xmlns:w16se="http://schemas.microsoft.com/office/word/2015/wordml/symex" xmlns:wpg="http://schemas.microsoft.com/office/word/2010/wordprocessingGroup" xmlns:wpi="http://schemas.microsoft.com/office/word/2010/wordprocessingInk" xmlns:wne="http://schemas.microsoft.com/office/word/2006/wordml" xmlns:wps="http://schemas.microsoft.com/office/word/2010/wordprocessingShape" mc:Ignorable="w14 w15 w16se w16cid wp14">
+<w:numbering xmlns:wpc="http://schemas.microsoft.com/office/word/2010/wordprocessingCanvas" xmlns:mc="http://schemas.openxmlformats.org/markup-compatibility/2006" xmlns:o="urn:schemas-microsoft-com:office:office" xmlns:r="http://schemas.openxmlformats.org/officeDocument/2006/relationships" xmlns:m="http://schemas.openxmlformats.org/officeDocument/2006/math" xmlns:v="urn:schemas-microsoft-com:vml" xmlns:wp14="http://schemas.microsoft.com/office/word/2010/wordprocessingDrawing" xmlns:wp="http://schemas.openxmlformats.org/drawingml/2006/wordprocessingDrawing" xmlns:w10="urn:schemas-microsoft-com:office:word" xmlns:w="http://schemas.openxmlformats.org/wordprocessingml/2006/main" xmlns:w14="http://schemas.microsoft.com/office/word/2010/wordml" xmlns:w15="http://schemas.microsoft.com/office/word/2012/wordml" xmlns:wpg="http://schemas.microsoft.com/office/word/2010/wordprocessingGroup" xmlns:wpi="http://schemas.microsoft.com/office/word/2010/wordprocessingInk" xmlns:wne="http://schemas.microsoft.com/office/word/2006/wordml" xmlns:wps="http://schemas.microsoft.com/office/word/2010/wordprocessingShape" mc:Ignorable="w14 w15 wp14">
   <w:abstractNum w:abstractNumId="0" w15:restartNumberingAfterBreak="0">
     <w:nsid w:val="FFFFFF89"/>
     <w:multiLevelType w:val="singleLevel"/>
@@ -20810,7 +21910,7 @@
 </file>
 
 <file path=word/styles.xml><?xml version="1.0" encoding="utf-8"?>
-<w:styles xmlns:mc="http://schemas.openxmlformats.org/markup-compatibility/2006" xmlns:r="http://schemas.openxmlformats.org/officeDocument/2006/relationships" xmlns:w="http://schemas.openxmlformats.org/wordprocessingml/2006/main" xmlns:w14="http://schemas.microsoft.com/office/word/2010/wordml" xmlns:w15="http://schemas.microsoft.com/office/word/2012/wordml" xmlns:w16cid="http://schemas.microsoft.com/office/word/2016/wordml/cid" xmlns:w16se="http://schemas.microsoft.com/office/word/2015/wordml/symex" mc:Ignorable="w14 w15 w16se w16cid">
+<w:styles xmlns:mc="http://schemas.openxmlformats.org/markup-compatibility/2006" xmlns:r="http://schemas.openxmlformats.org/officeDocument/2006/relationships" xmlns:w="http://schemas.openxmlformats.org/wordprocessingml/2006/main" xmlns:w14="http://schemas.microsoft.com/office/word/2010/wordml" xmlns:w15="http://schemas.microsoft.com/office/word/2012/wordml" mc:Ignorable="w14 w15">
   <w:docDefaults>
     <w:rPrDefault>
       <w:rPr>
@@ -20826,7 +21926,7 @@
       </w:pPr>
     </w:pPrDefault>
   </w:docDefaults>
-  <w:latentStyles w:defLockedState="0" w:defUIPriority="99" w:defSemiHidden="0" w:defUnhideWhenUsed="0" w:defQFormat="0" w:count="375">
+  <w:latentStyles w:defLockedState="0" w:defUIPriority="99" w:defSemiHidden="0" w:defUnhideWhenUsed="0" w:defQFormat="0" w:count="371">
     <w:lsdException w:name="Normal" w:uiPriority="0" w:qFormat="1"/>
     <w:lsdException w:name="heading 1" w:uiPriority="9" w:qFormat="1"/>
     <w:lsdException w:name="heading 2" w:semiHidden="1" w:uiPriority="9" w:unhideWhenUsed="1" w:qFormat="1"/>
@@ -20932,6 +22032,7 @@
     <w:lsdException w:name="HTML Sample" w:semiHidden="1" w:unhideWhenUsed="1"/>
     <w:lsdException w:name="HTML Typewriter" w:semiHidden="1" w:unhideWhenUsed="1"/>
     <w:lsdException w:name="HTML Variable" w:semiHidden="1" w:unhideWhenUsed="1"/>
+    <w:lsdException w:name="Normal Table" w:semiHidden="1" w:unhideWhenUsed="1"/>
     <w:lsdException w:name="annotation subject" w:semiHidden="1" w:unhideWhenUsed="1"/>
     <w:lsdException w:name="No List" w:semiHidden="1" w:unhideWhenUsed="1"/>
     <w:lsdException w:name="Outline List 1" w:semiHidden="1" w:unhideWhenUsed="1"/>
@@ -20975,8 +22076,10 @@
     <w:lsdException w:name="Table Elegant" w:semiHidden="1" w:unhideWhenUsed="1"/>
     <w:lsdException w:name="Table Professional" w:semiHidden="1" w:unhideWhenUsed="1"/>
     <w:lsdException w:name="Table Subtle 1" w:semiHidden="1" w:unhideWhenUsed="1"/>
+    <w:lsdException w:name="Table Subtle 2" w:semiHidden="1" w:unhideWhenUsed="1"/>
     <w:lsdException w:name="Table Web 1" w:semiHidden="1" w:unhideWhenUsed="1"/>
     <w:lsdException w:name="Table Web 2" w:semiHidden="1" w:unhideWhenUsed="1"/>
+    <w:lsdException w:name="Table Web 3" w:semiHidden="1" w:unhideWhenUsed="1"/>
     <w:lsdException w:name="Balloon Text" w:semiHidden="1" w:unhideWhenUsed="1"/>
     <w:lsdException w:name="Table Grid" w:uiPriority="39"/>
     <w:lsdException w:name="Table Theme" w:semiHidden="1" w:unhideWhenUsed="1"/>
@@ -21195,10 +22298,6 @@
     <w:lsdException w:name="List Table 5 Dark Accent 6" w:uiPriority="50"/>
     <w:lsdException w:name="List Table 6 Colorful Accent 6" w:uiPriority="51"/>
     <w:lsdException w:name="List Table 7 Colorful Accent 6" w:uiPriority="52"/>
-    <w:lsdException w:name="Mention" w:semiHidden="1" w:unhideWhenUsed="1"/>
-    <w:lsdException w:name="Smart Hyperlink" w:semiHidden="1" w:unhideWhenUsed="1"/>
-    <w:lsdException w:name="Hashtag" w:semiHidden="1" w:unhideWhenUsed="1"/>
-    <w:lsdException w:name="Unresolved Mention" w:semiHidden="1" w:unhideWhenUsed="1"/>
   </w:latentStyles>
   <w:style w:type="paragraph" w:default="1" w:styleId="Normal">
     <w:name w:val="Normal"/>
@@ -21208,7 +22307,6 @@
   <w:style w:type="character" w:default="1" w:styleId="DefaultParagraphFont">
     <w:name w:val="Default Paragraph Font"/>
     <w:uiPriority w:val="1"/>
-    <w:semiHidden/>
     <w:unhideWhenUsed/>
   </w:style>
   <w:style w:type="table" w:default="1" w:styleId="TableNormal">

</xml_diff>